<commit_message>
Minor text fixes to SVCM.
</commit_message>
<xml_diff>
--- a/SVCM/Sharing Valuesets Codes and Maps.docx
+++ b/SVCM/Sharing Valuesets Codes and Maps.docx
@@ -9533,15 +9533,7 @@
                               <w:t>T</w:t>
                             </w:r>
                             <w:r>
-                              <w:t xml:space="preserve">he IHE committee will take care to update and republish the IHE profile in question as the underlying standard evolves. Updates to the profile or its underlying standards may necessitate changes to product implementations and site deployments </w:t>
-                            </w:r>
-                            <w:proofErr w:type="gramStart"/>
-                            <w:r>
-                              <w:t>in order for</w:t>
-                            </w:r>
-                            <w:proofErr w:type="gramEnd"/>
-                            <w:r>
-                              <w:t xml:space="preserve"> them to remain interoperable and conformant with the profile in question.</w:t>
+                              <w:t>he IHE committee will take care to update and republish the IHE profile in question as the underlying standard evolves. Updates to the profile or its underlying standards may necessitate changes to product implementations and site deployments in order for them to remain interoperable and conformant with the profile in question.</w:t>
                             </w:r>
                           </w:p>
                           <w:p>
@@ -9895,15 +9887,7 @@
                         <w:t>T</w:t>
                       </w:r>
                       <w:r>
-                        <w:t xml:space="preserve">he IHE committee will take care to update and republish the IHE profile in question as the underlying standard evolves. Updates to the profile or its underlying standards may necessitate changes to product implementations and site deployments </w:t>
-                      </w:r>
-                      <w:proofErr w:type="gramStart"/>
-                      <w:r>
-                        <w:t>in order for</w:t>
-                      </w:r>
-                      <w:proofErr w:type="gramEnd"/>
-                      <w:r>
-                        <w:t xml:space="preserve"> them to remain interoperable and conformant with the profile in question.</w:t>
+                        <w:t>he IHE committee will take care to update and republish the IHE profile in question as the underlying standard evolves. Updates to the profile or its underlying standards may necessitate changes to product implementations and site deployments in order for them to remain interoperable and conformant with the profile in question.</w:t>
                       </w:r>
                     </w:p>
                     <w:p>
@@ -10506,21 +10490,7 @@
         <w:rPr>
           <w:iCs/>
         </w:rPr>
-        <w:t xml:space="preserve">are at Normative state, </w:t>
-      </w:r>
-      <w:proofErr w:type="gramStart"/>
-      <w:r>
-        <w:rPr>
-          <w:iCs/>
-        </w:rPr>
-        <w:t>with the exception of</w:t>
-      </w:r>
-      <w:proofErr w:type="gramEnd"/>
-      <w:r>
-        <w:rPr>
-          <w:iCs/>
-        </w:rPr>
-        <w:t xml:space="preserve"> the FHIR ConceptMap resource, which is not expected to be revised in a manner that would substantively impact this profile.</w:t>
+        <w:t>are at Normative state, with the exception of the FHIR ConceptMap resource, which is not expected to be revised in a manner that would substantively impact this profile.</w:t>
       </w:r>
     </w:p>
     <w:p>
@@ -11308,16 +11278,11 @@
         <w:t xml:space="preserve"> Appendix A</w:t>
       </w:r>
       <w:r>
-        <w:t xml:space="preserve"> after publication for trial </w:t>
-      </w:r>
-      <w:proofErr w:type="gramStart"/>
-      <w:r>
-        <w:t>implementation.</w:t>
+        <w:t xml:space="preserve"> after publication for trial implementation.</w:t>
       </w:r>
       <w:r>
         <w:t>.</w:t>
       </w:r>
-      <w:proofErr w:type="gramEnd"/>
       <w:r>
         <w:t xml:space="preserve"> Verify that any actors added here are not already contained in the </w:t>
       </w:r>
@@ -11486,15 +11451,7 @@
               <w:t>value set</w:t>
             </w:r>
             <w:r>
-              <w:t xml:space="preserve">s from repositories as well as validating and translating codes.  In </w:t>
-            </w:r>
-            <w:proofErr w:type="gramStart"/>
-            <w:r>
-              <w:t>addition</w:t>
-            </w:r>
-            <w:proofErr w:type="gramEnd"/>
-            <w:r>
-              <w:t xml:space="preserve"> can retrieve </w:t>
+              <w:t xml:space="preserve">s from repositories as well as validating and translating codes.  In addition can retrieve </w:t>
             </w:r>
             <w:r>
               <w:t>value set</w:t>
@@ -14508,15 +14465,7 @@
               <w:pStyle w:val="TableEntry"/>
             </w:pPr>
             <w:r>
-              <w:t xml:space="preserve">ITI TF-2c: </w:t>
-            </w:r>
-            <w:proofErr w:type="gramStart"/>
-            <w:r>
-              <w:t>3.Y</w:t>
-            </w:r>
-            <w:proofErr w:type="gramEnd"/>
-            <w:r>
-              <w:t>1</w:t>
+              <w:t>ITI TF-2c: 3.Y1</w:t>
             </w:r>
           </w:p>
         </w:tc>
@@ -14634,13 +14583,8 @@
               <w:pStyle w:val="TableEntry"/>
             </w:pPr>
             <w:r>
-              <w:t xml:space="preserve">ITI TF-2c: </w:t>
-            </w:r>
-            <w:proofErr w:type="gramStart"/>
-            <w:r>
-              <w:t>3.Y</w:t>
-            </w:r>
-            <w:proofErr w:type="gramEnd"/>
+              <w:t>ITI TF-2c: 3.Y</w:t>
+            </w:r>
             <w:r>
               <w:t>2</w:t>
             </w:r>
@@ -14754,13 +14698,8 @@
               <w:pStyle w:val="TableEntry"/>
             </w:pPr>
             <w:r>
-              <w:t xml:space="preserve">ITI TF-2c: </w:t>
-            </w:r>
-            <w:proofErr w:type="gramStart"/>
-            <w:r>
-              <w:t>3.Y</w:t>
-            </w:r>
-            <w:proofErr w:type="gramEnd"/>
+              <w:t>ITI TF-2c: 3.Y</w:t>
+            </w:r>
             <w:r>
               <w:t>3</w:t>
             </w:r>
@@ -14874,13 +14813,8 @@
               <w:pStyle w:val="TableEntry"/>
             </w:pPr>
             <w:r>
-              <w:t xml:space="preserve">ITI TF-2c: </w:t>
-            </w:r>
-            <w:proofErr w:type="gramStart"/>
-            <w:r>
-              <w:t>3.Y</w:t>
-            </w:r>
-            <w:proofErr w:type="gramEnd"/>
+              <w:t>ITI TF-2c: 3.Y</w:t>
+            </w:r>
             <w:r>
               <w:t>4</w:t>
             </w:r>
@@ -14994,13 +14928,8 @@
               <w:pStyle w:val="TableEntry"/>
             </w:pPr>
             <w:r>
-              <w:t xml:space="preserve">ITI TF-2c: </w:t>
-            </w:r>
-            <w:proofErr w:type="gramStart"/>
-            <w:r>
-              <w:t>3.Y</w:t>
-            </w:r>
-            <w:proofErr w:type="gramEnd"/>
+              <w:t>ITI TF-2c: 3.Y</w:t>
+            </w:r>
             <w:r>
               <w:t>5</w:t>
             </w:r>
@@ -15145,15 +15074,7 @@
               </w:rPr>
             </w:pPr>
             <w:r>
-              <w:t xml:space="preserve">ITI TF-2c: </w:t>
-            </w:r>
-            <w:proofErr w:type="gramStart"/>
-            <w:r>
-              <w:t>3.Y</w:t>
-            </w:r>
-            <w:proofErr w:type="gramEnd"/>
-            <w:r>
-              <w:t>1</w:t>
+              <w:t>ITI TF-2c: 3.Y1</w:t>
             </w:r>
           </w:p>
         </w:tc>
@@ -15286,13 +15207,8 @@
               </w:rPr>
             </w:pPr>
             <w:r>
-              <w:t xml:space="preserve">ITI TF-2c: </w:t>
-            </w:r>
-            <w:proofErr w:type="gramStart"/>
-            <w:r>
-              <w:t>3.Y</w:t>
-            </w:r>
-            <w:proofErr w:type="gramEnd"/>
+              <w:t>ITI TF-2c: 3.Y</w:t>
+            </w:r>
             <w:r>
               <w:t>2</w:t>
             </w:r>
@@ -15421,13 +15337,8 @@
               </w:rPr>
             </w:pPr>
             <w:r>
-              <w:t xml:space="preserve">ITI TF-2c: </w:t>
-            </w:r>
-            <w:proofErr w:type="gramStart"/>
-            <w:r>
-              <w:t>3.Y</w:t>
-            </w:r>
-            <w:proofErr w:type="gramEnd"/>
+              <w:t>ITI TF-2c: 3.Y</w:t>
+            </w:r>
             <w:r>
               <w:t>3</w:t>
             </w:r>
@@ -15556,13 +15467,8 @@
               </w:rPr>
             </w:pPr>
             <w:r>
-              <w:t xml:space="preserve">ITI TF-2c: </w:t>
-            </w:r>
-            <w:proofErr w:type="gramStart"/>
-            <w:r>
-              <w:t>3.Y</w:t>
-            </w:r>
-            <w:proofErr w:type="gramEnd"/>
+              <w:t>ITI TF-2c: 3.Y</w:t>
+            </w:r>
             <w:r>
               <w:t>4</w:t>
             </w:r>
@@ -15691,13 +15597,8 @@
               </w:rPr>
             </w:pPr>
             <w:r>
-              <w:t xml:space="preserve">ITI TF-2c: </w:t>
-            </w:r>
-            <w:proofErr w:type="gramStart"/>
-            <w:r>
-              <w:t>3.Y</w:t>
-            </w:r>
-            <w:proofErr w:type="gramEnd"/>
+              <w:t>ITI TF-2c: 3.Y</w:t>
+            </w:r>
             <w:r>
               <w:t>5</w:t>
             </w:r>
@@ -16743,15 +16644,7 @@
         <w:t>et</w:t>
       </w:r>
       <w:r>
-        <w:t xml:space="preserve"> - Specifies a set of codes drawn from one or more code systems, intended for use in a </w:t>
-      </w:r>
-      <w:proofErr w:type="gramStart"/>
-      <w:r>
-        <w:t>particular context</w:t>
-      </w:r>
-      <w:proofErr w:type="gramEnd"/>
-      <w:r>
-        <w:t xml:space="preserve">. Value sets link between </w:t>
+        <w:t xml:space="preserve"> - Specifies a set of codes drawn from one or more code systems, intended for use in a particular context. Value sets link between </w:t>
       </w:r>
       <w:r>
         <w:t>c</w:t>
@@ -17891,21 +17784,7 @@
         <w:rPr>
           <w:color w:val="000000"/>
         </w:rPr>
-        <w:t xml:space="preserve">d medications for an inpatient. A value set containing </w:t>
-      </w:r>
-      <w:proofErr w:type="gramStart"/>
-      <w:r>
-        <w:rPr>
-          <w:color w:val="000000"/>
-        </w:rPr>
-        <w:t>all of</w:t>
-      </w:r>
-      <w:proofErr w:type="gramEnd"/>
-      <w:r>
-        <w:rPr>
-          <w:color w:val="000000"/>
-        </w:rPr>
-        <w:t xml:space="preserve"> the opiate medication formulations that are considered to have abuse potential can be pulled to support clinical decision support in a health record system. Using a pre-assigned identifier, the CPOE system queries the Terminology Repository for an</w:t>
+        <w:t>d medications for an inpatient. A value set containing all of the opiate medication formulations that are considered to have abuse potential can be pulled to support clinical decision support in a health record system. Using a pre-assigned identifier, the CPOE system queries the Terminology Repository for an</w:t>
       </w:r>
       <w:r>
         <w:rPr>
@@ -18560,21 +18439,7 @@
         <w:rPr>
           <w:color w:val="000000"/>
         </w:rPr>
-        <w:t xml:space="preserve">for details about a </w:t>
-      </w:r>
-      <w:proofErr w:type="gramStart"/>
-      <w:r>
-        <w:rPr>
-          <w:color w:val="000000"/>
-        </w:rPr>
-        <w:t>particular code</w:t>
-      </w:r>
-      <w:proofErr w:type="gramEnd"/>
-      <w:r>
-        <w:rPr>
-          <w:color w:val="000000"/>
-        </w:rPr>
-        <w:t xml:space="preserve"> </w:t>
+        <w:t xml:space="preserve">for details about a particular code </w:t>
       </w:r>
       <w:r>
         <w:rPr>
@@ -19174,21 +19039,7 @@
         <w:rPr>
           <w:color w:val="000000"/>
         </w:rPr>
-        <w:t xml:space="preserve">In this use case, a point of service system verifies whether a </w:t>
-      </w:r>
-      <w:proofErr w:type="gramStart"/>
-      <w:r>
-        <w:rPr>
-          <w:color w:val="000000"/>
-        </w:rPr>
-        <w:t>particular code</w:t>
-      </w:r>
-      <w:proofErr w:type="gramEnd"/>
-      <w:r>
-        <w:rPr>
-          <w:color w:val="000000"/>
-        </w:rPr>
-        <w:t xml:space="preserve"> is </w:t>
+        <w:t xml:space="preserve">In this use case, a point of service system verifies whether a particular code is </w:t>
       </w:r>
       <w:r>
         <w:rPr>
@@ -19300,21 +19151,7 @@
         <w:rPr>
           <w:color w:val="000000"/>
         </w:rPr>
-        <w:t xml:space="preserve">codes relevant to </w:t>
-      </w:r>
-      <w:proofErr w:type="gramStart"/>
-      <w:r>
-        <w:rPr>
-          <w:color w:val="000000"/>
-        </w:rPr>
-        <w:t>particular clinical</w:t>
-      </w:r>
-      <w:proofErr w:type="gramEnd"/>
-      <w:r>
-        <w:rPr>
-          <w:color w:val="000000"/>
-        </w:rPr>
-        <w:t xml:space="preserve"> contexts and related procedures. Value sets are updated periodically to represent changes in clinical practice and available medicines and supplies. Before submitting an update to a patient record, an electronic medical record system </w:t>
+        <w:t xml:space="preserve">codes relevant to particular clinical contexts and related procedures. Value sets are updated periodically to represent changes in clinical practice and available medicines and supplies. Before submitting an update to a patient record, an electronic medical record system </w:t>
       </w:r>
       <w:r>
         <w:rPr>
@@ -20563,18 +20400,10 @@
         <w:t xml:space="preserve"> so</w:t>
       </w:r>
       <w:r>
-        <w:t xml:space="preserve"> there are no risks </w:t>
-      </w:r>
-      <w:proofErr w:type="gramStart"/>
-      <w:r>
-        <w:t xml:space="preserve">to </w:t>
-      </w:r>
-      <w:r>
-        <w:t xml:space="preserve"> patient</w:t>
-      </w:r>
-      <w:proofErr w:type="gramEnd"/>
-      <w:r>
-        <w:t xml:space="preserve"> </w:t>
+        <w:t xml:space="preserve"> there are no risks to </w:t>
+      </w:r>
+      <w:r>
+        <w:t xml:space="preserve"> patient </w:t>
       </w:r>
       <w:r>
         <w:t>privacy. Some Expanded Value Sets are of little value to an attacker as they are public tables of non-critical information (e.g., Expanded Value Sets used for coding of body parts in medical exams). Other Expanded Value Sets might need protection against malicious modification or interception. For example, there can be integrity risks such as masquerade, or the modification of Expanded Value Sets. Another possible type of risk would be at the privacy and confidentiality level</w:t>
@@ -21399,7 +21228,7 @@
         <mc:AlternateContent>
           <mc:Choice Requires="wpg">
             <w:drawing>
-              <wp:inline distT="0" distB="0" distL="0" distR="0" wp14:anchorId="6440A378" wp14:editId="16BC9C73">
+              <wp:inline distT="0" distB="0" distL="0" distR="0" wp14:anchorId="6440A378" wp14:editId="3A14593C">
                 <wp:extent cx="5373370" cy="3164840"/>
                 <wp:effectExtent l="0" t="0" r="0" b="0"/>
                 <wp:docPr id="6" name="Canvas 236"/>
@@ -21624,15 +21453,13 @@
                                 </w:rPr>
                                 <w:t xml:space="preserve">Search Terminology Resource </w:t>
                               </w:r>
-                              <w:proofErr w:type="gramStart"/>
                               <w:r>
                                 <w:rPr>
                                   <w:sz w:val="22"/>
                                   <w:szCs w:val="22"/>
                                 </w:rPr>
-                                <w:t>Response :</w:t>
+                                <w:t>Response:</w:t>
                               </w:r>
-                              <w:proofErr w:type="gramEnd"/>
                               <w:r>
                                 <w:rPr>
                                   <w:sz w:val="22"/>
@@ -21788,7 +21615,7 @@
                         <wps:spPr bwMode="auto">
                           <a:xfrm>
                             <a:off x="8731" y="25300"/>
-                            <a:ext cx="36627" cy="4807"/>
+                            <a:ext cx="26702" cy="4807"/>
                           </a:xfrm>
                           <a:prstGeom prst="rect">
                             <a:avLst/>
@@ -21827,7 +21654,21 @@
                                   <w:sz w:val="22"/>
                                   <w:szCs w:val="22"/>
                                 </w:rPr>
-                                <w:t>Read Terminology Resource Response: &lt;Resource&gt;</w:t>
+                                <w:t>Read Terminology Resource Response:</w:t>
+                              </w:r>
+                              <w:r>
+                                <w:rPr>
+                                  <w:sz w:val="22"/>
+                                  <w:szCs w:val="22"/>
+                                </w:rPr>
+                                <w:t xml:space="preserve"> </w:t>
+                              </w:r>
+                              <w:r>
+                                <w:rPr>
+                                  <w:sz w:val="22"/>
+                                  <w:szCs w:val="22"/>
+                                </w:rPr>
+                                <w:t>&lt;Resource&gt;</w:t>
                               </w:r>
                             </w:p>
                           </w:txbxContent>
@@ -22134,7 +21975,7 @@
           </mc:Choice>
           <mc:Fallback>
             <w:pict>
-              <v:group w14:anchorId="6440A378" id="Canvas 236" o:spid="_x0000_s1061" style="width:423.1pt;height:249.2pt;mso-position-horizontal-relative:char;mso-position-vertical-relative:line" coordsize="53733,31648" o:gfxdata="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">
+              <v:group w14:anchorId="6440A378" id="Canvas 236" o:spid="_x0000_s1061" style="width:423.1pt;height:249.2pt;mso-position-horizontal-relative:char;mso-position-vertical-relative:line" coordsize="53733,31648" o:gfxdata="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">
                 <v:rect id="AutoShape 58" o:spid="_x0000_s1062" style="position:absolute;width:53733;height:31648;visibility:visible;mso-wrap-style:square;v-text-anchor:top" o:gfxdata="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" filled="f" stroked="f">
                   <o:lock v:ext="edit" aspectratio="t"/>
                 </v:rect>
@@ -22193,15 +22034,13 @@
                           </w:rPr>
                           <w:t xml:space="preserve">Search Terminology Resource </w:t>
                         </w:r>
-                        <w:proofErr w:type="gramStart"/>
                         <w:r>
                           <w:rPr>
                             <w:sz w:val="22"/>
                             <w:szCs w:val="22"/>
                           </w:rPr>
-                          <w:t>Response :</w:t>
+                          <w:t>Response:</w:t>
                         </w:r>
-                        <w:proofErr w:type="gramEnd"/>
                         <w:r>
                           <w:rPr>
                             <w:sz w:val="22"/>
@@ -22258,7 +22097,7 @@
                     </w:txbxContent>
                   </v:textbox>
                 </v:shape>
-                <v:shape id="Text Box 251" o:spid="_x0000_s1070" type="#_x0000_t202" style="position:absolute;left:8731;top:25300;width:36627;height:4807;visibility:visible;mso-wrap-style:square;v-text-anchor:top" o:gfxdata="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" stroked="f">
+                <v:shape id="Text Box 251" o:spid="_x0000_s1070" type="#_x0000_t202" style="position:absolute;left:8731;top:25300;width:26702;height:4807;visibility:visible;mso-wrap-style:square;v-text-anchor:top" o:gfxdata="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" stroked="f">
                   <v:textbox inset="0,0,0,0">
                     <w:txbxContent>
                       <w:p>
@@ -22274,7 +22113,21 @@
                             <w:sz w:val="22"/>
                             <w:szCs w:val="22"/>
                           </w:rPr>
-                          <w:t>Read Terminology Resource Response: &lt;Resource&gt;</w:t>
+                          <w:t>Read Terminology Resource Response:</w:t>
+                        </w:r>
+                        <w:r>
+                          <w:rPr>
+                            <w:sz w:val="22"/>
+                            <w:szCs w:val="22"/>
+                          </w:rPr>
+                          <w:t xml:space="preserve"> </w:t>
+                        </w:r>
+                        <w:r>
+                          <w:rPr>
+                            <w:sz w:val="22"/>
+                            <w:szCs w:val="22"/>
+                          </w:rPr>
+                          <w:t>&lt;Resource&gt;</w:t>
                         </w:r>
                       </w:p>
                     </w:txbxContent>
@@ -22524,7 +22377,13 @@
         <w:t xml:space="preserve"> </w:t>
       </w:r>
       <w:r>
-        <w:t xml:space="preserve">Resource </w:t>
+        <w:t>Resource</w:t>
+      </w:r>
+      <w:r>
+        <w:t xml:space="preserve"> Request</w:t>
+      </w:r>
+      <w:r>
+        <w:t xml:space="preserve"> </w:t>
       </w:r>
       <w:r>
         <w:t xml:space="preserve">to a </w:t>
@@ -22533,7 +22392,13 @@
         <w:t>Terminology Repository</w:t>
       </w:r>
       <w:r>
-        <w:t xml:space="preserve"> according to the business rules for the query. These business rules are outside the scope of this transaction.</w:t>
+        <w:t xml:space="preserve"> according to the business rules for the </w:t>
+      </w:r>
+      <w:r>
+        <w:t>search</w:t>
+      </w:r>
+      <w:r>
+        <w:t>. These business rules are outside the scope of this transaction.</w:t>
       </w:r>
     </w:p>
     <w:p>
@@ -22579,7 +22444,13 @@
         <w:t>Terminology</w:t>
       </w:r>
       <w:r>
-        <w:t xml:space="preserve"> Consumer initiates a search request using HTTP GET as defined at </w:t>
+        <w:t xml:space="preserve"> Consumer initiates a search </w:t>
+      </w:r>
+      <w:r>
+        <w:t>interaction</w:t>
+      </w:r>
+      <w:r>
+        <w:t xml:space="preserve"> using HTTP GET as defined at </w:t>
       </w:r>
       <w:hyperlink r:id="rId35" w:anchor="search" w:history="1">
         <w:r>
@@ -22658,23 +22529,7 @@
           <w:rStyle w:val="XMLname"/>
           <w:rFonts w:eastAsia="?l?r ??’c"/>
         </w:rPr>
-        <w:t>[resource</w:t>
-      </w:r>
-      <w:proofErr w:type="gramStart"/>
-      <w:r>
-        <w:rPr>
-          <w:rStyle w:val="XMLname"/>
-          <w:rFonts w:eastAsia="?l?r ??’c"/>
-        </w:rPr>
-        <w:t>]?[</w:t>
-      </w:r>
-      <w:proofErr w:type="gramEnd"/>
-      <w:r>
-        <w:rPr>
-          <w:rStyle w:val="XMLname"/>
-          <w:rFonts w:eastAsia="?l?r ??’c"/>
-        </w:rPr>
-        <w:t>parameter=value]</w:t>
+        <w:t>[resource]?[parameter=value]</w:t>
       </w:r>
     </w:p>
     <w:p>
@@ -22841,14 +22696,7 @@
         <w:rPr>
           <w:lang w:eastAsia="x-none"/>
         </w:rPr>
-        <w:t xml:space="preserve"> shall support </w:t>
-      </w:r>
-      <w:proofErr w:type="gramStart"/>
-      <w:r>
-        <w:rPr>
-          <w:lang w:eastAsia="x-none"/>
-        </w:rPr>
-        <w:t xml:space="preserve">the </w:t>
+        <w:t xml:space="preserve"> shall support the </w:t>
       </w:r>
       <w:r>
         <w:rPr>
@@ -22856,7 +22704,6 @@
         </w:rPr>
         <w:t>:contains</w:t>
       </w:r>
-      <w:proofErr w:type="gramEnd"/>
       <w:r>
         <w:rPr>
           <w:lang w:eastAsia="x-none"/>
@@ -24204,7 +24051,13 @@
         <w:t>Terminology</w:t>
       </w:r>
       <w:r>
-        <w:t xml:space="preserve"> Resource operation. </w:t>
+        <w:t xml:space="preserve"> Resource </w:t>
+      </w:r>
+      <w:r>
+        <w:t>Request</w:t>
+      </w:r>
+      <w:r>
+        <w:t xml:space="preserve">. </w:t>
       </w:r>
     </w:p>
     <w:p>
@@ -24854,7 +24707,13 @@
         <w:t>Terminology</w:t>
       </w:r>
       <w:r>
-        <w:t xml:space="preserve"> Resource response is sent from the </w:t>
+        <w:t xml:space="preserve"> Resource </w:t>
+      </w:r>
+      <w:r>
+        <w:t>R</w:t>
+      </w:r>
+      <w:r>
+        <w:t xml:space="preserve">esponse is sent from the </w:t>
       </w:r>
       <w:r>
         <w:t>Terminology</w:t>
@@ -26692,21 +26551,7 @@
               <w:rPr>
                 <w:rFonts w:ascii="Courier New" w:hAnsi="Courier New" w:cs="Courier New"/>
               </w:rPr>
-              <w:t>[</w:t>
-            </w:r>
-            <w:proofErr w:type="gramStart"/>
-            <w:r>
-              <w:rPr>
-                <w:rFonts w:ascii="Courier New" w:hAnsi="Courier New" w:cs="Courier New"/>
-              </w:rPr>
-              <w:t>0..</w:t>
-            </w:r>
-            <w:proofErr w:type="gramEnd"/>
-            <w:r>
-              <w:rPr>
-                <w:rFonts w:ascii="Courier New" w:hAnsi="Courier New" w:cs="Courier New"/>
-              </w:rPr>
-              <w:t>1]</w:t>
+              <w:t>[0..1]</w:t>
             </w:r>
           </w:p>
         </w:tc>
@@ -26719,15 +26564,7 @@
               <w:pStyle w:val="TableEntry"/>
             </w:pPr>
             <w:r>
-              <w:t>[</w:t>
-            </w:r>
-            <w:proofErr w:type="gramStart"/>
-            <w:r>
-              <w:t>1..</w:t>
-            </w:r>
-            <w:proofErr w:type="gramEnd"/>
-            <w:r>
-              <w:t>1]</w:t>
+              <w:t>[1..1]</w:t>
             </w:r>
           </w:p>
         </w:tc>
@@ -26788,21 +26625,7 @@
               <w:rPr>
                 <w:rFonts w:ascii="Courier New" w:hAnsi="Courier New" w:cs="Courier New"/>
               </w:rPr>
-              <w:t>[</w:t>
-            </w:r>
-            <w:proofErr w:type="gramStart"/>
-            <w:r>
-              <w:rPr>
-                <w:rFonts w:ascii="Courier New" w:hAnsi="Courier New" w:cs="Courier New"/>
-              </w:rPr>
-              <w:t>0..</w:t>
-            </w:r>
-            <w:proofErr w:type="gramEnd"/>
-            <w:r>
-              <w:rPr>
-                <w:rFonts w:ascii="Courier New" w:hAnsi="Courier New" w:cs="Courier New"/>
-              </w:rPr>
-              <w:t>1]</w:t>
+              <w:t>[0..1]</w:t>
             </w:r>
           </w:p>
         </w:tc>
@@ -26873,21 +26696,7 @@
               <w:rPr>
                 <w:rStyle w:val="XMLname"/>
               </w:rPr>
-              <w:t>[</w:t>
-            </w:r>
-            <w:proofErr w:type="gramStart"/>
-            <w:r>
-              <w:rPr>
-                <w:rStyle w:val="XMLname"/>
-              </w:rPr>
-              <w:t>0..</w:t>
-            </w:r>
-            <w:proofErr w:type="gramEnd"/>
-            <w:r>
-              <w:rPr>
-                <w:rStyle w:val="XMLname"/>
-              </w:rPr>
-              <w:t>1]</w:t>
+              <w:t>[0..1]</w:t>
             </w:r>
           </w:p>
         </w:tc>
@@ -26900,15 +26709,7 @@
               <w:pStyle w:val="TableEntry"/>
             </w:pPr>
             <w:r>
-              <w:t>[</w:t>
-            </w:r>
-            <w:proofErr w:type="gramStart"/>
-            <w:r>
-              <w:t>0..</w:t>
-            </w:r>
-            <w:proofErr w:type="gramEnd"/>
-            <w:r>
-              <w:t>0]</w:t>
+              <w:t>[0..0]</w:t>
             </w:r>
           </w:p>
         </w:tc>
@@ -26986,21 +26787,7 @@
                 <w:rFonts w:ascii="Courier New" w:hAnsi="Courier New" w:cs="Courier New"/>
               </w:rPr>
               <w:lastRenderedPageBreak/>
-              <w:t>[</w:t>
-            </w:r>
-            <w:proofErr w:type="gramStart"/>
-            <w:r>
-              <w:rPr>
-                <w:rFonts w:ascii="Courier New" w:hAnsi="Courier New" w:cs="Courier New"/>
-              </w:rPr>
-              <w:t>0..</w:t>
-            </w:r>
-            <w:proofErr w:type="gramEnd"/>
-            <w:r>
-              <w:rPr>
-                <w:rFonts w:ascii="Courier New" w:hAnsi="Courier New" w:cs="Courier New"/>
-              </w:rPr>
-              <w:t>1]</w:t>
+              <w:t>[0..1]</w:t>
             </w:r>
           </w:p>
           <w:p>
@@ -27030,15 +26817,7 @@
             </w:pPr>
             <w:r>
               <w:lastRenderedPageBreak/>
-              <w:t>[</w:t>
-            </w:r>
-            <w:proofErr w:type="gramStart"/>
-            <w:r>
-              <w:t>0..</w:t>
-            </w:r>
-            <w:proofErr w:type="gramEnd"/>
-            <w:r>
-              <w:t>1]</w:t>
+              <w:t>[0..1]</w:t>
             </w:r>
           </w:p>
         </w:tc>
@@ -27104,21 +26883,7 @@
               <w:rPr>
                 <w:rFonts w:ascii="Courier New" w:hAnsi="Courier New" w:cs="Courier New"/>
               </w:rPr>
-              <w:t>[</w:t>
-            </w:r>
-            <w:proofErr w:type="gramStart"/>
-            <w:r>
-              <w:rPr>
-                <w:rFonts w:ascii="Courier New" w:hAnsi="Courier New" w:cs="Courier New"/>
-              </w:rPr>
-              <w:t>0..</w:t>
-            </w:r>
-            <w:proofErr w:type="gramEnd"/>
-            <w:r>
-              <w:rPr>
-                <w:rFonts w:ascii="Courier New" w:hAnsi="Courier New" w:cs="Courier New"/>
-              </w:rPr>
-              <w:t>1]</w:t>
+              <w:t>[0..1]</w:t>
             </w:r>
           </w:p>
         </w:tc>
@@ -27131,15 +26896,7 @@
               <w:pStyle w:val="TableEntry"/>
             </w:pPr>
             <w:r>
-              <w:t>[</w:t>
-            </w:r>
-            <w:proofErr w:type="gramStart"/>
-            <w:r>
-              <w:t>0..</w:t>
-            </w:r>
-            <w:proofErr w:type="gramEnd"/>
-            <w:r>
-              <w:t>0]</w:t>
+              <w:t>[0..0]</w:t>
             </w:r>
           </w:p>
         </w:tc>
@@ -27165,15 +26922,7 @@
               <w:pStyle w:val="TableEntry"/>
             </w:pPr>
             <w:r>
-              <w:t xml:space="preserve">The context of the value set, so that the server can resolve this to a value set to expand. The recommended format for this URI is [Structure Definition </w:t>
-            </w:r>
-            <w:proofErr w:type="gramStart"/>
-            <w:r>
-              <w:t>URL]#</w:t>
-            </w:r>
-            <w:proofErr w:type="gramEnd"/>
-            <w:r>
-              <w:t>[name or path into structure definition] e.g. http://hl7.org/fhir/StructureDefinition/observation-hspc-height-hspcheight#Observation.interpretation. Other forms may be used but are not defined. This form is only usable if the terminology server also has access to the conformance registry that the server is using, but can be used to delegate the mapping from an application context to a binding at run-time</w:t>
+              <w:t>The context of the value set, so that the server can resolve this to a value set to expand. The recommended format for this URI is [Structure Definition URL]#[name or path into structure definition] e.g. http://hl7.org/fhir/StructureDefinition/observation-hspc-height-hspcheight#Observation.interpretation. Other forms may be used but are not defined. This form is only usable if the terminology server also has access to the conformance registry that the server is using, but can be used to delegate the mapping from an application context to a binding at run-time</w:t>
             </w:r>
           </w:p>
         </w:tc>
@@ -27208,21 +26957,7 @@
               <w:rPr>
                 <w:rFonts w:ascii="Courier New" w:hAnsi="Courier New" w:cs="Courier New"/>
               </w:rPr>
-              <w:t>[</w:t>
-            </w:r>
-            <w:proofErr w:type="gramStart"/>
-            <w:r>
-              <w:rPr>
-                <w:rFonts w:ascii="Courier New" w:hAnsi="Courier New" w:cs="Courier New"/>
-              </w:rPr>
-              <w:t>0..</w:t>
-            </w:r>
-            <w:proofErr w:type="gramEnd"/>
-            <w:r>
-              <w:rPr>
-                <w:rFonts w:ascii="Courier New" w:hAnsi="Courier New" w:cs="Courier New"/>
-              </w:rPr>
-              <w:t>1]</w:t>
+              <w:t>[0..1]</w:t>
             </w:r>
           </w:p>
         </w:tc>
@@ -27235,15 +26970,7 @@
               <w:pStyle w:val="TableEntry"/>
             </w:pPr>
             <w:r>
-              <w:t>[</w:t>
-            </w:r>
-            <w:proofErr w:type="gramStart"/>
-            <w:r>
-              <w:t>0..</w:t>
-            </w:r>
-            <w:proofErr w:type="gramEnd"/>
-            <w:r>
-              <w:t>0]</w:t>
+              <w:t>[0..0]</w:t>
             </w:r>
           </w:p>
         </w:tc>
@@ -27322,7 +27049,13 @@
               <w:rPr>
                 <w:rFonts w:ascii="Courier New" w:hAnsi="Courier New" w:cs="Courier New"/>
               </w:rPr>
-              <w:t>Filter</w:t>
+              <w:t>f</w:t>
+            </w:r>
+            <w:r>
+              <w:rPr>
+                <w:rFonts w:ascii="Courier New" w:hAnsi="Courier New" w:cs="Courier New"/>
+              </w:rPr>
+              <w:t>ilter</w:t>
             </w:r>
           </w:p>
           <w:p>
@@ -27336,21 +27069,7 @@
               <w:rPr>
                 <w:rFonts w:ascii="Courier New" w:hAnsi="Courier New" w:cs="Courier New"/>
               </w:rPr>
-              <w:t>[</w:t>
-            </w:r>
-            <w:proofErr w:type="gramStart"/>
-            <w:r>
-              <w:rPr>
-                <w:rFonts w:ascii="Courier New" w:hAnsi="Courier New" w:cs="Courier New"/>
-              </w:rPr>
-              <w:t>0..</w:t>
-            </w:r>
-            <w:proofErr w:type="gramEnd"/>
-            <w:r>
-              <w:rPr>
-                <w:rFonts w:ascii="Courier New" w:hAnsi="Courier New" w:cs="Courier New"/>
-              </w:rPr>
-              <w:t>1]</w:t>
+              <w:t>[0..1]</w:t>
             </w:r>
           </w:p>
         </w:tc>
@@ -27386,15 +27105,7 @@
               <w:pStyle w:val="TableEntry"/>
             </w:pPr>
             <w:r>
-              <w:t xml:space="preserve">A text filter that is applied to restrict the codes that are returned (this is useful in a UI context). The interpretation of this is delegated to the server in order to allow to determine the most optimal search approach for the context. The server can document the way this parameter works in </w:t>
-            </w:r>
-            <w:proofErr w:type="gramStart"/>
-            <w:r>
-              <w:t>TerminologyCapabilities..</w:t>
-            </w:r>
-            <w:proofErr w:type="gramEnd"/>
-            <w:r>
-              <w:t>expansion.textFilter. Typical usage of this parameter includes functionality like:</w:t>
+              <w:t>A text filter that is applied to restrict the codes that are returned (this is useful in a UI context). The interpretation of this is delegated to the server in order to allow to determine the most optimal search approach for the context. The server can document the way this parameter works in TerminologyCapabilities..expansion.textFilter. Typical usage of this parameter includes functionality like:</w:t>
             </w:r>
           </w:p>
           <w:p>
@@ -27418,13 +27129,8 @@
               </w:numPr>
             </w:pPr>
             <w:r>
-              <w:t>allowing for wild cards such as %, &amp;</w:t>
-            </w:r>
-            <w:proofErr w:type="gramStart"/>
-            <w:r>
-              <w:t>, ?</w:t>
-            </w:r>
-            <w:proofErr w:type="gramEnd"/>
+              <w:t>allowing for wild cards such as %, &amp;, ?</w:t>
+            </w:r>
           </w:p>
           <w:p>
             <w:pPr>
@@ -27476,7 +27182,13 @@
               <w:rPr>
                 <w:rFonts w:ascii="Courier New" w:hAnsi="Courier New" w:cs="Courier New"/>
               </w:rPr>
-              <w:t>Date</w:t>
+              <w:t>d</w:t>
+            </w:r>
+            <w:r>
+              <w:rPr>
+                <w:rFonts w:ascii="Courier New" w:hAnsi="Courier New" w:cs="Courier New"/>
+              </w:rPr>
+              <w:t>ate</w:t>
             </w:r>
           </w:p>
           <w:p>
@@ -27490,21 +27202,7 @@
               <w:rPr>
                 <w:rFonts w:ascii="Courier New" w:hAnsi="Courier New" w:cs="Courier New"/>
               </w:rPr>
-              <w:t>[</w:t>
-            </w:r>
-            <w:proofErr w:type="gramStart"/>
-            <w:r>
-              <w:rPr>
-                <w:rFonts w:ascii="Courier New" w:hAnsi="Courier New" w:cs="Courier New"/>
-              </w:rPr>
-              <w:t>0..</w:t>
-            </w:r>
-            <w:proofErr w:type="gramEnd"/>
-            <w:r>
-              <w:rPr>
-                <w:rFonts w:ascii="Courier New" w:hAnsi="Courier New" w:cs="Courier New"/>
-              </w:rPr>
-              <w:t>1]</w:t>
+              <w:t>[0..1]</w:t>
             </w:r>
           </w:p>
         </w:tc>
@@ -27540,15 +27238,7 @@
               <w:pStyle w:val="TableEntry"/>
             </w:pPr>
             <w:r>
-              <w:t xml:space="preserve">The date for which the expansion should be generated. if a date is provided, it means that the server should use the value set / code system definitions as they were on the given </w:t>
-            </w:r>
-            <w:proofErr w:type="gramStart"/>
-            <w:r>
-              <w:t>date, or</w:t>
-            </w:r>
-            <w:proofErr w:type="gramEnd"/>
-            <w:r>
-              <w:t xml:space="preserve"> return an error if this is not possible. Normally, the date is the current conditions (which is the default value) but under some circumstances, systems need to generate an expansion as it would have been in the past. A typical example of this would be where code selection is constrained to the set of codes that were available when the patient was treated, not when the record is being edited. Note that which date is appropriate is a matter for implementation policy.</w:t>
+              <w:t>The date for which the expansion should be generated. if a date is provided, it means that the server should use the value set / code system definitions as they were on the given date, or return an error if this is not possible. Normally, the date is the current conditions (which is the default value) but under some circumstances, systems need to generate an expansion as it would have been in the past. A typical example of this would be where code selection is constrained to the set of codes that were available when the patient was treated, not when the record is being edited. Note that which date is appropriate is a matter for implementation policy.</w:t>
             </w:r>
           </w:p>
         </w:tc>
@@ -27590,21 +27280,7 @@
               <w:rPr>
                 <w:rFonts w:ascii="Courier New" w:hAnsi="Courier New" w:cs="Courier New"/>
               </w:rPr>
-              <w:t>[</w:t>
-            </w:r>
-            <w:proofErr w:type="gramStart"/>
-            <w:r>
-              <w:rPr>
-                <w:rFonts w:ascii="Courier New" w:hAnsi="Courier New" w:cs="Courier New"/>
-              </w:rPr>
-              <w:t>0..</w:t>
-            </w:r>
-            <w:proofErr w:type="gramEnd"/>
-            <w:r>
-              <w:rPr>
-                <w:rFonts w:ascii="Courier New" w:hAnsi="Courier New" w:cs="Courier New"/>
-              </w:rPr>
-              <w:t>1]</w:t>
+              <w:t>[0..1]</w:t>
             </w:r>
           </w:p>
         </w:tc>
@@ -27627,7 +27303,10 @@
               <w:pStyle w:val="TableEntry"/>
             </w:pPr>
             <w:r>
-              <w:t>Integer</w:t>
+              <w:t>i</w:t>
+            </w:r>
+            <w:r>
+              <w:t>nteger</w:t>
             </w:r>
           </w:p>
         </w:tc>
@@ -27681,21 +27360,7 @@
               <w:rPr>
                 <w:rFonts w:ascii="Courier New" w:hAnsi="Courier New" w:cs="Courier New"/>
               </w:rPr>
-              <w:t>[</w:t>
-            </w:r>
-            <w:proofErr w:type="gramStart"/>
-            <w:r>
-              <w:rPr>
-                <w:rFonts w:ascii="Courier New" w:hAnsi="Courier New" w:cs="Courier New"/>
-              </w:rPr>
-              <w:t>0..</w:t>
-            </w:r>
-            <w:proofErr w:type="gramEnd"/>
-            <w:r>
-              <w:rPr>
-                <w:rFonts w:ascii="Courier New" w:hAnsi="Courier New" w:cs="Courier New"/>
-              </w:rPr>
-              <w:t>1]</w:t>
+              <w:t>[0..1]</w:t>
             </w:r>
           </w:p>
         </w:tc>
@@ -27718,7 +27383,10 @@
               <w:pStyle w:val="TableEntry"/>
             </w:pPr>
             <w:r>
-              <w:t>Integer</w:t>
+              <w:t>i</w:t>
+            </w:r>
+            <w:r>
+              <w:t>nteger</w:t>
             </w:r>
           </w:p>
         </w:tc>
@@ -27766,21 +27434,7 @@
               <w:rPr>
                 <w:rFonts w:ascii="Courier New" w:hAnsi="Courier New" w:cs="Courier New"/>
               </w:rPr>
-              <w:t>[</w:t>
-            </w:r>
-            <w:proofErr w:type="gramStart"/>
-            <w:r>
-              <w:rPr>
-                <w:rFonts w:ascii="Courier New" w:hAnsi="Courier New" w:cs="Courier New"/>
-              </w:rPr>
-              <w:t>0..</w:t>
-            </w:r>
-            <w:proofErr w:type="gramEnd"/>
-            <w:r>
-              <w:rPr>
-                <w:rFonts w:ascii="Courier New" w:hAnsi="Courier New" w:cs="Courier New"/>
-              </w:rPr>
-              <w:t>1]</w:t>
+              <w:t>[0..1]</w:t>
             </w:r>
           </w:p>
         </w:tc>
@@ -27851,21 +27505,7 @@
               <w:rPr>
                 <w:rFonts w:ascii="Courier New" w:hAnsi="Courier New" w:cs="Courier New"/>
               </w:rPr>
-              <w:t>[</w:t>
-            </w:r>
-            <w:proofErr w:type="gramStart"/>
-            <w:r>
-              <w:rPr>
-                <w:rFonts w:ascii="Courier New" w:hAnsi="Courier New" w:cs="Courier New"/>
-              </w:rPr>
-              <w:t>0..</w:t>
-            </w:r>
-            <w:proofErr w:type="gramEnd"/>
-            <w:r>
-              <w:rPr>
-                <w:rFonts w:ascii="Courier New" w:hAnsi="Courier New" w:cs="Courier New"/>
-              </w:rPr>
-              <w:t>*]</w:t>
+              <w:t>[0..*]</w:t>
             </w:r>
           </w:p>
         </w:tc>
@@ -27936,21 +27576,7 @@
               <w:rPr>
                 <w:rFonts w:ascii="Courier New" w:hAnsi="Courier New" w:cs="Courier New"/>
               </w:rPr>
-              <w:t>[</w:t>
-            </w:r>
-            <w:proofErr w:type="gramStart"/>
-            <w:r>
-              <w:rPr>
-                <w:rFonts w:ascii="Courier New" w:hAnsi="Courier New" w:cs="Courier New"/>
-              </w:rPr>
-              <w:t>0..</w:t>
-            </w:r>
-            <w:proofErr w:type="gramEnd"/>
-            <w:r>
-              <w:rPr>
-                <w:rFonts w:ascii="Courier New" w:hAnsi="Courier New" w:cs="Courier New"/>
-              </w:rPr>
-              <w:t>1]</w:t>
+              <w:t>[0..1]</w:t>
             </w:r>
           </w:p>
         </w:tc>
@@ -28021,21 +27647,7 @@
               <w:rPr>
                 <w:rFonts w:ascii="Courier New" w:hAnsi="Courier New" w:cs="Courier New"/>
               </w:rPr>
-              <w:t>[</w:t>
-            </w:r>
-            <w:proofErr w:type="gramStart"/>
-            <w:r>
-              <w:rPr>
-                <w:rFonts w:ascii="Courier New" w:hAnsi="Courier New" w:cs="Courier New"/>
-              </w:rPr>
-              <w:t>0..</w:t>
-            </w:r>
-            <w:proofErr w:type="gramEnd"/>
-            <w:r>
-              <w:rPr>
-                <w:rFonts w:ascii="Courier New" w:hAnsi="Courier New" w:cs="Courier New"/>
-              </w:rPr>
-              <w:t>1]</w:t>
+              <w:t>[0..1]</w:t>
             </w:r>
           </w:p>
         </w:tc>
@@ -28106,21 +27718,7 @@
               <w:rPr>
                 <w:rFonts w:ascii="Courier New" w:hAnsi="Courier New" w:cs="Courier New"/>
               </w:rPr>
-              <w:t>[</w:t>
-            </w:r>
-            <w:proofErr w:type="gramStart"/>
-            <w:r>
-              <w:rPr>
-                <w:rFonts w:ascii="Courier New" w:hAnsi="Courier New" w:cs="Courier New"/>
-              </w:rPr>
-              <w:t>0..</w:t>
-            </w:r>
-            <w:proofErr w:type="gramEnd"/>
-            <w:r>
-              <w:rPr>
-                <w:rFonts w:ascii="Courier New" w:hAnsi="Courier New" w:cs="Courier New"/>
-              </w:rPr>
-              <w:t>1]</w:t>
+              <w:t>[0..1]</w:t>
             </w:r>
           </w:p>
         </w:tc>
@@ -28156,15 +27754,7 @@
               <w:pStyle w:val="TableEntry"/>
             </w:pPr>
             <w:r>
-              <w:t xml:space="preserve">Controls whether or not the value set expansion nests codes or not (i.e. </w:t>
-            </w:r>
-            <w:proofErr w:type="gramStart"/>
-            <w:r>
-              <w:t>ValueSet.expansion.contains</w:t>
-            </w:r>
-            <w:proofErr w:type="gramEnd"/>
-            <w:r>
-              <w:t>.contains)</w:t>
+              <w:t>Controls whether or not the value set expansion nests codes or not (i.e. ValueSet.expansion.contains.contains)</w:t>
             </w:r>
           </w:p>
         </w:tc>
@@ -28199,21 +27789,7 @@
               <w:rPr>
                 <w:rFonts w:ascii="Courier New" w:hAnsi="Courier New" w:cs="Courier New"/>
               </w:rPr>
-              <w:t>[</w:t>
-            </w:r>
-            <w:proofErr w:type="gramStart"/>
-            <w:r>
-              <w:rPr>
-                <w:rFonts w:ascii="Courier New" w:hAnsi="Courier New" w:cs="Courier New"/>
-              </w:rPr>
-              <w:t>0..</w:t>
-            </w:r>
-            <w:proofErr w:type="gramEnd"/>
-            <w:r>
-              <w:rPr>
-                <w:rFonts w:ascii="Courier New" w:hAnsi="Courier New" w:cs="Courier New"/>
-              </w:rPr>
-              <w:t>1]</w:t>
+              <w:t>[0..1]</w:t>
             </w:r>
           </w:p>
         </w:tc>
@@ -28236,7 +27812,10 @@
               <w:pStyle w:val="TableEntry"/>
             </w:pPr>
             <w:r>
-              <w:t>Boolean</w:t>
+              <w:t>b</w:t>
+            </w:r>
+            <w:r>
+              <w:t>oolean</w:t>
             </w:r>
           </w:p>
         </w:tc>
@@ -28249,15 +27828,7 @@
               <w:pStyle w:val="TableEntry"/>
             </w:pPr>
             <w:r>
-              <w:t xml:space="preserve">Controls </w:t>
-            </w:r>
-            <w:proofErr w:type="gramStart"/>
-            <w:r>
-              <w:t>whether or not</w:t>
-            </w:r>
-            <w:proofErr w:type="gramEnd"/>
-            <w:r>
-              <w:t xml:space="preserve"> the value set expansion is assembled for a user interface use or not. Value sets intended for User Interface might include 'abstract' codes or have nested contains with items with no code or abstract = true, with the sole purpose of helping a user navigate through the list efficiently, where as a value set not generated for UI use might be flat, and only contain the selectable codes in the value set. The exact implications of 'for UI' depend on the code system, and what properties it exposes for a terminology server to use. In the FHIR Specification itself, the value set expansions are generated with excludeNotForUI = false, and the expansions used when generated schema / code etc, or performing validation, are all excludeNotForUI = true.</w:t>
+              <w:t>Controls whether or not the value set expansion is assembled for a user interface use or not. Value sets intended for User Interface might include 'abstract' codes or have nested contains with items with no code or abstract = true, with the sole purpose of helping a user navigate through the list efficiently, where as a value set not generated for UI use might be flat, and only contain the selectable codes in the value set. The exact implications of 'for UI' depend on the code system, and what properties it exposes for a terminology server to use. In the FHIR Specification itself, the value set expansions are generated with excludeNotForUI = false, and the expansions used when generated schema / code etc, or performing validation, are all excludeNotForUI = true.</w:t>
             </w:r>
           </w:p>
         </w:tc>
@@ -28292,21 +27863,7 @@
               <w:rPr>
                 <w:rFonts w:ascii="Courier New" w:hAnsi="Courier New" w:cs="Courier New"/>
               </w:rPr>
-              <w:t>[</w:t>
-            </w:r>
-            <w:proofErr w:type="gramStart"/>
-            <w:r>
-              <w:rPr>
-                <w:rFonts w:ascii="Courier New" w:hAnsi="Courier New" w:cs="Courier New"/>
-              </w:rPr>
-              <w:t>0..</w:t>
-            </w:r>
-            <w:proofErr w:type="gramEnd"/>
-            <w:r>
-              <w:rPr>
-                <w:rFonts w:ascii="Courier New" w:hAnsi="Courier New" w:cs="Courier New"/>
-              </w:rPr>
-              <w:t>1]</w:t>
+              <w:t>[0..1]</w:t>
             </w:r>
           </w:p>
         </w:tc>
@@ -28342,15 +27899,7 @@
               <w:pStyle w:val="TableEntry"/>
             </w:pPr>
             <w:r>
-              <w:t xml:space="preserve">Controls </w:t>
-            </w:r>
-            <w:proofErr w:type="gramStart"/>
-            <w:r>
-              <w:t>whether or not</w:t>
-            </w:r>
-            <w:proofErr w:type="gramEnd"/>
-            <w:r>
-              <w:t xml:space="preserve"> the value set expansion includes post coordinated codes</w:t>
+              <w:t>Controls whether or not the value set expansion includes post coordinated codes</w:t>
             </w:r>
           </w:p>
         </w:tc>
@@ -28385,21 +27934,7 @@
               <w:rPr>
                 <w:rFonts w:ascii="Courier New" w:hAnsi="Courier New" w:cs="Courier New"/>
               </w:rPr>
-              <w:t>[</w:t>
-            </w:r>
-            <w:proofErr w:type="gramStart"/>
-            <w:r>
-              <w:rPr>
-                <w:rFonts w:ascii="Courier New" w:hAnsi="Courier New" w:cs="Courier New"/>
-              </w:rPr>
-              <w:t>0..</w:t>
-            </w:r>
-            <w:proofErr w:type="gramEnd"/>
-            <w:r>
-              <w:rPr>
-                <w:rFonts w:ascii="Courier New" w:hAnsi="Courier New" w:cs="Courier New"/>
-              </w:rPr>
-              <w:t>1]</w:t>
+              <w:t>[0..1]</w:t>
             </w:r>
           </w:p>
         </w:tc>
@@ -28435,15 +27970,7 @@
               <w:pStyle w:val="TableEntry"/>
             </w:pPr>
             <w:r>
-              <w:t xml:space="preserve">Specifies the language to be used for description in the expansions i.e. the language to be used for </w:t>
-            </w:r>
-            <w:proofErr w:type="gramStart"/>
-            <w:r>
-              <w:t>ValueSet.expansion.contains</w:t>
-            </w:r>
-            <w:proofErr w:type="gramEnd"/>
-            <w:r>
-              <w:t>.display</w:t>
+              <w:t>Specifies the language to be used for description in the expansions i.e. the language to be used for ValueSet.expansion.contains.display</w:t>
             </w:r>
           </w:p>
         </w:tc>
@@ -28478,21 +28005,7 @@
               <w:rPr>
                 <w:rFonts w:ascii="Courier New" w:hAnsi="Courier New" w:cs="Courier New"/>
               </w:rPr>
-              <w:t>[</w:t>
-            </w:r>
-            <w:proofErr w:type="gramStart"/>
-            <w:r>
-              <w:rPr>
-                <w:rFonts w:ascii="Courier New" w:hAnsi="Courier New" w:cs="Courier New"/>
-              </w:rPr>
-              <w:t>0..</w:t>
-            </w:r>
-            <w:proofErr w:type="gramEnd"/>
-            <w:r>
-              <w:rPr>
-                <w:rFonts w:ascii="Courier New" w:hAnsi="Courier New" w:cs="Courier New"/>
-              </w:rPr>
-              <w:t>*]</w:t>
+              <w:t>[0..*]</w:t>
             </w:r>
           </w:p>
         </w:tc>
@@ -28528,15 +28041,7 @@
               <w:pStyle w:val="TableEntry"/>
             </w:pPr>
             <w:r>
-              <w:t xml:space="preserve">Code system, or a </w:t>
-            </w:r>
-            <w:proofErr w:type="gramStart"/>
-            <w:r>
-              <w:t>particular version</w:t>
-            </w:r>
-            <w:proofErr w:type="gramEnd"/>
-            <w:r>
-              <w:t xml:space="preserve"> of a code system to be excluded from the value set expansion. The format is the same as a canonical URL: [system]|[version] - e.g. </w:t>
+              <w:t xml:space="preserve">Code system, or a particular version of a code system to be excluded from the value set expansion. The format is the same as a canonical URL: [system]|[version] - e.g. </w:t>
             </w:r>
             <w:hyperlink r:id="rId57" w:history="1">
               <w:r>
@@ -28580,21 +28085,7 @@
               <w:rPr>
                 <w:rFonts w:ascii="Courier New" w:hAnsi="Courier New" w:cs="Courier New"/>
               </w:rPr>
-              <w:t>[</w:t>
-            </w:r>
-            <w:proofErr w:type="gramStart"/>
-            <w:r>
-              <w:rPr>
-                <w:rFonts w:ascii="Courier New" w:hAnsi="Courier New" w:cs="Courier New"/>
-              </w:rPr>
-              <w:t>0..</w:t>
-            </w:r>
-            <w:proofErr w:type="gramEnd"/>
-            <w:r>
-              <w:rPr>
-                <w:rFonts w:ascii="Courier New" w:hAnsi="Courier New" w:cs="Courier New"/>
-              </w:rPr>
-              <w:t>*]</w:t>
+              <w:t>[0..*]</w:t>
             </w:r>
           </w:p>
         </w:tc>
@@ -28673,21 +28164,7 @@
               <w:rPr>
                 <w:rFonts w:ascii="Courier New" w:hAnsi="Courier New" w:cs="Courier New"/>
               </w:rPr>
-              <w:t>[</w:t>
-            </w:r>
-            <w:proofErr w:type="gramStart"/>
-            <w:r>
-              <w:rPr>
-                <w:rFonts w:ascii="Courier New" w:hAnsi="Courier New" w:cs="Courier New"/>
-              </w:rPr>
-              <w:t>0..</w:t>
-            </w:r>
-            <w:proofErr w:type="gramEnd"/>
-            <w:r>
-              <w:rPr>
-                <w:rFonts w:ascii="Courier New" w:hAnsi="Courier New" w:cs="Courier New"/>
-              </w:rPr>
-              <w:t>*]</w:t>
+              <w:t>[0..*]</w:t>
             </w:r>
           </w:p>
         </w:tc>
@@ -28766,21 +28243,7 @@
               <w:rPr>
                 <w:rFonts w:ascii="Courier New" w:hAnsi="Courier New" w:cs="Courier New"/>
               </w:rPr>
-              <w:t>[</w:t>
-            </w:r>
-            <w:proofErr w:type="gramStart"/>
-            <w:r>
-              <w:rPr>
-                <w:rFonts w:ascii="Courier New" w:hAnsi="Courier New" w:cs="Courier New"/>
-              </w:rPr>
-              <w:t>0..</w:t>
-            </w:r>
-            <w:proofErr w:type="gramEnd"/>
-            <w:r>
-              <w:rPr>
-                <w:rFonts w:ascii="Courier New" w:hAnsi="Courier New" w:cs="Courier New"/>
-              </w:rPr>
-              <w:t>*</w:t>
+              <w:t>[0..*</w:t>
             </w:r>
           </w:p>
         </w:tc>
@@ -28803,7 +28266,10 @@
               <w:pStyle w:val="TableEntry"/>
             </w:pPr>
             <w:r>
-              <w:t>Canonical</w:t>
+              <w:t>c</w:t>
+            </w:r>
+            <w:r>
+              <w:t>anonical</w:t>
             </w:r>
           </w:p>
         </w:tc>
@@ -30801,21 +30267,7 @@
               <w:rPr>
                 <w:rFonts w:ascii="Courier New" w:hAnsi="Courier New" w:cs="Courier New"/>
               </w:rPr>
-              <w:t>[</w:t>
-            </w:r>
-            <w:proofErr w:type="gramStart"/>
-            <w:r>
-              <w:rPr>
-                <w:rFonts w:ascii="Courier New" w:hAnsi="Courier New" w:cs="Courier New"/>
-              </w:rPr>
-              <w:t>0..</w:t>
-            </w:r>
-            <w:proofErr w:type="gramEnd"/>
-            <w:r>
-              <w:rPr>
-                <w:rFonts w:ascii="Courier New" w:hAnsi="Courier New" w:cs="Courier New"/>
-              </w:rPr>
-              <w:t>1]</w:t>
+              <w:t>[0..1]</w:t>
             </w:r>
           </w:p>
         </w:tc>
@@ -30828,15 +30280,7 @@
               <w:pStyle w:val="TableEntry"/>
             </w:pPr>
             <w:r>
-              <w:t>[</w:t>
-            </w:r>
-            <w:proofErr w:type="gramStart"/>
-            <w:r>
-              <w:t>1..</w:t>
-            </w:r>
-            <w:proofErr w:type="gramEnd"/>
-            <w:r>
-              <w:t>1]</w:t>
+              <w:t>[1..1]</w:t>
             </w:r>
           </w:p>
         </w:tc>
@@ -30897,21 +30341,7 @@
               <w:rPr>
                 <w:rFonts w:ascii="Courier New" w:hAnsi="Courier New" w:cs="Courier New"/>
               </w:rPr>
-              <w:t>[</w:t>
-            </w:r>
-            <w:proofErr w:type="gramStart"/>
-            <w:r>
-              <w:rPr>
-                <w:rFonts w:ascii="Courier New" w:hAnsi="Courier New" w:cs="Courier New"/>
-              </w:rPr>
-              <w:t>0..</w:t>
-            </w:r>
-            <w:proofErr w:type="gramEnd"/>
-            <w:r>
-              <w:rPr>
-                <w:rFonts w:ascii="Courier New" w:hAnsi="Courier New" w:cs="Courier New"/>
-              </w:rPr>
-              <w:t>1]</w:t>
+              <w:t>[0..1]</w:t>
             </w:r>
           </w:p>
         </w:tc>
@@ -30924,15 +30354,7 @@
               <w:pStyle w:val="TableEntry"/>
             </w:pPr>
             <w:r>
-              <w:t>[</w:t>
-            </w:r>
-            <w:proofErr w:type="gramStart"/>
-            <w:r>
-              <w:t>1..</w:t>
-            </w:r>
-            <w:proofErr w:type="gramEnd"/>
-            <w:r>
-              <w:t>1]</w:t>
+              <w:t>[1..1]</w:t>
             </w:r>
           </w:p>
         </w:tc>
@@ -30993,21 +30415,7 @@
               <w:rPr>
                 <w:rFonts w:ascii="Courier New" w:hAnsi="Courier New" w:cs="Courier New"/>
               </w:rPr>
-              <w:t>[</w:t>
-            </w:r>
-            <w:proofErr w:type="gramStart"/>
-            <w:r>
-              <w:rPr>
-                <w:rFonts w:ascii="Courier New" w:hAnsi="Courier New" w:cs="Courier New"/>
-              </w:rPr>
-              <w:t>0..</w:t>
-            </w:r>
-            <w:proofErr w:type="gramEnd"/>
-            <w:r>
-              <w:rPr>
-                <w:rFonts w:ascii="Courier New" w:hAnsi="Courier New" w:cs="Courier New"/>
-              </w:rPr>
-              <w:t>1]</w:t>
+              <w:t>[0..1]</w:t>
             </w:r>
           </w:p>
         </w:tc>
@@ -31078,21 +30486,7 @@
               <w:rPr>
                 <w:rFonts w:ascii="Courier New" w:hAnsi="Courier New" w:cs="Courier New"/>
               </w:rPr>
-              <w:t>[</w:t>
-            </w:r>
-            <w:proofErr w:type="gramStart"/>
-            <w:r>
-              <w:rPr>
-                <w:rFonts w:ascii="Courier New" w:hAnsi="Courier New" w:cs="Courier New"/>
-              </w:rPr>
-              <w:t>0..</w:t>
-            </w:r>
-            <w:proofErr w:type="gramEnd"/>
-            <w:r>
-              <w:rPr>
-                <w:rFonts w:ascii="Courier New" w:hAnsi="Courier New" w:cs="Courier New"/>
-              </w:rPr>
-              <w:t>1]</w:t>
+              <w:t>[0..1]</w:t>
             </w:r>
           </w:p>
         </w:tc>
@@ -31163,21 +30557,7 @@
               <w:rPr>
                 <w:rFonts w:ascii="Courier New" w:hAnsi="Courier New" w:cs="Courier New"/>
               </w:rPr>
-              <w:t>[</w:t>
-            </w:r>
-            <w:proofErr w:type="gramStart"/>
-            <w:r>
-              <w:rPr>
-                <w:rFonts w:ascii="Courier New" w:hAnsi="Courier New" w:cs="Courier New"/>
-              </w:rPr>
-              <w:t>0..</w:t>
-            </w:r>
-            <w:proofErr w:type="gramEnd"/>
-            <w:r>
-              <w:rPr>
-                <w:rFonts w:ascii="Courier New" w:hAnsi="Courier New" w:cs="Courier New"/>
-              </w:rPr>
-              <w:t>1]</w:t>
+              <w:t>[0..1]</w:t>
             </w:r>
           </w:p>
         </w:tc>
@@ -31190,15 +30570,7 @@
               <w:pStyle w:val="TableEntry"/>
             </w:pPr>
             <w:r>
-              <w:t>[</w:t>
-            </w:r>
-            <w:proofErr w:type="gramStart"/>
-            <w:r>
-              <w:t>0..</w:t>
-            </w:r>
-            <w:proofErr w:type="gramEnd"/>
-            <w:r>
-              <w:t>0]</w:t>
+              <w:t>[0..0]</w:t>
             </w:r>
           </w:p>
         </w:tc>
@@ -31259,21 +30631,7 @@
               <w:rPr>
                 <w:rFonts w:ascii="Courier New" w:hAnsi="Courier New" w:cs="Courier New"/>
               </w:rPr>
-              <w:t>[</w:t>
-            </w:r>
-            <w:proofErr w:type="gramStart"/>
-            <w:r>
-              <w:rPr>
-                <w:rFonts w:ascii="Courier New" w:hAnsi="Courier New" w:cs="Courier New"/>
-              </w:rPr>
-              <w:t>0..</w:t>
-            </w:r>
-            <w:proofErr w:type="gramEnd"/>
-            <w:r>
-              <w:rPr>
-                <w:rFonts w:ascii="Courier New" w:hAnsi="Courier New" w:cs="Courier New"/>
-              </w:rPr>
-              <w:t>1]</w:t>
+              <w:t>[0..1]</w:t>
             </w:r>
           </w:p>
         </w:tc>
@@ -31344,21 +30702,7 @@
               <w:rPr>
                 <w:rFonts w:ascii="Courier New" w:hAnsi="Courier New" w:cs="Courier New"/>
               </w:rPr>
-              <w:t>[</w:t>
-            </w:r>
-            <w:proofErr w:type="gramStart"/>
-            <w:r>
-              <w:rPr>
-                <w:rFonts w:ascii="Courier New" w:hAnsi="Courier New" w:cs="Courier New"/>
-              </w:rPr>
-              <w:t>0..</w:t>
-            </w:r>
-            <w:proofErr w:type="gramEnd"/>
-            <w:r>
-              <w:rPr>
-                <w:rFonts w:ascii="Courier New" w:hAnsi="Courier New" w:cs="Courier New"/>
-              </w:rPr>
-              <w:t>1]</w:t>
+              <w:t>[0..1]</w:t>
             </w:r>
           </w:p>
         </w:tc>
@@ -31394,15 +30738,7 @@
               <w:pStyle w:val="TableEntry"/>
             </w:pPr>
             <w:r>
-              <w:t>The requested language for display (see $</w:t>
-            </w:r>
-            <w:proofErr w:type="gramStart"/>
-            <w:r>
-              <w:t>expand.displayLanguage</w:t>
-            </w:r>
-            <w:proofErr w:type="gramEnd"/>
-            <w:r>
-              <w:t>)</w:t>
+              <w:t>The requested language for display (see $expand.displayLanguage)</w:t>
             </w:r>
           </w:p>
         </w:tc>
@@ -31437,21 +30773,7 @@
               <w:rPr>
                 <w:rFonts w:ascii="Courier New" w:hAnsi="Courier New" w:cs="Courier New"/>
               </w:rPr>
-              <w:t>[</w:t>
-            </w:r>
-            <w:proofErr w:type="gramStart"/>
-            <w:r>
-              <w:rPr>
-                <w:rFonts w:ascii="Courier New" w:hAnsi="Courier New" w:cs="Courier New"/>
-              </w:rPr>
-              <w:t>0..</w:t>
-            </w:r>
-            <w:proofErr w:type="gramEnd"/>
-            <w:r>
-              <w:rPr>
-                <w:rFonts w:ascii="Courier New" w:hAnsi="Courier New" w:cs="Courier New"/>
-              </w:rPr>
-              <w:t>*]</w:t>
+              <w:t>[0..*]</w:t>
             </w:r>
           </w:p>
         </w:tc>
@@ -33409,7 +32731,10 @@
         <w:t xml:space="preserve">The </w:t>
       </w:r>
       <w:r>
-        <w:t>Lookup Concept Request</w:t>
+        <w:t>Validate ValueSet Code</w:t>
+      </w:r>
+      <w:r>
+        <w:t xml:space="preserve"> Request</w:t>
       </w:r>
       <w:r>
         <w:t xml:space="preserve"> message is a FHIR </w:t>
@@ -33824,21 +33149,7 @@
               <w:rPr>
                 <w:rFonts w:ascii="Courier New" w:hAnsi="Courier New" w:cs="Courier New"/>
               </w:rPr>
-              <w:t>[</w:t>
-            </w:r>
-            <w:proofErr w:type="gramStart"/>
-            <w:r>
-              <w:rPr>
-                <w:rFonts w:ascii="Courier New" w:hAnsi="Courier New" w:cs="Courier New"/>
-              </w:rPr>
-              <w:t>0..</w:t>
-            </w:r>
-            <w:proofErr w:type="gramEnd"/>
-            <w:r>
-              <w:rPr>
-                <w:rFonts w:ascii="Courier New" w:hAnsi="Courier New" w:cs="Courier New"/>
-              </w:rPr>
-              <w:t>1]</w:t>
+              <w:t>[0..1]</w:t>
             </w:r>
           </w:p>
         </w:tc>
@@ -33851,15 +33162,7 @@
               <w:pStyle w:val="TableEntry"/>
             </w:pPr>
             <w:r>
-              <w:t>[</w:t>
-            </w:r>
-            <w:proofErr w:type="gramStart"/>
-            <w:r>
-              <w:t>1..</w:t>
-            </w:r>
-            <w:proofErr w:type="gramEnd"/>
-            <w:r>
-              <w:t>1]</w:t>
+              <w:t>[1..1]</w:t>
             </w:r>
           </w:p>
         </w:tc>
@@ -33920,21 +33223,7 @@
               <w:rPr>
                 <w:rFonts w:ascii="Courier New" w:hAnsi="Courier New" w:cs="Courier New"/>
               </w:rPr>
-              <w:t>[</w:t>
-            </w:r>
-            <w:proofErr w:type="gramStart"/>
-            <w:r>
-              <w:rPr>
-                <w:rFonts w:ascii="Courier New" w:hAnsi="Courier New" w:cs="Courier New"/>
-              </w:rPr>
-              <w:t>0..</w:t>
-            </w:r>
-            <w:proofErr w:type="gramEnd"/>
-            <w:r>
-              <w:rPr>
-                <w:rFonts w:ascii="Courier New" w:hAnsi="Courier New" w:cs="Courier New"/>
-              </w:rPr>
-              <w:t>1]</w:t>
+              <w:t>[0..1]</w:t>
             </w:r>
           </w:p>
         </w:tc>
@@ -33947,15 +33236,7 @@
               <w:pStyle w:val="TableEntry"/>
             </w:pPr>
             <w:r>
-              <w:t>[</w:t>
-            </w:r>
-            <w:proofErr w:type="gramStart"/>
-            <w:r>
-              <w:t>1..</w:t>
-            </w:r>
-            <w:proofErr w:type="gramEnd"/>
-            <w:r>
-              <w:t>1]</w:t>
+              <w:t>[1..1]</w:t>
             </w:r>
           </w:p>
         </w:tc>
@@ -34016,21 +33297,7 @@
               <w:rPr>
                 <w:rFonts w:ascii="Courier New" w:hAnsi="Courier New" w:cs="Courier New"/>
               </w:rPr>
-              <w:t>[</w:t>
-            </w:r>
-            <w:proofErr w:type="gramStart"/>
-            <w:r>
-              <w:rPr>
-                <w:rFonts w:ascii="Courier New" w:hAnsi="Courier New" w:cs="Courier New"/>
-              </w:rPr>
-              <w:t>0..</w:t>
-            </w:r>
-            <w:proofErr w:type="gramEnd"/>
-            <w:r>
-              <w:rPr>
-                <w:rFonts w:ascii="Courier New" w:hAnsi="Courier New" w:cs="Courier New"/>
-              </w:rPr>
-              <w:t>1]</w:t>
+              <w:t>[0..1]</w:t>
             </w:r>
           </w:p>
         </w:tc>
@@ -34043,15 +33310,7 @@
               <w:pStyle w:val="TableEntry"/>
             </w:pPr>
             <w:r>
-              <w:t>[</w:t>
-            </w:r>
-            <w:proofErr w:type="gramStart"/>
-            <w:r>
-              <w:t>1..</w:t>
-            </w:r>
-            <w:proofErr w:type="gramEnd"/>
-            <w:r>
-              <w:t>1]</w:t>
+              <w:t>[1..1]</w:t>
             </w:r>
           </w:p>
         </w:tc>
@@ -34112,21 +33371,7 @@
               <w:rPr>
                 <w:rFonts w:ascii="Courier New" w:hAnsi="Courier New" w:cs="Courier New"/>
               </w:rPr>
-              <w:t>[</w:t>
-            </w:r>
-            <w:proofErr w:type="gramStart"/>
-            <w:r>
-              <w:rPr>
-                <w:rFonts w:ascii="Courier New" w:hAnsi="Courier New" w:cs="Courier New"/>
-              </w:rPr>
-              <w:t>0..</w:t>
-            </w:r>
-            <w:proofErr w:type="gramEnd"/>
-            <w:r>
-              <w:rPr>
-                <w:rFonts w:ascii="Courier New" w:hAnsi="Courier New" w:cs="Courier New"/>
-              </w:rPr>
-              <w:t>1]</w:t>
+              <w:t>[0..1]</w:t>
             </w:r>
           </w:p>
         </w:tc>
@@ -34139,15 +33384,7 @@
               <w:pStyle w:val="TableEntry"/>
             </w:pPr>
             <w:r>
-              <w:t>[</w:t>
-            </w:r>
-            <w:proofErr w:type="gramStart"/>
-            <w:r>
-              <w:t>0..</w:t>
-            </w:r>
-            <w:proofErr w:type="gramEnd"/>
-            <w:r>
-              <w:t>1]</w:t>
+              <w:t>[0..1]</w:t>
             </w:r>
           </w:p>
         </w:tc>
@@ -34208,21 +33445,7 @@
               <w:rPr>
                 <w:rFonts w:ascii="Courier New" w:hAnsi="Courier New" w:cs="Courier New"/>
               </w:rPr>
-              <w:t>[</w:t>
-            </w:r>
-            <w:proofErr w:type="gramStart"/>
-            <w:r>
-              <w:rPr>
-                <w:rFonts w:ascii="Courier New" w:hAnsi="Courier New" w:cs="Courier New"/>
-              </w:rPr>
-              <w:t>0..</w:t>
-            </w:r>
-            <w:proofErr w:type="gramEnd"/>
-            <w:r>
-              <w:rPr>
-                <w:rFonts w:ascii="Courier New" w:hAnsi="Courier New" w:cs="Courier New"/>
-              </w:rPr>
-              <w:t>1]</w:t>
+              <w:t>[0..1]</w:t>
             </w:r>
           </w:p>
         </w:tc>
@@ -34235,15 +33458,7 @@
               <w:pStyle w:val="TableEntry"/>
             </w:pPr>
             <w:r>
-              <w:t>[</w:t>
-            </w:r>
-            <w:proofErr w:type="gramStart"/>
-            <w:r>
-              <w:t>0..</w:t>
-            </w:r>
-            <w:proofErr w:type="gramEnd"/>
-            <w:r>
-              <w:t>0]</w:t>
+              <w:t>[0..0]</w:t>
             </w:r>
           </w:p>
         </w:tc>
@@ -34269,15 +33484,7 @@
               <w:pStyle w:val="TableEntry"/>
             </w:pPr>
             <w:r>
-              <w:t xml:space="preserve">The context of the value set, so that the server can resolve this to a value set to validate against. The recommended format for this URI is [Structure Definition </w:t>
-            </w:r>
-            <w:proofErr w:type="gramStart"/>
-            <w:r>
-              <w:t>URL]#</w:t>
-            </w:r>
-            <w:proofErr w:type="gramEnd"/>
-            <w:r>
-              <w:t>[name or path into structure definition] e.g. http://hl7.org/fhir/StructureDefinition/observation-hspc-height-hspcheight#Observation.interpretation. Other forms may be used but are not defined. This form is only usable if the terminology server also has access to the conformance registry that the server is using, but can be used to delegate the mapping from an application context to a binding at run-time</w:t>
+              <w:t>The context of the value set, so that the server can resolve this to a value set to validate against. The recommended format for this URI is [Structure Definition URL]#[name or path into structure definition] e.g. http://hl7.org/fhir/StructureDefinition/observation-hspc-height-hspcheight#Observation.interpretation. Other forms may be used but are not defined. This form is only usable if the terminology server also has access to the conformance registry that the server is using, but can be used to delegate the mapping from an application context to a binding at run-time</w:t>
             </w:r>
           </w:p>
         </w:tc>
@@ -34312,21 +33519,7 @@
               <w:rPr>
                 <w:rFonts w:ascii="Courier New" w:hAnsi="Courier New" w:cs="Courier New"/>
               </w:rPr>
-              <w:t>[</w:t>
-            </w:r>
-            <w:proofErr w:type="gramStart"/>
-            <w:r>
-              <w:rPr>
-                <w:rFonts w:ascii="Courier New" w:hAnsi="Courier New" w:cs="Courier New"/>
-              </w:rPr>
-              <w:t>0..</w:t>
-            </w:r>
-            <w:proofErr w:type="gramEnd"/>
-            <w:r>
-              <w:rPr>
-                <w:rFonts w:ascii="Courier New" w:hAnsi="Courier New" w:cs="Courier New"/>
-              </w:rPr>
-              <w:t>1]</w:t>
+              <w:t>[0..1]</w:t>
             </w:r>
           </w:p>
         </w:tc>
@@ -34339,15 +33532,7 @@
               <w:pStyle w:val="TableEntry"/>
             </w:pPr>
             <w:r>
-              <w:t>[</w:t>
-            </w:r>
-            <w:proofErr w:type="gramStart"/>
-            <w:r>
-              <w:t>0..</w:t>
-            </w:r>
-            <w:proofErr w:type="gramEnd"/>
-            <w:r>
-              <w:t>0]</w:t>
+              <w:t>[0..0]</w:t>
             </w:r>
           </w:p>
         </w:tc>
@@ -34408,21 +33593,7 @@
               <w:rPr>
                 <w:rFonts w:ascii="Courier New" w:hAnsi="Courier New" w:cs="Courier New"/>
               </w:rPr>
-              <w:t>[</w:t>
-            </w:r>
-            <w:proofErr w:type="gramStart"/>
-            <w:r>
-              <w:rPr>
-                <w:rFonts w:ascii="Courier New" w:hAnsi="Courier New" w:cs="Courier New"/>
-              </w:rPr>
-              <w:t>0..</w:t>
-            </w:r>
-            <w:proofErr w:type="gramEnd"/>
-            <w:r>
-              <w:rPr>
-                <w:rFonts w:ascii="Courier New" w:hAnsi="Courier New" w:cs="Courier New"/>
-              </w:rPr>
-              <w:t>1]</w:t>
+              <w:t>[0..1]</w:t>
             </w:r>
           </w:p>
         </w:tc>
@@ -34493,21 +33664,7 @@
               <w:rPr>
                 <w:rFonts w:ascii="Courier New" w:hAnsi="Courier New" w:cs="Courier New"/>
               </w:rPr>
-              <w:t>[</w:t>
-            </w:r>
-            <w:proofErr w:type="gramStart"/>
-            <w:r>
-              <w:rPr>
-                <w:rFonts w:ascii="Courier New" w:hAnsi="Courier New" w:cs="Courier New"/>
-              </w:rPr>
-              <w:t>0..</w:t>
-            </w:r>
-            <w:proofErr w:type="gramEnd"/>
-            <w:r>
-              <w:rPr>
-                <w:rFonts w:ascii="Courier New" w:hAnsi="Courier New" w:cs="Courier New"/>
-              </w:rPr>
-              <w:t>1]</w:t>
+              <w:t>[0..1]</w:t>
             </w:r>
           </w:p>
         </w:tc>
@@ -34578,21 +33735,7 @@
               <w:rPr>
                 <w:rFonts w:ascii="Courier New" w:hAnsi="Courier New" w:cs="Courier New"/>
               </w:rPr>
-              <w:t>[</w:t>
-            </w:r>
-            <w:proofErr w:type="gramStart"/>
-            <w:r>
-              <w:rPr>
-                <w:rFonts w:ascii="Courier New" w:hAnsi="Courier New" w:cs="Courier New"/>
-              </w:rPr>
-              <w:t>0..</w:t>
-            </w:r>
-            <w:proofErr w:type="gramEnd"/>
-            <w:r>
-              <w:rPr>
-                <w:rFonts w:ascii="Courier New" w:hAnsi="Courier New" w:cs="Courier New"/>
-              </w:rPr>
-              <w:t>1]</w:t>
+              <w:t>[0..1]</w:t>
             </w:r>
           </w:p>
         </w:tc>
@@ -34668,21 +33811,7 @@
               <w:rPr>
                 <w:rFonts w:ascii="Courier New" w:hAnsi="Courier New" w:cs="Courier New"/>
               </w:rPr>
-              <w:t>[</w:t>
-            </w:r>
-            <w:proofErr w:type="gramStart"/>
-            <w:r>
-              <w:rPr>
-                <w:rFonts w:ascii="Courier New" w:hAnsi="Courier New" w:cs="Courier New"/>
-              </w:rPr>
-              <w:t>0..</w:t>
-            </w:r>
-            <w:proofErr w:type="gramEnd"/>
-            <w:r>
-              <w:rPr>
-                <w:rFonts w:ascii="Courier New" w:hAnsi="Courier New" w:cs="Courier New"/>
-              </w:rPr>
-              <w:t>1]</w:t>
+              <w:t>[0..1]</w:t>
             </w:r>
           </w:p>
         </w:tc>
@@ -34695,15 +33824,7 @@
               <w:pStyle w:val="TableEntry"/>
             </w:pPr>
             <w:r>
-              <w:t>[</w:t>
-            </w:r>
-            <w:proofErr w:type="gramStart"/>
-            <w:r>
-              <w:t>0..</w:t>
-            </w:r>
-            <w:proofErr w:type="gramEnd"/>
-            <w:r>
-              <w:t>0]</w:t>
+              <w:t>[0..0]</w:t>
             </w:r>
           </w:p>
         </w:tc>
@@ -34764,21 +33885,7 @@
               <w:rPr>
                 <w:rFonts w:ascii="Courier New" w:hAnsi="Courier New" w:cs="Courier New"/>
               </w:rPr>
-              <w:t>[</w:t>
-            </w:r>
-            <w:proofErr w:type="gramStart"/>
-            <w:r>
-              <w:rPr>
-                <w:rFonts w:ascii="Courier New" w:hAnsi="Courier New" w:cs="Courier New"/>
-              </w:rPr>
-              <w:t>0..</w:t>
-            </w:r>
-            <w:proofErr w:type="gramEnd"/>
-            <w:r>
-              <w:rPr>
-                <w:rFonts w:ascii="Courier New" w:hAnsi="Courier New" w:cs="Courier New"/>
-              </w:rPr>
-              <w:t>1]</w:t>
+              <w:t>[0..1]</w:t>
             </w:r>
           </w:p>
         </w:tc>
@@ -34791,15 +33898,7 @@
               <w:pStyle w:val="TableEntry"/>
             </w:pPr>
             <w:r>
-              <w:t>[</w:t>
-            </w:r>
-            <w:proofErr w:type="gramStart"/>
-            <w:r>
-              <w:t>0..</w:t>
-            </w:r>
-            <w:proofErr w:type="gramEnd"/>
-            <w:r>
-              <w:t>0]</w:t>
+              <w:t>[0..0]</w:t>
             </w:r>
           </w:p>
         </w:tc>
@@ -34860,21 +33959,7 @@
               <w:rPr>
                 <w:rFonts w:ascii="Courier New" w:hAnsi="Courier New" w:cs="Courier New"/>
               </w:rPr>
-              <w:t>[</w:t>
-            </w:r>
-            <w:proofErr w:type="gramStart"/>
-            <w:r>
-              <w:rPr>
-                <w:rFonts w:ascii="Courier New" w:hAnsi="Courier New" w:cs="Courier New"/>
-              </w:rPr>
-              <w:t>0..</w:t>
-            </w:r>
-            <w:proofErr w:type="gramEnd"/>
-            <w:r>
-              <w:rPr>
-                <w:rFonts w:ascii="Courier New" w:hAnsi="Courier New" w:cs="Courier New"/>
-              </w:rPr>
-              <w:t>1]</w:t>
+              <w:t>[0..1]</w:t>
             </w:r>
           </w:p>
         </w:tc>
@@ -34945,21 +34030,7 @@
               <w:rPr>
                 <w:rFonts w:ascii="Courier New" w:hAnsi="Courier New" w:cs="Courier New"/>
               </w:rPr>
-              <w:t>[</w:t>
-            </w:r>
-            <w:proofErr w:type="gramStart"/>
-            <w:r>
-              <w:rPr>
-                <w:rFonts w:ascii="Courier New" w:hAnsi="Courier New" w:cs="Courier New"/>
-              </w:rPr>
-              <w:t>0..</w:t>
-            </w:r>
-            <w:proofErr w:type="gramEnd"/>
-            <w:r>
-              <w:rPr>
-                <w:rFonts w:ascii="Courier New" w:hAnsi="Courier New" w:cs="Courier New"/>
-              </w:rPr>
-              <w:t>1]</w:t>
+              <w:t>[0..1]</w:t>
             </w:r>
           </w:p>
         </w:tc>
@@ -35003,15 +34074,7 @@
               <w:pStyle w:val="TableEntry"/>
             </w:pPr>
             <w:r>
-              <w:t xml:space="preserve">Note that. 'abstract' is a property defined by many HL7 code systems that indicates that the concept is a logical grouping concept that is not intended to be used asa 'concrete' concept to in an actual patient/care/process record. This language is borrowed from Object Orienated theory where 'asbtract' objects are never instantiated. </w:t>
-            </w:r>
-            <w:proofErr w:type="gramStart"/>
-            <w:r>
-              <w:t>However</w:t>
-            </w:r>
-            <w:proofErr w:type="gramEnd"/>
-            <w:r>
-              <w:t xml:space="preserve"> in the general record and terminology eco-system, there are many contexts where it is appropraite to use these codes e.g. as decision making criterion, or when editing value sets themselves. This parameter allows a client to indicate to the server that it is working in such a context.</w:t>
+              <w:t>Note that. 'abstract' is a property defined by many HL7 code systems that indicates that the concept is a logical grouping concept that is not intended to be used asa 'concrete' concept to in an actual patient/care/process record. This language is borrowed from Object Orienated theory where 'asbtract' objects are never instantiated. However in the general record and terminology eco-system, there are many contexts where it is appropraite to use these codes e.g. as decision making criterion, or when editing value sets themselves. This parameter allows a client to indicate to the server that it is working in such a context.</w:t>
             </w:r>
           </w:p>
         </w:tc>
@@ -35046,21 +34109,7 @@
               <w:rPr>
                 <w:rFonts w:ascii="Courier New" w:hAnsi="Courier New" w:cs="Courier New"/>
               </w:rPr>
-              <w:t>[</w:t>
-            </w:r>
-            <w:proofErr w:type="gramStart"/>
-            <w:r>
-              <w:rPr>
-                <w:rFonts w:ascii="Courier New" w:hAnsi="Courier New" w:cs="Courier New"/>
-              </w:rPr>
-              <w:t>0..</w:t>
-            </w:r>
-            <w:proofErr w:type="gramEnd"/>
-            <w:r>
-              <w:rPr>
-                <w:rFonts w:ascii="Courier New" w:hAnsi="Courier New" w:cs="Courier New"/>
-              </w:rPr>
-              <w:t>1]</w:t>
+              <w:t>[0..1]</w:t>
             </w:r>
           </w:p>
         </w:tc>
@@ -35479,7 +34528,10 @@
         <w:t xml:space="preserve">The </w:t>
       </w:r>
       <w:r>
-        <w:t>Lookup Concept Request</w:t>
+        <w:t>Validate CodeSystem Code</w:t>
+      </w:r>
+      <w:r>
+        <w:t xml:space="preserve"> Request</w:t>
       </w:r>
       <w:r>
         <w:t xml:space="preserve"> message is a FHIR </w:t>
@@ -35914,21 +34966,7 @@
               <w:rPr>
                 <w:rFonts w:ascii="Courier New" w:hAnsi="Courier New" w:cs="Courier New"/>
               </w:rPr>
-              <w:t>[</w:t>
-            </w:r>
-            <w:proofErr w:type="gramStart"/>
-            <w:r>
-              <w:rPr>
-                <w:rFonts w:ascii="Courier New" w:hAnsi="Courier New" w:cs="Courier New"/>
-              </w:rPr>
-              <w:t>0..</w:t>
-            </w:r>
-            <w:proofErr w:type="gramEnd"/>
-            <w:r>
-              <w:rPr>
-                <w:rFonts w:ascii="Courier New" w:hAnsi="Courier New" w:cs="Courier New"/>
-              </w:rPr>
-              <w:t>1]</w:t>
+              <w:t>[0..1]</w:t>
             </w:r>
           </w:p>
         </w:tc>
@@ -35941,15 +34979,7 @@
               <w:pStyle w:val="TableEntry"/>
             </w:pPr>
             <w:r>
-              <w:t>[</w:t>
-            </w:r>
-            <w:proofErr w:type="gramStart"/>
-            <w:r>
-              <w:t>1..</w:t>
-            </w:r>
-            <w:proofErr w:type="gramEnd"/>
-            <w:r>
-              <w:t>1]</w:t>
+              <w:t>[1..1]</w:t>
             </w:r>
           </w:p>
         </w:tc>
@@ -36010,21 +35040,7 @@
               <w:rPr>
                 <w:rFonts w:ascii="Courier New" w:hAnsi="Courier New" w:cs="Courier New"/>
               </w:rPr>
-              <w:t>[</w:t>
-            </w:r>
-            <w:proofErr w:type="gramStart"/>
-            <w:r>
-              <w:rPr>
-                <w:rFonts w:ascii="Courier New" w:hAnsi="Courier New" w:cs="Courier New"/>
-              </w:rPr>
-              <w:t>0..</w:t>
-            </w:r>
-            <w:proofErr w:type="gramEnd"/>
-            <w:r>
-              <w:rPr>
-                <w:rFonts w:ascii="Courier New" w:hAnsi="Courier New" w:cs="Courier New"/>
-              </w:rPr>
-              <w:t>1]</w:t>
+              <w:t>[0..1]</w:t>
             </w:r>
           </w:p>
         </w:tc>
@@ -36037,15 +35053,7 @@
               <w:pStyle w:val="TableEntry"/>
             </w:pPr>
             <w:r>
-              <w:t>[</w:t>
-            </w:r>
-            <w:proofErr w:type="gramStart"/>
-            <w:r>
-              <w:t>1..</w:t>
-            </w:r>
-            <w:proofErr w:type="gramEnd"/>
-            <w:r>
-              <w:t>1]</w:t>
+              <w:t>[1..1]</w:t>
             </w:r>
           </w:p>
         </w:tc>
@@ -36106,21 +35114,7 @@
               <w:rPr>
                 <w:rFonts w:ascii="Courier New" w:hAnsi="Courier New" w:cs="Courier New"/>
               </w:rPr>
-              <w:t>[</w:t>
-            </w:r>
-            <w:proofErr w:type="gramStart"/>
-            <w:r>
-              <w:rPr>
-                <w:rFonts w:ascii="Courier New" w:hAnsi="Courier New" w:cs="Courier New"/>
-              </w:rPr>
-              <w:t>0..</w:t>
-            </w:r>
-            <w:proofErr w:type="gramEnd"/>
-            <w:r>
-              <w:rPr>
-                <w:rFonts w:ascii="Courier New" w:hAnsi="Courier New" w:cs="Courier New"/>
-              </w:rPr>
-              <w:t>1]</w:t>
+              <w:t>[0..1]</w:t>
             </w:r>
           </w:p>
         </w:tc>
@@ -36191,21 +35185,7 @@
               <w:rPr>
                 <w:rFonts w:ascii="Courier New" w:hAnsi="Courier New" w:cs="Courier New"/>
               </w:rPr>
-              <w:t>[</w:t>
-            </w:r>
-            <w:proofErr w:type="gramStart"/>
-            <w:r>
-              <w:rPr>
-                <w:rFonts w:ascii="Courier New" w:hAnsi="Courier New" w:cs="Courier New"/>
-              </w:rPr>
-              <w:t>0..</w:t>
-            </w:r>
-            <w:proofErr w:type="gramEnd"/>
-            <w:r>
-              <w:rPr>
-                <w:rFonts w:ascii="Courier New" w:hAnsi="Courier New" w:cs="Courier New"/>
-              </w:rPr>
-              <w:t>1]</w:t>
+              <w:t>[0..1]</w:t>
             </w:r>
           </w:p>
         </w:tc>
@@ -36218,15 +35198,7 @@
               <w:pStyle w:val="TableEntry"/>
             </w:pPr>
             <w:r>
-              <w:t>[</w:t>
-            </w:r>
-            <w:proofErr w:type="gramStart"/>
-            <w:r>
-              <w:t>0..</w:t>
-            </w:r>
-            <w:proofErr w:type="gramEnd"/>
-            <w:r>
-              <w:t>0]</w:t>
+              <w:t>[0..0]</w:t>
             </w:r>
           </w:p>
         </w:tc>
@@ -36287,21 +35259,7 @@
               <w:rPr>
                 <w:rFonts w:ascii="Courier New" w:hAnsi="Courier New" w:cs="Courier New"/>
               </w:rPr>
-              <w:t>[</w:t>
-            </w:r>
-            <w:proofErr w:type="gramStart"/>
-            <w:r>
-              <w:rPr>
-                <w:rFonts w:ascii="Courier New" w:hAnsi="Courier New" w:cs="Courier New"/>
-              </w:rPr>
-              <w:t>0..</w:t>
-            </w:r>
-            <w:proofErr w:type="gramEnd"/>
-            <w:r>
-              <w:rPr>
-                <w:rFonts w:ascii="Courier New" w:hAnsi="Courier New" w:cs="Courier New"/>
-              </w:rPr>
-              <w:t>1]</w:t>
+              <w:t>[0..1]</w:t>
             </w:r>
           </w:p>
         </w:tc>
@@ -36372,21 +35330,7 @@
               <w:rPr>
                 <w:rFonts w:ascii="Courier New" w:hAnsi="Courier New" w:cs="Courier New"/>
               </w:rPr>
-              <w:t>[</w:t>
-            </w:r>
-            <w:proofErr w:type="gramStart"/>
-            <w:r>
-              <w:rPr>
-                <w:rFonts w:ascii="Courier New" w:hAnsi="Courier New" w:cs="Courier New"/>
-              </w:rPr>
-              <w:t>0..</w:t>
-            </w:r>
-            <w:proofErr w:type="gramEnd"/>
-            <w:r>
-              <w:rPr>
-                <w:rFonts w:ascii="Courier New" w:hAnsi="Courier New" w:cs="Courier New"/>
-              </w:rPr>
-              <w:t>1]</w:t>
+              <w:t>[0..1]</w:t>
             </w:r>
           </w:p>
         </w:tc>
@@ -36462,21 +35406,7 @@
               <w:rPr>
                 <w:rFonts w:ascii="Courier New" w:hAnsi="Courier New" w:cs="Courier New"/>
               </w:rPr>
-              <w:t>[</w:t>
-            </w:r>
-            <w:proofErr w:type="gramStart"/>
-            <w:r>
-              <w:rPr>
-                <w:rFonts w:ascii="Courier New" w:hAnsi="Courier New" w:cs="Courier New"/>
-              </w:rPr>
-              <w:t>0..</w:t>
-            </w:r>
-            <w:proofErr w:type="gramEnd"/>
-            <w:r>
-              <w:rPr>
-                <w:rFonts w:ascii="Courier New" w:hAnsi="Courier New" w:cs="Courier New"/>
-              </w:rPr>
-              <w:t>1]</w:t>
+              <w:t>[0..1]</w:t>
             </w:r>
           </w:p>
         </w:tc>
@@ -36489,15 +35419,7 @@
               <w:pStyle w:val="TableEntry"/>
             </w:pPr>
             <w:r>
-              <w:t>[</w:t>
-            </w:r>
-            <w:proofErr w:type="gramStart"/>
-            <w:r>
-              <w:t>0..</w:t>
-            </w:r>
-            <w:proofErr w:type="gramEnd"/>
-            <w:r>
-              <w:t>0]</w:t>
+              <w:t>[0..0]</w:t>
             </w:r>
           </w:p>
         </w:tc>
@@ -36558,21 +35480,7 @@
               <w:rPr>
                 <w:rFonts w:ascii="Courier New" w:hAnsi="Courier New" w:cs="Courier New"/>
               </w:rPr>
-              <w:t>[</w:t>
-            </w:r>
-            <w:proofErr w:type="gramStart"/>
-            <w:r>
-              <w:rPr>
-                <w:rFonts w:ascii="Courier New" w:hAnsi="Courier New" w:cs="Courier New"/>
-              </w:rPr>
-              <w:t>0..</w:t>
-            </w:r>
-            <w:proofErr w:type="gramEnd"/>
-            <w:r>
-              <w:rPr>
-                <w:rFonts w:ascii="Courier New" w:hAnsi="Courier New" w:cs="Courier New"/>
-              </w:rPr>
-              <w:t>1]</w:t>
+              <w:t>[0..1]</w:t>
             </w:r>
           </w:p>
         </w:tc>
@@ -36585,15 +35493,7 @@
               <w:pStyle w:val="TableEntry"/>
             </w:pPr>
             <w:r>
-              <w:t>[</w:t>
-            </w:r>
-            <w:proofErr w:type="gramStart"/>
-            <w:r>
-              <w:t>0..</w:t>
-            </w:r>
-            <w:proofErr w:type="gramEnd"/>
-            <w:r>
-              <w:t>0]</w:t>
+              <w:t>[0..0]</w:t>
             </w:r>
           </w:p>
         </w:tc>
@@ -36654,21 +35554,7 @@
               <w:rPr>
                 <w:rFonts w:ascii="Courier New" w:hAnsi="Courier New" w:cs="Courier New"/>
               </w:rPr>
-              <w:t>[</w:t>
-            </w:r>
-            <w:proofErr w:type="gramStart"/>
-            <w:r>
-              <w:rPr>
-                <w:rFonts w:ascii="Courier New" w:hAnsi="Courier New" w:cs="Courier New"/>
-              </w:rPr>
-              <w:t>0..</w:t>
-            </w:r>
-            <w:proofErr w:type="gramEnd"/>
-            <w:r>
-              <w:rPr>
-                <w:rFonts w:ascii="Courier New" w:hAnsi="Courier New" w:cs="Courier New"/>
-              </w:rPr>
-              <w:t>1]</w:t>
+              <w:t>[0..1]</w:t>
             </w:r>
           </w:p>
         </w:tc>
@@ -36739,21 +35625,7 @@
               <w:rPr>
                 <w:rFonts w:ascii="Courier New" w:hAnsi="Courier New" w:cs="Courier New"/>
               </w:rPr>
-              <w:t>[</w:t>
-            </w:r>
-            <w:proofErr w:type="gramStart"/>
-            <w:r>
-              <w:rPr>
-                <w:rFonts w:ascii="Courier New" w:hAnsi="Courier New" w:cs="Courier New"/>
-              </w:rPr>
-              <w:t>0..</w:t>
-            </w:r>
-            <w:proofErr w:type="gramEnd"/>
-            <w:r>
-              <w:rPr>
-                <w:rFonts w:ascii="Courier New" w:hAnsi="Courier New" w:cs="Courier New"/>
-              </w:rPr>
-              <w:t>1]</w:t>
+              <w:t>[0..1]</w:t>
             </w:r>
           </w:p>
         </w:tc>
@@ -36824,21 +35696,7 @@
               <w:rPr>
                 <w:rFonts w:ascii="Courier New" w:hAnsi="Courier New" w:cs="Courier New"/>
               </w:rPr>
-              <w:t>[</w:t>
-            </w:r>
-            <w:proofErr w:type="gramStart"/>
-            <w:r>
-              <w:rPr>
-                <w:rFonts w:ascii="Courier New" w:hAnsi="Courier New" w:cs="Courier New"/>
-              </w:rPr>
-              <w:t>0..</w:t>
-            </w:r>
-            <w:proofErr w:type="gramEnd"/>
-            <w:r>
-              <w:rPr>
-                <w:rFonts w:ascii="Courier New" w:hAnsi="Courier New" w:cs="Courier New"/>
-              </w:rPr>
-              <w:t>1]</w:t>
+              <w:t>[0..1]</w:t>
             </w:r>
           </w:p>
         </w:tc>
@@ -37621,13 +36479,8 @@
             <w:r>
               <w:t xml:space="preserve">Requests </w:t>
             </w:r>
-            <w:proofErr w:type="gramStart"/>
-            <w:r>
-              <w:t>an</w:t>
-            </w:r>
-            <w:proofErr w:type="gramEnd"/>
-            <w:r>
-              <w:t xml:space="preserve"> </w:t>
+            <w:r>
+              <w:t xml:space="preserve">a </w:t>
             </w:r>
             <w:r>
               <w:t>translation of a code from one ValueSet to another based on a ConceptMap from the</w:t>
@@ -38818,8 +37671,6 @@
       <w:r>
         <w:t>See ITI TF-2x: Appendix W for informative implementation material for this transaction.</w:t>
       </w:r>
-      <w:bookmarkStart w:id="175" w:name="_GoBack"/>
-      <w:bookmarkEnd w:id="175"/>
     </w:p>
     <w:p>
       <w:pPr>
@@ -38955,21 +37806,7 @@
               <w:rPr>
                 <w:rFonts w:ascii="Courier New" w:hAnsi="Courier New" w:cs="Courier New"/>
               </w:rPr>
-              <w:t>[</w:t>
-            </w:r>
-            <w:proofErr w:type="gramStart"/>
-            <w:r>
-              <w:rPr>
-                <w:rFonts w:ascii="Courier New" w:hAnsi="Courier New" w:cs="Courier New"/>
-              </w:rPr>
-              <w:t>0..</w:t>
-            </w:r>
-            <w:proofErr w:type="gramEnd"/>
-            <w:r>
-              <w:rPr>
-                <w:rFonts w:ascii="Courier New" w:hAnsi="Courier New" w:cs="Courier New"/>
-              </w:rPr>
-              <w:t>1]</w:t>
+              <w:t>[0..1]</w:t>
             </w:r>
           </w:p>
         </w:tc>
@@ -38982,15 +37819,7 @@
               <w:pStyle w:val="TableEntry"/>
             </w:pPr>
             <w:r>
-              <w:t>[</w:t>
-            </w:r>
-            <w:proofErr w:type="gramStart"/>
-            <w:r>
-              <w:t>1..</w:t>
-            </w:r>
-            <w:proofErr w:type="gramEnd"/>
-            <w:r>
-              <w:t>1]</w:t>
+              <w:t>[1..1]</w:t>
             </w:r>
           </w:p>
         </w:tc>
@@ -39057,21 +37886,7 @@
               <w:rPr>
                 <w:rStyle w:val="XMLname"/>
               </w:rPr>
-              <w:t>[</w:t>
-            </w:r>
-            <w:proofErr w:type="gramStart"/>
-            <w:r>
-              <w:rPr>
-                <w:rStyle w:val="XMLname"/>
-              </w:rPr>
-              <w:t>0..</w:t>
-            </w:r>
-            <w:proofErr w:type="gramEnd"/>
-            <w:r>
-              <w:rPr>
-                <w:rStyle w:val="XMLname"/>
-              </w:rPr>
-              <w:t>1]</w:t>
+              <w:t>[0..1]</w:t>
             </w:r>
           </w:p>
         </w:tc>
@@ -39084,18 +37899,10 @@
               <w:pStyle w:val="TableEntry"/>
             </w:pPr>
             <w:r>
-              <w:t>[</w:t>
-            </w:r>
-            <w:proofErr w:type="gramStart"/>
-            <w:r>
-              <w:t>1</w:t>
-            </w:r>
-            <w:r>
-              <w:t>..</w:t>
-            </w:r>
-            <w:proofErr w:type="gramEnd"/>
-            <w:r>
-              <w:t>1</w:t>
+              <w:t>[1</w:t>
+            </w:r>
+            <w:r>
+              <w:t>..1</w:t>
             </w:r>
             <w:r>
               <w:t>]</w:t>
@@ -39124,15 +37931,7 @@
               <w:pStyle w:val="TableEntry"/>
             </w:pPr>
             <w:r>
-              <w:t xml:space="preserve">Identifies the value set used when the concept (system/code pair) was chosen. May be a logical id, or an absolute or relative location. The source value set is an optional parameter because in some cases, the client cannot know what the source value set is. However, without a source value set, the server may be unable to safely identify an applicable concept </w:t>
-            </w:r>
-            <w:proofErr w:type="gramStart"/>
-            <w:r>
-              <w:t>map, and</w:t>
-            </w:r>
-            <w:proofErr w:type="gramEnd"/>
-            <w:r>
-              <w:t xml:space="preserve"> would return an error. For this reason, a source value set SHOULD always be provided. Note that servers may be able to identify an appropriate </w:t>
+              <w:t xml:space="preserve">Identifies the value set used when the concept (system/code pair) was chosen. May be a logical id, or an absolute or relative location. The source value set is an optional parameter because in some cases, the client cannot know what the source value set is. However, without a source value set, the server may be unable to safely identify an applicable concept map, and would return an error. For this reason, a source value set SHOULD always be provided. Note that servers may be able to identify an appropriate </w:t>
             </w:r>
             <w:r>
               <w:lastRenderedPageBreak/>
@@ -39172,21 +37971,7 @@
               <w:rPr>
                 <w:rFonts w:ascii="Courier New" w:hAnsi="Courier New" w:cs="Courier New"/>
               </w:rPr>
-              <w:t>[</w:t>
-            </w:r>
-            <w:proofErr w:type="gramStart"/>
-            <w:r>
-              <w:rPr>
-                <w:rFonts w:ascii="Courier New" w:hAnsi="Courier New" w:cs="Courier New"/>
-              </w:rPr>
-              <w:t>0..</w:t>
-            </w:r>
-            <w:proofErr w:type="gramEnd"/>
-            <w:r>
-              <w:rPr>
-                <w:rFonts w:ascii="Courier New" w:hAnsi="Courier New" w:cs="Courier New"/>
-              </w:rPr>
-              <w:t>1]</w:t>
+              <w:t>[0..1]</w:t>
             </w:r>
           </w:p>
         </w:tc>
@@ -39199,15 +37984,7 @@
               <w:pStyle w:val="TableEntry"/>
             </w:pPr>
             <w:r>
-              <w:t>[</w:t>
-            </w:r>
-            <w:proofErr w:type="gramStart"/>
-            <w:r>
-              <w:t>1..</w:t>
-            </w:r>
-            <w:proofErr w:type="gramEnd"/>
-            <w:r>
-              <w:t>1]</w:t>
+              <w:t>[1..1]</w:t>
             </w:r>
           </w:p>
         </w:tc>
@@ -39268,21 +38045,7 @@
               <w:rPr>
                 <w:rFonts w:ascii="Courier New" w:hAnsi="Courier New" w:cs="Courier New"/>
               </w:rPr>
-              <w:t>[</w:t>
-            </w:r>
-            <w:proofErr w:type="gramStart"/>
-            <w:r>
-              <w:rPr>
-                <w:rFonts w:ascii="Courier New" w:hAnsi="Courier New" w:cs="Courier New"/>
-              </w:rPr>
-              <w:t>0..</w:t>
-            </w:r>
-            <w:proofErr w:type="gramEnd"/>
-            <w:r>
-              <w:rPr>
-                <w:rFonts w:ascii="Courier New" w:hAnsi="Courier New" w:cs="Courier New"/>
-              </w:rPr>
-              <w:t>1]</w:t>
+              <w:t>[0..1]</w:t>
             </w:r>
           </w:p>
         </w:tc>
@@ -39295,15 +38058,7 @@
               <w:pStyle w:val="TableEntry"/>
             </w:pPr>
             <w:r>
-              <w:t>[</w:t>
-            </w:r>
-            <w:proofErr w:type="gramStart"/>
-            <w:r>
-              <w:t>1..</w:t>
-            </w:r>
-            <w:proofErr w:type="gramEnd"/>
-            <w:r>
-              <w:t>1]</w:t>
+              <w:t>[1..1]</w:t>
             </w:r>
           </w:p>
         </w:tc>
@@ -39364,21 +38119,7 @@
               <w:rPr>
                 <w:rFonts w:ascii="Courier New" w:hAnsi="Courier New" w:cs="Courier New"/>
               </w:rPr>
-              <w:t>[</w:t>
-            </w:r>
-            <w:proofErr w:type="gramStart"/>
-            <w:r>
-              <w:rPr>
-                <w:rFonts w:ascii="Courier New" w:hAnsi="Courier New" w:cs="Courier New"/>
-              </w:rPr>
-              <w:t>0..</w:t>
-            </w:r>
-            <w:proofErr w:type="gramEnd"/>
-            <w:r>
-              <w:rPr>
-                <w:rFonts w:ascii="Courier New" w:hAnsi="Courier New" w:cs="Courier New"/>
-              </w:rPr>
-              <w:t>1]</w:t>
+              <w:t>[0..1]</w:t>
             </w:r>
           </w:p>
         </w:tc>
@@ -39391,15 +38132,7 @@
               <w:pStyle w:val="TableEntry"/>
             </w:pPr>
             <w:r>
-              <w:t>[</w:t>
-            </w:r>
-            <w:proofErr w:type="gramStart"/>
-            <w:r>
-              <w:t>1..</w:t>
-            </w:r>
-            <w:proofErr w:type="gramEnd"/>
-            <w:r>
-              <w:t>1]</w:t>
+              <w:t>[1..1]</w:t>
             </w:r>
           </w:p>
         </w:tc>
@@ -39460,21 +38193,7 @@
               <w:rPr>
                 <w:rFonts w:ascii="Courier New" w:hAnsi="Courier New" w:cs="Courier New"/>
               </w:rPr>
-              <w:t>[</w:t>
-            </w:r>
-            <w:proofErr w:type="gramStart"/>
-            <w:r>
-              <w:rPr>
-                <w:rFonts w:ascii="Courier New" w:hAnsi="Courier New" w:cs="Courier New"/>
-              </w:rPr>
-              <w:t>0..</w:t>
-            </w:r>
-            <w:proofErr w:type="gramEnd"/>
-            <w:r>
-              <w:rPr>
-                <w:rFonts w:ascii="Courier New" w:hAnsi="Courier New" w:cs="Courier New"/>
-              </w:rPr>
-              <w:t>1]</w:t>
+              <w:t>[0..1]</w:t>
             </w:r>
           </w:p>
         </w:tc>
@@ -39545,21 +38264,7 @@
               <w:rPr>
                 <w:rFonts w:ascii="Courier New" w:hAnsi="Courier New" w:cs="Courier New"/>
               </w:rPr>
-              <w:t>[</w:t>
-            </w:r>
-            <w:proofErr w:type="gramStart"/>
-            <w:r>
-              <w:rPr>
-                <w:rFonts w:ascii="Courier New" w:hAnsi="Courier New" w:cs="Courier New"/>
-              </w:rPr>
-              <w:t>0..</w:t>
-            </w:r>
-            <w:proofErr w:type="gramEnd"/>
-            <w:r>
-              <w:rPr>
-                <w:rFonts w:ascii="Courier New" w:hAnsi="Courier New" w:cs="Courier New"/>
-              </w:rPr>
-              <w:t>1]</w:t>
+              <w:t>[0..1]</w:t>
             </w:r>
           </w:p>
         </w:tc>
@@ -39572,15 +38277,7 @@
               <w:pStyle w:val="TableEntry"/>
             </w:pPr>
             <w:r>
-              <w:t>[</w:t>
-            </w:r>
-            <w:proofErr w:type="gramStart"/>
-            <w:r>
-              <w:t>0..</w:t>
-            </w:r>
-            <w:proofErr w:type="gramEnd"/>
-            <w:r>
-              <w:t>0]</w:t>
+              <w:t>[0..0]</w:t>
             </w:r>
           </w:p>
         </w:tc>
@@ -39641,21 +38338,7 @@
               <w:rPr>
                 <w:rFonts w:ascii="Courier New" w:hAnsi="Courier New" w:cs="Courier New"/>
               </w:rPr>
-              <w:t>[</w:t>
-            </w:r>
-            <w:proofErr w:type="gramStart"/>
-            <w:r>
-              <w:rPr>
-                <w:rFonts w:ascii="Courier New" w:hAnsi="Courier New" w:cs="Courier New"/>
-              </w:rPr>
-              <w:t>0..</w:t>
-            </w:r>
-            <w:proofErr w:type="gramEnd"/>
-            <w:r>
-              <w:rPr>
-                <w:rFonts w:ascii="Courier New" w:hAnsi="Courier New" w:cs="Courier New"/>
-              </w:rPr>
-              <w:t>1]</w:t>
+              <w:t>[0..1]</w:t>
             </w:r>
           </w:p>
         </w:tc>
@@ -39726,21 +38409,7 @@
               <w:rPr>
                 <w:rFonts w:ascii="Courier New" w:hAnsi="Courier New" w:cs="Courier New"/>
               </w:rPr>
-              <w:t>[</w:t>
-            </w:r>
-            <w:proofErr w:type="gramStart"/>
-            <w:r>
-              <w:rPr>
-                <w:rFonts w:ascii="Courier New" w:hAnsi="Courier New" w:cs="Courier New"/>
-              </w:rPr>
-              <w:t>0..</w:t>
-            </w:r>
-            <w:proofErr w:type="gramEnd"/>
-            <w:r>
-              <w:rPr>
-                <w:rFonts w:ascii="Courier New" w:hAnsi="Courier New" w:cs="Courier New"/>
-              </w:rPr>
-              <w:t>1]</w:t>
+              <w:t>[0..1]</w:t>
             </w:r>
           </w:p>
         </w:tc>
@@ -39811,21 +38480,7 @@
               <w:rPr>
                 <w:rFonts w:ascii="Courier New" w:hAnsi="Courier New" w:cs="Courier New"/>
               </w:rPr>
-              <w:t>[</w:t>
-            </w:r>
-            <w:proofErr w:type="gramStart"/>
-            <w:r>
-              <w:rPr>
-                <w:rFonts w:ascii="Courier New" w:hAnsi="Courier New" w:cs="Courier New"/>
-              </w:rPr>
-              <w:t>0..</w:t>
-            </w:r>
-            <w:proofErr w:type="gramEnd"/>
-            <w:r>
-              <w:rPr>
-                <w:rFonts w:ascii="Courier New" w:hAnsi="Courier New" w:cs="Courier New"/>
-              </w:rPr>
-              <w:t>1]</w:t>
+              <w:t>[0..1]</w:t>
             </w:r>
           </w:p>
         </w:tc>
@@ -39838,15 +38493,7 @@
               <w:pStyle w:val="TableEntry"/>
             </w:pPr>
             <w:r>
-              <w:t>[</w:t>
-            </w:r>
-            <w:proofErr w:type="gramStart"/>
-            <w:r>
-              <w:t>0..</w:t>
-            </w:r>
-            <w:proofErr w:type="gramEnd"/>
-            <w:r>
-              <w:t>0]</w:t>
+              <w:t>[0..0]</w:t>
             </w:r>
           </w:p>
         </w:tc>
@@ -39907,21 +38554,7 @@
               <w:rPr>
                 <w:rFonts w:ascii="Courier New" w:hAnsi="Courier New" w:cs="Courier New"/>
               </w:rPr>
-              <w:t>[</w:t>
-            </w:r>
-            <w:proofErr w:type="gramStart"/>
-            <w:r>
-              <w:rPr>
-                <w:rFonts w:ascii="Courier New" w:hAnsi="Courier New" w:cs="Courier New"/>
-              </w:rPr>
-              <w:t>0..</w:t>
-            </w:r>
-            <w:proofErr w:type="gramEnd"/>
-            <w:r>
-              <w:rPr>
-                <w:rFonts w:ascii="Courier New" w:hAnsi="Courier New" w:cs="Courier New"/>
-              </w:rPr>
-              <w:t>1]</w:t>
+              <w:t>[0..1]</w:t>
             </w:r>
           </w:p>
         </w:tc>
@@ -39934,15 +38567,7 @@
               <w:pStyle w:val="TableEntry"/>
             </w:pPr>
             <w:r>
-              <w:t>[</w:t>
-            </w:r>
-            <w:proofErr w:type="gramStart"/>
-            <w:r>
-              <w:t>0..</w:t>
-            </w:r>
-            <w:proofErr w:type="gramEnd"/>
-            <w:r>
-              <w:t>0]</w:t>
+              <w:t>[0..0]</w:t>
             </w:r>
           </w:p>
         </w:tc>
@@ -40003,21 +38628,7 @@
               <w:rPr>
                 <w:rFonts w:ascii="Courier New" w:hAnsi="Courier New" w:cs="Courier New"/>
               </w:rPr>
-              <w:t>[</w:t>
-            </w:r>
-            <w:proofErr w:type="gramStart"/>
-            <w:r>
-              <w:rPr>
-                <w:rFonts w:ascii="Courier New" w:hAnsi="Courier New" w:cs="Courier New"/>
-              </w:rPr>
-              <w:t>0..</w:t>
-            </w:r>
-            <w:proofErr w:type="gramEnd"/>
-            <w:r>
-              <w:rPr>
-                <w:rFonts w:ascii="Courier New" w:hAnsi="Courier New" w:cs="Courier New"/>
-              </w:rPr>
-              <w:t>1]</w:t>
+              <w:t>[0..1]</w:t>
             </w:r>
           </w:p>
         </w:tc>
@@ -40030,15 +38641,7 @@
               <w:pStyle w:val="TableEntry"/>
             </w:pPr>
             <w:r>
-              <w:t>[</w:t>
-            </w:r>
-            <w:proofErr w:type="gramStart"/>
-            <w:r>
-              <w:t>0..</w:t>
-            </w:r>
-            <w:proofErr w:type="gramEnd"/>
-            <w:r>
-              <w:t>0]</w:t>
+              <w:t>[0..0]</w:t>
             </w:r>
           </w:p>
         </w:tc>
@@ -40099,21 +38702,7 @@
               <w:rPr>
                 <w:rFonts w:ascii="Courier New" w:hAnsi="Courier New" w:cs="Courier New"/>
               </w:rPr>
-              <w:t>[</w:t>
-            </w:r>
-            <w:proofErr w:type="gramStart"/>
-            <w:r>
-              <w:rPr>
-                <w:rFonts w:ascii="Courier New" w:hAnsi="Courier New" w:cs="Courier New"/>
-              </w:rPr>
-              <w:t>0..</w:t>
-            </w:r>
-            <w:proofErr w:type="gramEnd"/>
-            <w:r>
-              <w:rPr>
-                <w:rFonts w:ascii="Courier New" w:hAnsi="Courier New" w:cs="Courier New"/>
-              </w:rPr>
-              <w:t>*]</w:t>
+              <w:t>[0..*]</w:t>
             </w:r>
           </w:p>
         </w:tc>
@@ -40163,14 +38752,12 @@
                 <w:rFonts w:ascii="Courier New" w:hAnsi="Courier New" w:cs="Courier New"/>
               </w:rPr>
             </w:pPr>
-            <w:proofErr w:type="gramStart"/>
             <w:r>
               <w:rPr>
                 <w:rFonts w:ascii="Courier New" w:hAnsi="Courier New" w:cs="Courier New"/>
               </w:rPr>
               <w:t>dependency.element</w:t>
             </w:r>
-            <w:proofErr w:type="gramEnd"/>
           </w:p>
           <w:p>
             <w:pPr>
@@ -40183,21 +38770,7 @@
               <w:rPr>
                 <w:rFonts w:ascii="Courier New" w:hAnsi="Courier New" w:cs="Courier New"/>
               </w:rPr>
-              <w:t>[</w:t>
-            </w:r>
-            <w:proofErr w:type="gramStart"/>
-            <w:r>
-              <w:rPr>
-                <w:rFonts w:ascii="Courier New" w:hAnsi="Courier New" w:cs="Courier New"/>
-              </w:rPr>
-              <w:t>0..</w:t>
-            </w:r>
-            <w:proofErr w:type="gramEnd"/>
-            <w:r>
-              <w:rPr>
-                <w:rFonts w:ascii="Courier New" w:hAnsi="Courier New" w:cs="Courier New"/>
-              </w:rPr>
-              <w:t>1]</w:t>
+              <w:t>[0..1]</w:t>
             </w:r>
           </w:p>
         </w:tc>
@@ -40250,14 +38823,12 @@
                 <w:rFonts w:ascii="Courier New" w:hAnsi="Courier New" w:cs="Courier New"/>
               </w:rPr>
             </w:pPr>
-            <w:proofErr w:type="gramStart"/>
             <w:r>
               <w:rPr>
                 <w:rFonts w:ascii="Courier New" w:hAnsi="Courier New" w:cs="Courier New"/>
               </w:rPr>
               <w:t>dependency.concept</w:t>
             </w:r>
-            <w:proofErr w:type="gramEnd"/>
           </w:p>
           <w:p>
             <w:pPr>
@@ -40270,21 +38841,7 @@
               <w:rPr>
                 <w:rFonts w:ascii="Courier New" w:hAnsi="Courier New" w:cs="Courier New"/>
               </w:rPr>
-              <w:t>[</w:t>
-            </w:r>
-            <w:proofErr w:type="gramStart"/>
-            <w:r>
-              <w:rPr>
-                <w:rFonts w:ascii="Courier New" w:hAnsi="Courier New" w:cs="Courier New"/>
-              </w:rPr>
-              <w:t>0..</w:t>
-            </w:r>
-            <w:proofErr w:type="gramEnd"/>
-            <w:r>
-              <w:rPr>
-                <w:rFonts w:ascii="Courier New" w:hAnsi="Courier New" w:cs="Courier New"/>
-              </w:rPr>
-              <w:t>1]</w:t>
+              <w:t>[0..1]</w:t>
             </w:r>
           </w:p>
         </w:tc>
@@ -40355,21 +38912,7 @@
               <w:rPr>
                 <w:rFonts w:ascii="Courier New" w:hAnsi="Courier New" w:cs="Courier New"/>
               </w:rPr>
-              <w:t>[</w:t>
-            </w:r>
-            <w:proofErr w:type="gramStart"/>
-            <w:r>
-              <w:rPr>
-                <w:rFonts w:ascii="Courier New" w:hAnsi="Courier New" w:cs="Courier New"/>
-              </w:rPr>
-              <w:t>0..</w:t>
-            </w:r>
-            <w:proofErr w:type="gramEnd"/>
-            <w:r>
-              <w:rPr>
-                <w:rFonts w:ascii="Courier New" w:hAnsi="Courier New" w:cs="Courier New"/>
-              </w:rPr>
-              <w:t>1]</w:t>
+              <w:t>[0..1]</w:t>
             </w:r>
           </w:p>
         </w:tc>
@@ -40587,8 +39130,10 @@
         <w:t xml:space="preserve"> sends the </w:t>
       </w:r>
       <w:r>
-        <w:t>Expand Value Set</w:t>
-      </w:r>
+        <w:t>Translate Code</w:t>
+      </w:r>
+      <w:bookmarkStart w:id="175" w:name="_GoBack"/>
+      <w:bookmarkEnd w:id="175"/>
       <w:r>
         <w:t xml:space="preserve"> Response to the </w:t>
       </w:r>
@@ -41085,23 +39630,7 @@
         <w:t xml:space="preserve"> p</w:t>
       </w:r>
       <w:r>
-        <w:t xml:space="preserve">lease explicitly identify all new OIDs, UIDs, URNs, etc., defined specifically for this profile. These items should be collected from the sections </w:t>
-      </w:r>
-      <w:proofErr w:type="gramStart"/>
-      <w:r>
-        <w:t>above, and</w:t>
-      </w:r>
-      <w:proofErr w:type="gramEnd"/>
-      <w:r>
-        <w:t xml:space="preserve"> listed here as additions to the applicable domain OID Registry. This section will be deleted prior to inclusion into the Technical Framework as Final </w:t>
-      </w:r>
-      <w:proofErr w:type="gramStart"/>
-      <w:r>
-        <w:t>Text, but</w:t>
-      </w:r>
-      <w:proofErr w:type="gramEnd"/>
-      <w:r>
-        <w:t xml:space="preserve"> should be present for publication of Public Comment and Trial Implementation.&gt;</w:t>
+        <w:t>lease explicitly identify all new OIDs, UIDs, URNs, etc., defined specifically for this profile. These items should be collected from the sections above, and listed here as additions to the applicable domain OID Registry. This section will be deleted prior to inclusion into the Technical Framework as Final Text, but should be present for publication of Public Comment and Trial Implementation.&gt;</w:t>
       </w:r>
     </w:p>
     <w:p>
@@ -50702,7 +49231,7 @@
 </file>
 
 <file path=customXml/itemProps1.xml><?xml version="1.0" encoding="utf-8"?>
-<ds:datastoreItem xmlns:ds="http://schemas.openxmlformats.org/officeDocument/2006/customXml" ds:itemID="{EA0D2BA2-D22B-4D1B-A0A4-491FF41EE982}">
+<ds:datastoreItem xmlns:ds="http://schemas.openxmlformats.org/officeDocument/2006/customXml" ds:itemID="{607CB9EB-6A21-4227-B718-6964F9CA88A1}">
   <ds:schemaRefs>
     <ds:schemaRef ds:uri="http://schemas.openxmlformats.org/officeDocument/2006/bibliography"/>
   </ds:schemaRefs>

</xml_diff>

<commit_message>
Added in output parameter tables for the operation response messages.
</commit_message>
<xml_diff>
--- a/SVCM/Sharing Valuesets Codes and Maps.docx
+++ b/SVCM/Sharing Valuesets Codes and Maps.docx
@@ -21451,21 +21451,7 @@
                                   <w:sz w:val="22"/>
                                   <w:szCs w:val="22"/>
                                 </w:rPr>
-                                <w:t xml:space="preserve">Search Terminology Resource </w:t>
-                              </w:r>
-                              <w:r>
-                                <w:rPr>
-                                  <w:sz w:val="22"/>
-                                  <w:szCs w:val="22"/>
-                                </w:rPr>
-                                <w:t>Response:</w:t>
-                              </w:r>
-                              <w:r>
-                                <w:rPr>
-                                  <w:sz w:val="22"/>
-                                  <w:szCs w:val="22"/>
-                                </w:rPr>
-                                <w:t xml:space="preserve"> </w:t>
+                                <w:t xml:space="preserve">Search Terminology Resource Response: </w:t>
                               </w:r>
                               <w:r>
                                 <w:rPr>
@@ -21654,21 +21640,7 @@
                                   <w:sz w:val="22"/>
                                   <w:szCs w:val="22"/>
                                 </w:rPr>
-                                <w:t>Read Terminology Resource Response:</w:t>
-                              </w:r>
-                              <w:r>
-                                <w:rPr>
-                                  <w:sz w:val="22"/>
-                                  <w:szCs w:val="22"/>
-                                </w:rPr>
-                                <w:t xml:space="preserve"> </w:t>
-                              </w:r>
-                              <w:r>
-                                <w:rPr>
-                                  <w:sz w:val="22"/>
-                                  <w:szCs w:val="22"/>
-                                </w:rPr>
-                                <w:t>&lt;Resource&gt;</w:t>
+                                <w:t>Read Terminology Resource Response: &lt;Resource&gt;</w:t>
                               </w:r>
                             </w:p>
                           </w:txbxContent>
@@ -22032,21 +22004,7 @@
                             <w:sz w:val="22"/>
                             <w:szCs w:val="22"/>
                           </w:rPr>
-                          <w:t xml:space="preserve">Search Terminology Resource </w:t>
-                        </w:r>
-                        <w:r>
-                          <w:rPr>
-                            <w:sz w:val="22"/>
-                            <w:szCs w:val="22"/>
-                          </w:rPr>
-                          <w:t>Response:</w:t>
-                        </w:r>
-                        <w:r>
-                          <w:rPr>
-                            <w:sz w:val="22"/>
-                            <w:szCs w:val="22"/>
-                          </w:rPr>
-                          <w:t xml:space="preserve"> </w:t>
+                          <w:t xml:space="preserve">Search Terminology Resource Response: </w:t>
                         </w:r>
                         <w:r>
                           <w:rPr>
@@ -22113,21 +22071,7 @@
                             <w:sz w:val="22"/>
                             <w:szCs w:val="22"/>
                           </w:rPr>
-                          <w:t>Read Terminology Resource Response:</w:t>
-                        </w:r>
-                        <w:r>
-                          <w:rPr>
-                            <w:sz w:val="22"/>
-                            <w:szCs w:val="22"/>
-                          </w:rPr>
-                          <w:t xml:space="preserve"> </w:t>
-                        </w:r>
-                        <w:r>
-                          <w:rPr>
-                            <w:sz w:val="22"/>
-                            <w:szCs w:val="22"/>
-                          </w:rPr>
-                          <w:t>&lt;Resource&gt;</w:t>
+                          <w:t>Read Terminology Resource Response: &lt;Resource&gt;</w:t>
                         </w:r>
                       </w:p>
                     </w:txbxContent>
@@ -30175,9 +30119,9 @@
       </w:tblPr>
       <w:tblGrid>
         <w:gridCol w:w="2178"/>
-        <w:gridCol w:w="900"/>
-        <w:gridCol w:w="1280"/>
-        <w:gridCol w:w="5200"/>
+        <w:gridCol w:w="1417"/>
+        <w:gridCol w:w="1080"/>
+        <w:gridCol w:w="4883"/>
       </w:tblGrid>
       <w:tr>
         <w:tc>
@@ -30196,7 +30140,7 @@
         </w:tc>
         <w:tc>
           <w:tcPr>
-            <w:tcW w:w="900" w:type="dxa"/>
+            <w:tcW w:w="1417" w:type="dxa"/>
             <w:shd w:val="clear" w:color="auto" w:fill="D9D9D9"/>
           </w:tcPr>
           <w:p>
@@ -30204,13 +30148,13 @@
               <w:pStyle w:val="TableEntryHeader"/>
             </w:pPr>
             <w:r>
-              <w:t>Cardinality</w:t>
-            </w:r>
-          </w:p>
-        </w:tc>
-        <w:tc>
-          <w:tcPr>
-            <w:tcW w:w="1280" w:type="dxa"/>
+              <w:t>IHE Constraint</w:t>
+            </w:r>
+          </w:p>
+        </w:tc>
+        <w:tc>
+          <w:tcPr>
+            <w:tcW w:w="1080" w:type="dxa"/>
             <w:shd w:val="clear" w:color="auto" w:fill="D9D9D9"/>
           </w:tcPr>
           <w:p>
@@ -30224,7 +30168,7 @@
         </w:tc>
         <w:tc>
           <w:tcPr>
-            <w:tcW w:w="5200" w:type="dxa"/>
+            <w:tcW w:w="4883" w:type="dxa"/>
             <w:shd w:val="clear" w:color="auto" w:fill="D9D9D9"/>
           </w:tcPr>
           <w:p>
@@ -30273,7 +30217,7 @@
         </w:tc>
         <w:tc>
           <w:tcPr>
-            <w:tcW w:w="900" w:type="dxa"/>
+            <w:tcW w:w="1417" w:type="dxa"/>
           </w:tcPr>
           <w:p>
             <w:pPr>
@@ -30286,7 +30230,7 @@
         </w:tc>
         <w:tc>
           <w:tcPr>
-            <w:tcW w:w="1280" w:type="dxa"/>
+            <w:tcW w:w="1080" w:type="dxa"/>
           </w:tcPr>
           <w:p>
             <w:pPr>
@@ -30299,7 +30243,7 @@
         </w:tc>
         <w:tc>
           <w:tcPr>
-            <w:tcW w:w="5200" w:type="dxa"/>
+            <w:tcW w:w="4883" w:type="dxa"/>
           </w:tcPr>
           <w:p>
             <w:pPr>
@@ -30347,7 +30291,7 @@
         </w:tc>
         <w:tc>
           <w:tcPr>
-            <w:tcW w:w="900" w:type="dxa"/>
+            <w:tcW w:w="1417" w:type="dxa"/>
           </w:tcPr>
           <w:p>
             <w:pPr>
@@ -30360,7 +30304,7 @@
         </w:tc>
         <w:tc>
           <w:tcPr>
-            <w:tcW w:w="1280" w:type="dxa"/>
+            <w:tcW w:w="1080" w:type="dxa"/>
           </w:tcPr>
           <w:p>
             <w:pPr>
@@ -30373,7 +30317,7 @@
         </w:tc>
         <w:tc>
           <w:tcPr>
-            <w:tcW w:w="5200" w:type="dxa"/>
+            <w:tcW w:w="4883" w:type="dxa"/>
           </w:tcPr>
           <w:p>
             <w:pPr>
@@ -30421,17 +30365,17 @@
         </w:tc>
         <w:tc>
           <w:tcPr>
-            <w:tcW w:w="900" w:type="dxa"/>
-          </w:tcPr>
-          <w:p>
-            <w:pPr>
-              <w:pStyle w:val="TableEntry"/>
-            </w:pPr>
-          </w:p>
-        </w:tc>
-        <w:tc>
-          <w:tcPr>
-            <w:tcW w:w="1280" w:type="dxa"/>
+            <w:tcW w:w="1417" w:type="dxa"/>
+          </w:tcPr>
+          <w:p>
+            <w:pPr>
+              <w:pStyle w:val="TableEntry"/>
+            </w:pPr>
+          </w:p>
+        </w:tc>
+        <w:tc>
+          <w:tcPr>
+            <w:tcW w:w="1080" w:type="dxa"/>
           </w:tcPr>
           <w:p>
             <w:pPr>
@@ -30444,7 +30388,7 @@
         </w:tc>
         <w:tc>
           <w:tcPr>
-            <w:tcW w:w="5200" w:type="dxa"/>
+            <w:tcW w:w="4883" w:type="dxa"/>
           </w:tcPr>
           <w:p>
             <w:pPr>
@@ -30492,17 +30436,17 @@
         </w:tc>
         <w:tc>
           <w:tcPr>
-            <w:tcW w:w="900" w:type="dxa"/>
-          </w:tcPr>
-          <w:p>
-            <w:pPr>
-              <w:pStyle w:val="TableEntry"/>
-            </w:pPr>
-          </w:p>
-        </w:tc>
-        <w:tc>
-          <w:tcPr>
-            <w:tcW w:w="1280" w:type="dxa"/>
+            <w:tcW w:w="1417" w:type="dxa"/>
+          </w:tcPr>
+          <w:p>
+            <w:pPr>
+              <w:pStyle w:val="TableEntry"/>
+            </w:pPr>
+          </w:p>
+        </w:tc>
+        <w:tc>
+          <w:tcPr>
+            <w:tcW w:w="1080" w:type="dxa"/>
           </w:tcPr>
           <w:p>
             <w:pPr>
@@ -30515,7 +30459,7 @@
         </w:tc>
         <w:tc>
           <w:tcPr>
-            <w:tcW w:w="5200" w:type="dxa"/>
+            <w:tcW w:w="4883" w:type="dxa"/>
           </w:tcPr>
           <w:p>
             <w:pPr>
@@ -30563,7 +30507,7 @@
         </w:tc>
         <w:tc>
           <w:tcPr>
-            <w:tcW w:w="900" w:type="dxa"/>
+            <w:tcW w:w="1417" w:type="dxa"/>
           </w:tcPr>
           <w:p>
             <w:pPr>
@@ -30576,7 +30520,7 @@
         </w:tc>
         <w:tc>
           <w:tcPr>
-            <w:tcW w:w="1280" w:type="dxa"/>
+            <w:tcW w:w="1080" w:type="dxa"/>
           </w:tcPr>
           <w:p>
             <w:pPr>
@@ -30589,7 +30533,7 @@
         </w:tc>
         <w:tc>
           <w:tcPr>
-            <w:tcW w:w="5200" w:type="dxa"/>
+            <w:tcW w:w="4883" w:type="dxa"/>
           </w:tcPr>
           <w:p>
             <w:pPr>
@@ -30637,17 +30581,17 @@
         </w:tc>
         <w:tc>
           <w:tcPr>
-            <w:tcW w:w="900" w:type="dxa"/>
-          </w:tcPr>
-          <w:p>
-            <w:pPr>
-              <w:pStyle w:val="TableEntry"/>
-            </w:pPr>
-          </w:p>
-        </w:tc>
-        <w:tc>
-          <w:tcPr>
-            <w:tcW w:w="1280" w:type="dxa"/>
+            <w:tcW w:w="1417" w:type="dxa"/>
+          </w:tcPr>
+          <w:p>
+            <w:pPr>
+              <w:pStyle w:val="TableEntry"/>
+            </w:pPr>
+          </w:p>
+        </w:tc>
+        <w:tc>
+          <w:tcPr>
+            <w:tcW w:w="1080" w:type="dxa"/>
           </w:tcPr>
           <w:p>
             <w:pPr>
@@ -30660,7 +30604,7 @@
         </w:tc>
         <w:tc>
           <w:tcPr>
-            <w:tcW w:w="5200" w:type="dxa"/>
+            <w:tcW w:w="4883" w:type="dxa"/>
           </w:tcPr>
           <w:p>
             <w:pPr>
@@ -30708,17 +30652,17 @@
         </w:tc>
         <w:tc>
           <w:tcPr>
-            <w:tcW w:w="900" w:type="dxa"/>
-          </w:tcPr>
-          <w:p>
-            <w:pPr>
-              <w:pStyle w:val="TableEntry"/>
-            </w:pPr>
-          </w:p>
-        </w:tc>
-        <w:tc>
-          <w:tcPr>
-            <w:tcW w:w="1280" w:type="dxa"/>
+            <w:tcW w:w="1417" w:type="dxa"/>
+          </w:tcPr>
+          <w:p>
+            <w:pPr>
+              <w:pStyle w:val="TableEntry"/>
+            </w:pPr>
+          </w:p>
+        </w:tc>
+        <w:tc>
+          <w:tcPr>
+            <w:tcW w:w="1080" w:type="dxa"/>
           </w:tcPr>
           <w:p>
             <w:pPr>
@@ -30731,7 +30675,7 @@
         </w:tc>
         <w:tc>
           <w:tcPr>
-            <w:tcW w:w="5200" w:type="dxa"/>
+            <w:tcW w:w="4883" w:type="dxa"/>
           </w:tcPr>
           <w:p>
             <w:pPr>
@@ -30779,17 +30723,17 @@
         </w:tc>
         <w:tc>
           <w:tcPr>
-            <w:tcW w:w="900" w:type="dxa"/>
-          </w:tcPr>
-          <w:p>
-            <w:pPr>
-              <w:pStyle w:val="TableEntry"/>
-            </w:pPr>
-          </w:p>
-        </w:tc>
-        <w:tc>
-          <w:tcPr>
-            <w:tcW w:w="1280" w:type="dxa"/>
+            <w:tcW w:w="1417" w:type="dxa"/>
+          </w:tcPr>
+          <w:p>
+            <w:pPr>
+              <w:pStyle w:val="TableEntry"/>
+            </w:pPr>
+          </w:p>
+        </w:tc>
+        <w:tc>
+          <w:tcPr>
+            <w:tcW w:w="1080" w:type="dxa"/>
           </w:tcPr>
           <w:p>
             <w:pPr>
@@ -30802,7 +30746,7 @@
         </w:tc>
         <w:tc>
           <w:tcPr>
-            <w:tcW w:w="5200" w:type="dxa"/>
+            <w:tcW w:w="4883" w:type="dxa"/>
           </w:tcPr>
           <w:p>
             <w:pPr>
@@ -31106,8 +31050,1188 @@
         </w:r>
       </w:hyperlink>
       <w:r>
-        <w:t>.</w:t>
-      </w:r>
+        <w:t xml:space="preserve"> </w:t>
+      </w:r>
+      <w:r>
+        <w:t>and reproduced in Table 3.Y</w:t>
+      </w:r>
+      <w:r>
+        <w:t>3</w:t>
+      </w:r>
+      <w:r>
+        <w:t>.4.2.2-1.</w:t>
+      </w:r>
+    </w:p>
+    <w:p>
+      <w:pPr>
+        <w:pStyle w:val="TableTitle"/>
+      </w:pPr>
+      <w:r>
+        <w:t>Table 3.</w:t>
+      </w:r>
+      <w:r>
+        <w:t>Y</w:t>
+      </w:r>
+      <w:r>
+        <w:t>3</w:t>
+      </w:r>
+      <w:r>
+        <w:t>.4.</w:t>
+      </w:r>
+      <w:r>
+        <w:t>2</w:t>
+      </w:r>
+      <w:r>
+        <w:t xml:space="preserve">.2-1: </w:t>
+      </w:r>
+      <w:r>
+        <w:t>Validate CodeSystem Code</w:t>
+      </w:r>
+      <w:r>
+        <w:t xml:space="preserve"> Message HTTP </w:t>
+      </w:r>
+      <w:r>
+        <w:t>Output</w:t>
+      </w:r>
+      <w:r>
+        <w:t xml:space="preserve"> Parameters</w:t>
+      </w:r>
+    </w:p>
+    <w:tbl>
+      <w:tblPr>
+        <w:tblW w:w="9535" w:type="dxa"/>
+        <w:tblBorders>
+          <w:top w:val="single" w:sz="4" w:space="0" w:color="auto"/>
+          <w:left w:val="single" w:sz="4" w:space="0" w:color="auto"/>
+          <w:bottom w:val="single" w:sz="4" w:space="0" w:color="auto"/>
+          <w:right w:val="single" w:sz="4" w:space="0" w:color="auto"/>
+          <w:insideH w:val="single" w:sz="4" w:space="0" w:color="auto"/>
+          <w:insideV w:val="single" w:sz="4" w:space="0" w:color="auto"/>
+        </w:tblBorders>
+        <w:tblLayout w:type="fixed"/>
+        <w:tblLook w:val="00A0" w:firstRow="1" w:lastRow="0" w:firstColumn="1" w:lastColumn="0" w:noHBand="0" w:noVBand="0"/>
+      </w:tblPr>
+      <w:tblGrid>
+        <w:gridCol w:w="2695"/>
+        <w:gridCol w:w="1170"/>
+        <w:gridCol w:w="5670"/>
+      </w:tblGrid>
+      <w:tr>
+        <w:tc>
+          <w:tcPr>
+            <w:tcW w:w="2695" w:type="dxa"/>
+            <w:shd w:val="clear" w:color="auto" w:fill="D9D9D9"/>
+          </w:tcPr>
+          <w:p>
+            <w:pPr>
+              <w:pStyle w:val="TableEntryHeader"/>
+            </w:pPr>
+            <w:r>
+              <w:t>P</w:t>
+            </w:r>
+            <w:r>
+              <w:t>arameter Name</w:t>
+            </w:r>
+          </w:p>
+        </w:tc>
+        <w:tc>
+          <w:tcPr>
+            <w:tcW w:w="1170" w:type="dxa"/>
+            <w:shd w:val="clear" w:color="auto" w:fill="D9D9D9"/>
+          </w:tcPr>
+          <w:p>
+            <w:pPr>
+              <w:pStyle w:val="TableEntryHeader"/>
+            </w:pPr>
+            <w:r>
+              <w:t>Type</w:t>
+            </w:r>
+          </w:p>
+        </w:tc>
+        <w:tc>
+          <w:tcPr>
+            <w:tcW w:w="5670" w:type="dxa"/>
+            <w:shd w:val="clear" w:color="auto" w:fill="D9D9D9"/>
+          </w:tcPr>
+          <w:p>
+            <w:pPr>
+              <w:pStyle w:val="TableEntryHeader"/>
+            </w:pPr>
+            <w:r>
+              <w:t>Description</w:t>
+            </w:r>
+          </w:p>
+        </w:tc>
+      </w:tr>
+      <w:tr>
+        <w:tc>
+          <w:tcPr>
+            <w:tcW w:w="2695" w:type="dxa"/>
+          </w:tcPr>
+          <w:p>
+            <w:pPr>
+              <w:pStyle w:val="TableEntry"/>
+              <w:rPr>
+                <w:rFonts w:ascii="Courier New" w:hAnsi="Courier New" w:cs="Courier New"/>
+              </w:rPr>
+            </w:pPr>
+            <w:r>
+              <w:rPr>
+                <w:rFonts w:ascii="Courier New" w:hAnsi="Courier New" w:cs="Courier New"/>
+              </w:rPr>
+              <w:t>name</w:t>
+            </w:r>
+          </w:p>
+          <w:p>
+            <w:pPr>
+              <w:pStyle w:val="TableEntry"/>
+              <w:rPr>
+                <w:rFonts w:ascii="Courier New" w:hAnsi="Courier New" w:cs="Courier New"/>
+              </w:rPr>
+            </w:pPr>
+            <w:r>
+              <w:rPr>
+                <w:rFonts w:ascii="Courier New" w:hAnsi="Courier New" w:cs="Courier New"/>
+              </w:rPr>
+              <w:t>[1..1]</w:t>
+            </w:r>
+          </w:p>
+        </w:tc>
+        <w:tc>
+          <w:tcPr>
+            <w:tcW w:w="1170" w:type="dxa"/>
+          </w:tcPr>
+          <w:p>
+            <w:pPr>
+              <w:pStyle w:val="TableEntry"/>
+            </w:pPr>
+            <w:r>
+              <w:t>string</w:t>
+            </w:r>
+          </w:p>
+        </w:tc>
+        <w:tc>
+          <w:tcPr>
+            <w:tcW w:w="5670" w:type="dxa"/>
+          </w:tcPr>
+          <w:p>
+            <w:pPr>
+              <w:rPr>
+                <w:sz w:val="18"/>
+                <w:szCs w:val="20"/>
+              </w:rPr>
+            </w:pPr>
+            <w:r>
+              <w:rPr>
+                <w:sz w:val="18"/>
+                <w:szCs w:val="20"/>
+              </w:rPr>
+              <w:t>A display name for the code system</w:t>
+            </w:r>
+          </w:p>
+        </w:tc>
+      </w:tr>
+      <w:tr>
+        <w:tc>
+          <w:tcPr>
+            <w:tcW w:w="2695" w:type="dxa"/>
+          </w:tcPr>
+          <w:p>
+            <w:pPr>
+              <w:pStyle w:val="TableEntry"/>
+              <w:rPr>
+                <w:rFonts w:ascii="Courier New" w:hAnsi="Courier New" w:cs="Courier New"/>
+              </w:rPr>
+            </w:pPr>
+            <w:r>
+              <w:rPr>
+                <w:rFonts w:ascii="Courier New" w:hAnsi="Courier New" w:cs="Courier New"/>
+              </w:rPr>
+              <w:t>version</w:t>
+            </w:r>
+          </w:p>
+          <w:p>
+            <w:pPr>
+              <w:pStyle w:val="TableEntry"/>
+              <w:rPr>
+                <w:rFonts w:ascii="Courier New" w:hAnsi="Courier New" w:cs="Courier New"/>
+              </w:rPr>
+            </w:pPr>
+            <w:r>
+              <w:rPr>
+                <w:rFonts w:ascii="Courier New" w:hAnsi="Courier New" w:cs="Courier New"/>
+              </w:rPr>
+              <w:t>[0..1]</w:t>
+            </w:r>
+          </w:p>
+        </w:tc>
+        <w:tc>
+          <w:tcPr>
+            <w:tcW w:w="1170" w:type="dxa"/>
+          </w:tcPr>
+          <w:p>
+            <w:pPr>
+              <w:pStyle w:val="TableEntry"/>
+            </w:pPr>
+            <w:r>
+              <w:t>string</w:t>
+            </w:r>
+          </w:p>
+        </w:tc>
+        <w:tc>
+          <w:tcPr>
+            <w:tcW w:w="5670" w:type="dxa"/>
+          </w:tcPr>
+          <w:p>
+            <w:pPr>
+              <w:rPr>
+                <w:sz w:val="18"/>
+                <w:szCs w:val="20"/>
+              </w:rPr>
+            </w:pPr>
+            <w:r>
+              <w:rPr>
+                <w:sz w:val="18"/>
+                <w:szCs w:val="20"/>
+              </w:rPr>
+              <w:t>The version that these details are based on</w:t>
+            </w:r>
+          </w:p>
+        </w:tc>
+      </w:tr>
+      <w:tr>
+        <w:tc>
+          <w:tcPr>
+            <w:tcW w:w="2695" w:type="dxa"/>
+          </w:tcPr>
+          <w:p>
+            <w:pPr>
+              <w:pStyle w:val="TableEntry"/>
+              <w:rPr>
+                <w:rFonts w:ascii="Courier New" w:hAnsi="Courier New" w:cs="Courier New"/>
+              </w:rPr>
+            </w:pPr>
+            <w:r>
+              <w:rPr>
+                <w:rFonts w:ascii="Courier New" w:hAnsi="Courier New" w:cs="Courier New"/>
+              </w:rPr>
+              <w:t>display</w:t>
+            </w:r>
+          </w:p>
+          <w:p>
+            <w:pPr>
+              <w:pStyle w:val="TableEntry"/>
+              <w:rPr>
+                <w:rFonts w:ascii="Courier New" w:hAnsi="Courier New" w:cs="Courier New"/>
+              </w:rPr>
+            </w:pPr>
+            <w:r>
+              <w:rPr>
+                <w:rFonts w:ascii="Courier New" w:hAnsi="Courier New" w:cs="Courier New"/>
+              </w:rPr>
+              <w:t>[1..1]</w:t>
+            </w:r>
+          </w:p>
+        </w:tc>
+        <w:tc>
+          <w:tcPr>
+            <w:tcW w:w="1170" w:type="dxa"/>
+          </w:tcPr>
+          <w:p>
+            <w:pPr>
+              <w:pStyle w:val="TableEntry"/>
+            </w:pPr>
+            <w:r>
+              <w:t>string</w:t>
+            </w:r>
+          </w:p>
+        </w:tc>
+        <w:tc>
+          <w:tcPr>
+            <w:tcW w:w="5670" w:type="dxa"/>
+          </w:tcPr>
+          <w:p>
+            <w:pPr>
+              <w:rPr>
+                <w:sz w:val="18"/>
+                <w:szCs w:val="20"/>
+              </w:rPr>
+            </w:pPr>
+            <w:r>
+              <w:rPr>
+                <w:sz w:val="18"/>
+                <w:szCs w:val="20"/>
+              </w:rPr>
+              <w:t>The preferred display for this concept</w:t>
+            </w:r>
+          </w:p>
+          <w:p>
+            <w:pPr>
+              <w:rPr>
+                <w:sz w:val="18"/>
+                <w:szCs w:val="20"/>
+              </w:rPr>
+            </w:pPr>
+          </w:p>
+        </w:tc>
+      </w:tr>
+      <w:tr>
+        <w:tc>
+          <w:tcPr>
+            <w:tcW w:w="2695" w:type="dxa"/>
+          </w:tcPr>
+          <w:p>
+            <w:pPr>
+              <w:pStyle w:val="TableEntry"/>
+              <w:rPr>
+                <w:rFonts w:ascii="Courier New" w:hAnsi="Courier New" w:cs="Courier New"/>
+              </w:rPr>
+            </w:pPr>
+            <w:r>
+              <w:rPr>
+                <w:rFonts w:ascii="Courier New" w:hAnsi="Courier New" w:cs="Courier New"/>
+              </w:rPr>
+              <w:t>designation</w:t>
+            </w:r>
+          </w:p>
+          <w:p>
+            <w:pPr>
+              <w:pStyle w:val="TableEntry"/>
+              <w:rPr>
+                <w:rFonts w:ascii="Courier New" w:hAnsi="Courier New" w:cs="Courier New"/>
+              </w:rPr>
+            </w:pPr>
+            <w:r>
+              <w:rPr>
+                <w:rFonts w:ascii="Courier New" w:hAnsi="Courier New" w:cs="Courier New"/>
+              </w:rPr>
+              <w:t>[0..*]</w:t>
+            </w:r>
+          </w:p>
+        </w:tc>
+        <w:tc>
+          <w:tcPr>
+            <w:tcW w:w="1170" w:type="dxa"/>
+          </w:tcPr>
+          <w:p>
+            <w:pPr>
+              <w:pStyle w:val="TableEntry"/>
+            </w:pPr>
+          </w:p>
+        </w:tc>
+        <w:tc>
+          <w:tcPr>
+            <w:tcW w:w="5670" w:type="dxa"/>
+          </w:tcPr>
+          <w:p>
+            <w:pPr>
+              <w:rPr>
+                <w:sz w:val="18"/>
+                <w:szCs w:val="20"/>
+              </w:rPr>
+            </w:pPr>
+            <w:r>
+              <w:rPr>
+                <w:sz w:val="18"/>
+                <w:szCs w:val="20"/>
+              </w:rPr>
+              <w:t>Additional representations for this concept</w:t>
+            </w:r>
+          </w:p>
+          <w:p>
+            <w:pPr>
+              <w:rPr>
+                <w:sz w:val="18"/>
+                <w:szCs w:val="20"/>
+              </w:rPr>
+            </w:pPr>
+          </w:p>
+        </w:tc>
+      </w:tr>
+      <w:tr>
+        <w:tc>
+          <w:tcPr>
+            <w:tcW w:w="2695" w:type="dxa"/>
+          </w:tcPr>
+          <w:p>
+            <w:pPr>
+              <w:pStyle w:val="TableEntry"/>
+              <w:rPr>
+                <w:rFonts w:ascii="Courier New" w:hAnsi="Courier New" w:cs="Courier New"/>
+              </w:rPr>
+            </w:pPr>
+            <w:r>
+              <w:rPr>
+                <w:rFonts w:ascii="Courier New" w:hAnsi="Courier New" w:cs="Courier New"/>
+              </w:rPr>
+              <w:t>designation.language</w:t>
+            </w:r>
+          </w:p>
+          <w:p>
+            <w:pPr>
+              <w:pStyle w:val="TableEntry"/>
+              <w:rPr>
+                <w:rFonts w:ascii="Courier New" w:hAnsi="Courier New" w:cs="Courier New"/>
+              </w:rPr>
+            </w:pPr>
+            <w:r>
+              <w:rPr>
+                <w:rFonts w:ascii="Courier New" w:hAnsi="Courier New" w:cs="Courier New"/>
+              </w:rPr>
+              <w:t>[0..1]</w:t>
+            </w:r>
+          </w:p>
+        </w:tc>
+        <w:tc>
+          <w:tcPr>
+            <w:tcW w:w="1170" w:type="dxa"/>
+          </w:tcPr>
+          <w:p>
+            <w:pPr>
+              <w:pStyle w:val="TableEntry"/>
+            </w:pPr>
+            <w:r>
+              <w:t>code</w:t>
+            </w:r>
+          </w:p>
+        </w:tc>
+        <w:tc>
+          <w:tcPr>
+            <w:tcW w:w="5670" w:type="dxa"/>
+          </w:tcPr>
+          <w:p>
+            <w:pPr>
+              <w:rPr>
+                <w:sz w:val="18"/>
+                <w:szCs w:val="20"/>
+              </w:rPr>
+            </w:pPr>
+            <w:r>
+              <w:rPr>
+                <w:sz w:val="18"/>
+                <w:szCs w:val="20"/>
+              </w:rPr>
+              <w:t>The language this designation is defined for</w:t>
+            </w:r>
+          </w:p>
+        </w:tc>
+      </w:tr>
+      <w:tr>
+        <w:tc>
+          <w:tcPr>
+            <w:tcW w:w="2695" w:type="dxa"/>
+          </w:tcPr>
+          <w:p>
+            <w:pPr>
+              <w:pStyle w:val="TableEntry"/>
+              <w:rPr>
+                <w:rFonts w:ascii="Courier New" w:hAnsi="Courier New" w:cs="Courier New"/>
+              </w:rPr>
+            </w:pPr>
+            <w:r>
+              <w:rPr>
+                <w:rFonts w:ascii="Courier New" w:hAnsi="Courier New" w:cs="Courier New"/>
+              </w:rPr>
+              <w:t>designation.use</w:t>
+            </w:r>
+          </w:p>
+          <w:p>
+            <w:pPr>
+              <w:pStyle w:val="TableEntry"/>
+              <w:rPr>
+                <w:rFonts w:ascii="Courier New" w:hAnsi="Courier New" w:cs="Courier New"/>
+              </w:rPr>
+            </w:pPr>
+            <w:r>
+              <w:rPr>
+                <w:rFonts w:ascii="Courier New" w:hAnsi="Courier New" w:cs="Courier New"/>
+              </w:rPr>
+              <w:t>[0..1]</w:t>
+            </w:r>
+          </w:p>
+        </w:tc>
+        <w:tc>
+          <w:tcPr>
+            <w:tcW w:w="1170" w:type="dxa"/>
+          </w:tcPr>
+          <w:p>
+            <w:pPr>
+              <w:pStyle w:val="TableEntry"/>
+            </w:pPr>
+            <w:r>
+              <w:t>Coding</w:t>
+            </w:r>
+          </w:p>
+        </w:tc>
+        <w:tc>
+          <w:tcPr>
+            <w:tcW w:w="5670" w:type="dxa"/>
+          </w:tcPr>
+          <w:p>
+            <w:pPr>
+              <w:rPr>
+                <w:sz w:val="18"/>
+                <w:szCs w:val="20"/>
+              </w:rPr>
+            </w:pPr>
+            <w:r>
+              <w:rPr>
+                <w:sz w:val="18"/>
+                <w:szCs w:val="20"/>
+              </w:rPr>
+              <w:t>A code that details how this designation would be used</w:t>
+            </w:r>
+          </w:p>
+        </w:tc>
+      </w:tr>
+      <w:tr>
+        <w:tc>
+          <w:tcPr>
+            <w:tcW w:w="2695" w:type="dxa"/>
+          </w:tcPr>
+          <w:p>
+            <w:pPr>
+              <w:pStyle w:val="TableEntry"/>
+              <w:rPr>
+                <w:rFonts w:ascii="Courier New" w:hAnsi="Courier New" w:cs="Courier New"/>
+              </w:rPr>
+            </w:pPr>
+            <w:r>
+              <w:rPr>
+                <w:rFonts w:ascii="Courier New" w:hAnsi="Courier New" w:cs="Courier New"/>
+              </w:rPr>
+              <w:t>designation.value</w:t>
+            </w:r>
+          </w:p>
+          <w:p>
+            <w:pPr>
+              <w:pStyle w:val="TableEntry"/>
+              <w:rPr>
+                <w:rFonts w:ascii="Courier New" w:hAnsi="Courier New" w:cs="Courier New"/>
+              </w:rPr>
+            </w:pPr>
+            <w:r>
+              <w:rPr>
+                <w:rFonts w:ascii="Courier New" w:hAnsi="Courier New" w:cs="Courier New"/>
+              </w:rPr>
+              <w:t>[1..1]</w:t>
+            </w:r>
+          </w:p>
+        </w:tc>
+        <w:tc>
+          <w:tcPr>
+            <w:tcW w:w="1170" w:type="dxa"/>
+          </w:tcPr>
+          <w:p>
+            <w:pPr>
+              <w:pStyle w:val="TableEntry"/>
+            </w:pPr>
+            <w:r>
+              <w:t>string</w:t>
+            </w:r>
+          </w:p>
+        </w:tc>
+        <w:tc>
+          <w:tcPr>
+            <w:tcW w:w="5670" w:type="dxa"/>
+          </w:tcPr>
+          <w:p>
+            <w:pPr>
+              <w:rPr>
+                <w:sz w:val="18"/>
+                <w:szCs w:val="20"/>
+              </w:rPr>
+            </w:pPr>
+            <w:r>
+              <w:rPr>
+                <w:sz w:val="18"/>
+                <w:szCs w:val="20"/>
+              </w:rPr>
+              <w:t>The text value for this designation</w:t>
+            </w:r>
+          </w:p>
+        </w:tc>
+      </w:tr>
+      <w:tr>
+        <w:tc>
+          <w:tcPr>
+            <w:tcW w:w="2695" w:type="dxa"/>
+          </w:tcPr>
+          <w:p>
+            <w:pPr>
+              <w:pStyle w:val="TableEntry"/>
+              <w:rPr>
+                <w:rFonts w:ascii="Courier New" w:hAnsi="Courier New" w:cs="Courier New"/>
+              </w:rPr>
+            </w:pPr>
+            <w:r>
+              <w:rPr>
+                <w:rFonts w:ascii="Courier New" w:hAnsi="Courier New" w:cs="Courier New"/>
+              </w:rPr>
+              <w:t>property</w:t>
+            </w:r>
+          </w:p>
+          <w:p>
+            <w:pPr>
+              <w:pStyle w:val="TableEntry"/>
+              <w:rPr>
+                <w:rFonts w:ascii="Courier New" w:hAnsi="Courier New" w:cs="Courier New"/>
+              </w:rPr>
+            </w:pPr>
+            <w:r>
+              <w:rPr>
+                <w:rFonts w:ascii="Courier New" w:hAnsi="Courier New" w:cs="Courier New"/>
+              </w:rPr>
+              <w:t>[0..*]</w:t>
+            </w:r>
+          </w:p>
+        </w:tc>
+        <w:tc>
+          <w:tcPr>
+            <w:tcW w:w="1170" w:type="dxa"/>
+          </w:tcPr>
+          <w:p>
+            <w:pPr>
+              <w:pStyle w:val="TableEntry"/>
+            </w:pPr>
+          </w:p>
+        </w:tc>
+        <w:tc>
+          <w:tcPr>
+            <w:tcW w:w="5670" w:type="dxa"/>
+          </w:tcPr>
+          <w:p>
+            <w:pPr>
+              <w:rPr>
+                <w:sz w:val="18"/>
+                <w:szCs w:val="20"/>
+              </w:rPr>
+            </w:pPr>
+            <w:r>
+              <w:rPr>
+                <w:sz w:val="18"/>
+                <w:szCs w:val="20"/>
+              </w:rPr>
+              <w:t>One or more properties that contain additional information about the code, including status. For complex terminologies (e.g. SNOMED CT, LOINC, medications), these properties serve to decompose the code</w:t>
+            </w:r>
+          </w:p>
+        </w:tc>
+      </w:tr>
+      <w:tr>
+        <w:tc>
+          <w:tcPr>
+            <w:tcW w:w="2695" w:type="dxa"/>
+          </w:tcPr>
+          <w:p>
+            <w:pPr>
+              <w:pStyle w:val="TableEntry"/>
+              <w:rPr>
+                <w:rFonts w:ascii="Courier New" w:hAnsi="Courier New" w:cs="Courier New"/>
+              </w:rPr>
+            </w:pPr>
+            <w:r>
+              <w:rPr>
+                <w:rFonts w:ascii="Courier New" w:hAnsi="Courier New" w:cs="Courier New"/>
+              </w:rPr>
+              <w:t>property.code</w:t>
+            </w:r>
+          </w:p>
+          <w:p>
+            <w:pPr>
+              <w:pStyle w:val="TableEntry"/>
+              <w:rPr>
+                <w:rFonts w:ascii="Courier New" w:hAnsi="Courier New" w:cs="Courier New"/>
+              </w:rPr>
+            </w:pPr>
+            <w:r>
+              <w:rPr>
+                <w:rFonts w:ascii="Courier New" w:hAnsi="Courier New" w:cs="Courier New"/>
+              </w:rPr>
+              <w:t>[1..1]</w:t>
+            </w:r>
+          </w:p>
+        </w:tc>
+        <w:tc>
+          <w:tcPr>
+            <w:tcW w:w="1170" w:type="dxa"/>
+          </w:tcPr>
+          <w:p>
+            <w:pPr>
+              <w:pStyle w:val="TableEntry"/>
+            </w:pPr>
+            <w:r>
+              <w:t>code</w:t>
+            </w:r>
+          </w:p>
+        </w:tc>
+        <w:tc>
+          <w:tcPr>
+            <w:tcW w:w="5670" w:type="dxa"/>
+          </w:tcPr>
+          <w:p>
+            <w:pPr>
+              <w:rPr>
+                <w:sz w:val="18"/>
+                <w:szCs w:val="20"/>
+              </w:rPr>
+            </w:pPr>
+            <w:r>
+              <w:rPr>
+                <w:sz w:val="18"/>
+                <w:szCs w:val="20"/>
+              </w:rPr>
+              <w:t>Identifies the property returned</w:t>
+            </w:r>
+          </w:p>
+        </w:tc>
+      </w:tr>
+      <w:tr>
+        <w:tc>
+          <w:tcPr>
+            <w:tcW w:w="2695" w:type="dxa"/>
+          </w:tcPr>
+          <w:p>
+            <w:pPr>
+              <w:pStyle w:val="TableEntry"/>
+              <w:rPr>
+                <w:rFonts w:ascii="Courier New" w:hAnsi="Courier New" w:cs="Courier New"/>
+              </w:rPr>
+            </w:pPr>
+            <w:r>
+              <w:rPr>
+                <w:rFonts w:ascii="Courier New" w:hAnsi="Courier New" w:cs="Courier New"/>
+              </w:rPr>
+              <w:t>property.value</w:t>
+            </w:r>
+          </w:p>
+          <w:p>
+            <w:pPr>
+              <w:pStyle w:val="TableEntry"/>
+              <w:rPr>
+                <w:rFonts w:ascii="Courier New" w:hAnsi="Courier New" w:cs="Courier New"/>
+              </w:rPr>
+            </w:pPr>
+            <w:r>
+              <w:rPr>
+                <w:rFonts w:ascii="Courier New" w:hAnsi="Courier New" w:cs="Courier New"/>
+              </w:rPr>
+              <w:t>[0..1]</w:t>
+            </w:r>
+          </w:p>
+        </w:tc>
+        <w:tc>
+          <w:tcPr>
+            <w:tcW w:w="1170" w:type="dxa"/>
+          </w:tcPr>
+          <w:p>
+            <w:pPr>
+              <w:pStyle w:val="TableEntry"/>
+            </w:pPr>
+            <w:r>
+              <w:t xml:space="preserve">code | Coding | string | integer | boolean | </w:t>
+            </w:r>
+            <w:r>
+              <w:lastRenderedPageBreak/>
+              <w:t>dateTime | decimal</w:t>
+            </w:r>
+          </w:p>
+        </w:tc>
+        <w:tc>
+          <w:tcPr>
+            <w:tcW w:w="5670" w:type="dxa"/>
+          </w:tcPr>
+          <w:p>
+            <w:pPr>
+              <w:rPr>
+                <w:sz w:val="18"/>
+                <w:szCs w:val="20"/>
+              </w:rPr>
+            </w:pPr>
+            <w:r>
+              <w:rPr>
+                <w:sz w:val="18"/>
+                <w:szCs w:val="20"/>
+              </w:rPr>
+              <w:lastRenderedPageBreak/>
+              <w:t>The value of the property returned</w:t>
+            </w:r>
+          </w:p>
+        </w:tc>
+      </w:tr>
+      <w:tr>
+        <w:tc>
+          <w:tcPr>
+            <w:tcW w:w="2695" w:type="dxa"/>
+          </w:tcPr>
+          <w:p>
+            <w:pPr>
+              <w:pStyle w:val="TableEntry"/>
+              <w:rPr>
+                <w:rFonts w:ascii="Courier New" w:hAnsi="Courier New" w:cs="Courier New"/>
+              </w:rPr>
+            </w:pPr>
+            <w:r>
+              <w:rPr>
+                <w:rFonts w:ascii="Courier New" w:hAnsi="Courier New" w:cs="Courier New"/>
+              </w:rPr>
+              <w:t>property.description</w:t>
+            </w:r>
+          </w:p>
+          <w:p>
+            <w:pPr>
+              <w:pStyle w:val="TableEntry"/>
+              <w:rPr>
+                <w:rFonts w:ascii="Courier New" w:hAnsi="Courier New" w:cs="Courier New"/>
+              </w:rPr>
+            </w:pPr>
+            <w:r>
+              <w:rPr>
+                <w:rFonts w:ascii="Courier New" w:hAnsi="Courier New" w:cs="Courier New"/>
+              </w:rPr>
+              <w:t>[0..1]</w:t>
+            </w:r>
+          </w:p>
+        </w:tc>
+        <w:tc>
+          <w:tcPr>
+            <w:tcW w:w="1170" w:type="dxa"/>
+          </w:tcPr>
+          <w:p>
+            <w:pPr>
+              <w:pStyle w:val="TableEntry"/>
+            </w:pPr>
+            <w:r>
+              <w:t>string</w:t>
+            </w:r>
+          </w:p>
+        </w:tc>
+        <w:tc>
+          <w:tcPr>
+            <w:tcW w:w="5670" w:type="dxa"/>
+          </w:tcPr>
+          <w:p>
+            <w:pPr>
+              <w:rPr>
+                <w:sz w:val="18"/>
+                <w:szCs w:val="20"/>
+              </w:rPr>
+            </w:pPr>
+            <w:r>
+              <w:rPr>
+                <w:sz w:val="18"/>
+                <w:szCs w:val="20"/>
+              </w:rPr>
+              <w:t>Human Readable representation of the property value (e.g. display for a code)</w:t>
+            </w:r>
+          </w:p>
+          <w:p>
+            <w:pPr>
+              <w:rPr>
+                <w:sz w:val="18"/>
+                <w:szCs w:val="20"/>
+              </w:rPr>
+            </w:pPr>
+          </w:p>
+        </w:tc>
+      </w:tr>
+      <w:tr>
+        <w:tc>
+          <w:tcPr>
+            <w:tcW w:w="2695" w:type="dxa"/>
+          </w:tcPr>
+          <w:p>
+            <w:pPr>
+              <w:pStyle w:val="TableEntry"/>
+              <w:rPr>
+                <w:rFonts w:ascii="Courier New" w:hAnsi="Courier New" w:cs="Courier New"/>
+              </w:rPr>
+            </w:pPr>
+            <w:r>
+              <w:rPr>
+                <w:rFonts w:ascii="Courier New" w:hAnsi="Courier New" w:cs="Courier New"/>
+              </w:rPr>
+              <w:t>property.subproperty</w:t>
+            </w:r>
+          </w:p>
+          <w:p>
+            <w:pPr>
+              <w:pStyle w:val="TableEntry"/>
+              <w:rPr>
+                <w:rFonts w:ascii="Courier New" w:hAnsi="Courier New" w:cs="Courier New"/>
+              </w:rPr>
+            </w:pPr>
+            <w:r>
+              <w:rPr>
+                <w:rFonts w:ascii="Courier New" w:hAnsi="Courier New" w:cs="Courier New"/>
+              </w:rPr>
+              <w:t>[0..*]</w:t>
+            </w:r>
+          </w:p>
+        </w:tc>
+        <w:tc>
+          <w:tcPr>
+            <w:tcW w:w="1170" w:type="dxa"/>
+          </w:tcPr>
+          <w:p>
+            <w:pPr>
+              <w:pStyle w:val="TableEntry"/>
+            </w:pPr>
+          </w:p>
+        </w:tc>
+        <w:tc>
+          <w:tcPr>
+            <w:tcW w:w="5670" w:type="dxa"/>
+          </w:tcPr>
+          <w:p>
+            <w:pPr>
+              <w:rPr>
+                <w:sz w:val="18"/>
+                <w:szCs w:val="20"/>
+              </w:rPr>
+            </w:pPr>
+            <w:r>
+              <w:rPr>
+                <w:sz w:val="18"/>
+                <w:szCs w:val="20"/>
+              </w:rPr>
+              <w:t>Nested Properties (mainly used for SNOMED CT decomposition, for relationship Groups)</w:t>
+            </w:r>
+          </w:p>
+          <w:p>
+            <w:pPr>
+              <w:rPr>
+                <w:sz w:val="18"/>
+                <w:szCs w:val="20"/>
+              </w:rPr>
+            </w:pPr>
+          </w:p>
+        </w:tc>
+      </w:tr>
+      <w:tr>
+        <w:tc>
+          <w:tcPr>
+            <w:tcW w:w="2695" w:type="dxa"/>
+          </w:tcPr>
+          <w:p>
+            <w:pPr>
+              <w:pStyle w:val="TableEntry"/>
+              <w:rPr>
+                <w:rFonts w:ascii="Courier New" w:hAnsi="Courier New" w:cs="Courier New"/>
+              </w:rPr>
+            </w:pPr>
+            <w:r>
+              <w:rPr>
+                <w:rFonts w:ascii="Courier New" w:hAnsi="Courier New" w:cs="Courier New"/>
+              </w:rPr>
+              <w:t>property.subproperty.code</w:t>
+            </w:r>
+          </w:p>
+          <w:p>
+            <w:pPr>
+              <w:pStyle w:val="TableEntry"/>
+              <w:rPr>
+                <w:rFonts w:ascii="Courier New" w:hAnsi="Courier New" w:cs="Courier New"/>
+              </w:rPr>
+            </w:pPr>
+            <w:r>
+              <w:rPr>
+                <w:rFonts w:ascii="Courier New" w:hAnsi="Courier New" w:cs="Courier New"/>
+              </w:rPr>
+              <w:t>[1..1]</w:t>
+            </w:r>
+          </w:p>
+        </w:tc>
+        <w:tc>
+          <w:tcPr>
+            <w:tcW w:w="1170" w:type="dxa"/>
+          </w:tcPr>
+          <w:p>
+            <w:pPr>
+              <w:pStyle w:val="TableEntry"/>
+            </w:pPr>
+            <w:r>
+              <w:t>code</w:t>
+            </w:r>
+          </w:p>
+        </w:tc>
+        <w:tc>
+          <w:tcPr>
+            <w:tcW w:w="5670" w:type="dxa"/>
+          </w:tcPr>
+          <w:p>
+            <w:pPr>
+              <w:rPr>
+                <w:sz w:val="18"/>
+                <w:szCs w:val="20"/>
+              </w:rPr>
+            </w:pPr>
+            <w:r>
+              <w:rPr>
+                <w:sz w:val="18"/>
+                <w:szCs w:val="20"/>
+              </w:rPr>
+              <w:t>Identifies the sub-property returned</w:t>
+            </w:r>
+          </w:p>
+        </w:tc>
+      </w:tr>
+      <w:tr>
+        <w:tc>
+          <w:tcPr>
+            <w:tcW w:w="2695" w:type="dxa"/>
+          </w:tcPr>
+          <w:p>
+            <w:pPr>
+              <w:pStyle w:val="TableEntry"/>
+              <w:rPr>
+                <w:rFonts w:ascii="Courier New" w:hAnsi="Courier New" w:cs="Courier New"/>
+              </w:rPr>
+            </w:pPr>
+            <w:r>
+              <w:rPr>
+                <w:rFonts w:ascii="Courier New" w:hAnsi="Courier New" w:cs="Courier New"/>
+              </w:rPr>
+              <w:t>property.subproperty.value</w:t>
+            </w:r>
+          </w:p>
+          <w:p>
+            <w:pPr>
+              <w:pStyle w:val="TableEntry"/>
+              <w:rPr>
+                <w:rFonts w:ascii="Courier New" w:hAnsi="Courier New" w:cs="Courier New"/>
+              </w:rPr>
+            </w:pPr>
+            <w:r>
+              <w:rPr>
+                <w:rFonts w:ascii="Courier New" w:hAnsi="Courier New" w:cs="Courier New"/>
+              </w:rPr>
+              <w:t>[1..1]</w:t>
+            </w:r>
+          </w:p>
+        </w:tc>
+        <w:tc>
+          <w:tcPr>
+            <w:tcW w:w="1170" w:type="dxa"/>
+          </w:tcPr>
+          <w:p>
+            <w:pPr>
+              <w:pStyle w:val="TableEntry"/>
+            </w:pPr>
+            <w:r>
+              <w:t>code | Coding | string | integer | boolean | dateTime | decimal</w:t>
+            </w:r>
+          </w:p>
+        </w:tc>
+        <w:tc>
+          <w:tcPr>
+            <w:tcW w:w="5670" w:type="dxa"/>
+          </w:tcPr>
+          <w:p>
+            <w:pPr>
+              <w:rPr>
+                <w:sz w:val="18"/>
+                <w:szCs w:val="20"/>
+              </w:rPr>
+            </w:pPr>
+            <w:r>
+              <w:rPr>
+                <w:sz w:val="18"/>
+                <w:szCs w:val="20"/>
+              </w:rPr>
+              <w:t>The value of the sub-property returned</w:t>
+            </w:r>
+          </w:p>
+        </w:tc>
+      </w:tr>
+      <w:tr>
+        <w:tc>
+          <w:tcPr>
+            <w:tcW w:w="2695" w:type="dxa"/>
+          </w:tcPr>
+          <w:p>
+            <w:pPr>
+              <w:pStyle w:val="TableEntry"/>
+              <w:rPr>
+                <w:rFonts w:ascii="Courier New" w:hAnsi="Courier New" w:cs="Courier New"/>
+              </w:rPr>
+            </w:pPr>
+            <w:r>
+              <w:rPr>
+                <w:rFonts w:ascii="Courier New" w:hAnsi="Courier New" w:cs="Courier New"/>
+              </w:rPr>
+              <w:t>property.subproperty.description</w:t>
+            </w:r>
+          </w:p>
+          <w:p>
+            <w:pPr>
+              <w:pStyle w:val="TableEntry"/>
+              <w:rPr>
+                <w:rFonts w:ascii="Courier New" w:hAnsi="Courier New" w:cs="Courier New"/>
+              </w:rPr>
+            </w:pPr>
+            <w:r>
+              <w:rPr>
+                <w:rFonts w:ascii="Courier New" w:hAnsi="Courier New" w:cs="Courier New"/>
+              </w:rPr>
+              <w:t>[0..1]</w:t>
+            </w:r>
+          </w:p>
+        </w:tc>
+        <w:tc>
+          <w:tcPr>
+            <w:tcW w:w="1170" w:type="dxa"/>
+          </w:tcPr>
+          <w:p>
+            <w:pPr>
+              <w:pStyle w:val="TableEntry"/>
+            </w:pPr>
+            <w:r>
+              <w:t>string</w:t>
+            </w:r>
+          </w:p>
+        </w:tc>
+        <w:tc>
+          <w:tcPr>
+            <w:tcW w:w="5670" w:type="dxa"/>
+          </w:tcPr>
+          <w:p>
+            <w:pPr>
+              <w:rPr>
+                <w:sz w:val="18"/>
+                <w:szCs w:val="20"/>
+              </w:rPr>
+            </w:pPr>
+            <w:r>
+              <w:rPr>
+                <w:sz w:val="18"/>
+                <w:szCs w:val="20"/>
+              </w:rPr>
+              <w:t xml:space="preserve">Human Readable representation of the </w:t>
+            </w:r>
+            <w:r>
+              <w:rPr>
+                <w:sz w:val="18"/>
+                <w:szCs w:val="20"/>
+              </w:rPr>
+              <w:t>sub-</w:t>
+            </w:r>
+            <w:bookmarkStart w:id="175" w:name="_GoBack"/>
+            <w:bookmarkEnd w:id="175"/>
+            <w:r>
+              <w:rPr>
+                <w:sz w:val="18"/>
+                <w:szCs w:val="20"/>
+              </w:rPr>
+              <w:t>property value (e.g. display for a code)</w:t>
+            </w:r>
+          </w:p>
+        </w:tc>
+      </w:tr>
+    </w:tbl>
+    <w:p>
+      <w:pPr>
+        <w:pStyle w:val="BodyText"/>
+      </w:pPr>
     </w:p>
     <w:p>
       <w:pPr>
@@ -33057,9 +34181,9 @@
       </w:tblPr>
       <w:tblGrid>
         <w:gridCol w:w="2178"/>
-        <w:gridCol w:w="900"/>
-        <w:gridCol w:w="1280"/>
-        <w:gridCol w:w="5200"/>
+        <w:gridCol w:w="1417"/>
+        <w:gridCol w:w="1080"/>
+        <w:gridCol w:w="4883"/>
       </w:tblGrid>
       <w:tr>
         <w:tc>
@@ -33072,13 +34196,19 @@
               <w:pStyle w:val="TableEntryHeader"/>
             </w:pPr>
             <w:r>
-              <w:t>Query parameter Name</w:t>
-            </w:r>
-          </w:p>
-        </w:tc>
-        <w:tc>
-          <w:tcPr>
-            <w:tcW w:w="900" w:type="dxa"/>
+              <w:t xml:space="preserve">Query </w:t>
+            </w:r>
+            <w:r>
+              <w:t>P</w:t>
+            </w:r>
+            <w:r>
+              <w:t>arameter Name</w:t>
+            </w:r>
+          </w:p>
+        </w:tc>
+        <w:tc>
+          <w:tcPr>
+            <w:tcW w:w="1417" w:type="dxa"/>
             <w:shd w:val="clear" w:color="auto" w:fill="D9D9D9"/>
           </w:tcPr>
           <w:p>
@@ -33086,13 +34216,13 @@
               <w:pStyle w:val="TableEntryHeader"/>
             </w:pPr>
             <w:r>
-              <w:t>Cardinality</w:t>
-            </w:r>
-          </w:p>
-        </w:tc>
-        <w:tc>
-          <w:tcPr>
-            <w:tcW w:w="1280" w:type="dxa"/>
+              <w:t>IHE Constraint</w:t>
+            </w:r>
+          </w:p>
+        </w:tc>
+        <w:tc>
+          <w:tcPr>
+            <w:tcW w:w="1080" w:type="dxa"/>
             <w:shd w:val="clear" w:color="auto" w:fill="D9D9D9"/>
           </w:tcPr>
           <w:p>
@@ -33106,7 +34236,7 @@
         </w:tc>
         <w:tc>
           <w:tcPr>
-            <w:tcW w:w="5200" w:type="dxa"/>
+            <w:tcW w:w="4883" w:type="dxa"/>
             <w:shd w:val="clear" w:color="auto" w:fill="D9D9D9"/>
           </w:tcPr>
           <w:p>
@@ -33155,7 +34285,7 @@
         </w:tc>
         <w:tc>
           <w:tcPr>
-            <w:tcW w:w="900" w:type="dxa"/>
+            <w:tcW w:w="1417" w:type="dxa"/>
           </w:tcPr>
           <w:p>
             <w:pPr>
@@ -33168,7 +34298,7 @@
         </w:tc>
         <w:tc>
           <w:tcPr>
-            <w:tcW w:w="1280" w:type="dxa"/>
+            <w:tcW w:w="1080" w:type="dxa"/>
           </w:tcPr>
           <w:p>
             <w:pPr>
@@ -33181,7 +34311,7 @@
         </w:tc>
         <w:tc>
           <w:tcPr>
-            <w:tcW w:w="5200" w:type="dxa"/>
+            <w:tcW w:w="4883" w:type="dxa"/>
           </w:tcPr>
           <w:p>
             <w:pPr>
@@ -33229,7 +34359,7 @@
         </w:tc>
         <w:tc>
           <w:tcPr>
-            <w:tcW w:w="900" w:type="dxa"/>
+            <w:tcW w:w="1417" w:type="dxa"/>
           </w:tcPr>
           <w:p>
             <w:pPr>
@@ -33242,7 +34372,7 @@
         </w:tc>
         <w:tc>
           <w:tcPr>
-            <w:tcW w:w="1280" w:type="dxa"/>
+            <w:tcW w:w="1080" w:type="dxa"/>
           </w:tcPr>
           <w:p>
             <w:pPr>
@@ -33255,7 +34385,7 @@
         </w:tc>
         <w:tc>
           <w:tcPr>
-            <w:tcW w:w="5200" w:type="dxa"/>
+            <w:tcW w:w="4883" w:type="dxa"/>
           </w:tcPr>
           <w:p>
             <w:pPr>
@@ -33303,7 +34433,7 @@
         </w:tc>
         <w:tc>
           <w:tcPr>
-            <w:tcW w:w="900" w:type="dxa"/>
+            <w:tcW w:w="1417" w:type="dxa"/>
           </w:tcPr>
           <w:p>
             <w:pPr>
@@ -33316,7 +34446,7 @@
         </w:tc>
         <w:tc>
           <w:tcPr>
-            <w:tcW w:w="1280" w:type="dxa"/>
+            <w:tcW w:w="1080" w:type="dxa"/>
           </w:tcPr>
           <w:p>
             <w:pPr>
@@ -33329,7 +34459,7 @@
         </w:tc>
         <w:tc>
           <w:tcPr>
-            <w:tcW w:w="5200" w:type="dxa"/>
+            <w:tcW w:w="4883" w:type="dxa"/>
           </w:tcPr>
           <w:p>
             <w:pPr>
@@ -33377,7 +34507,7 @@
         </w:tc>
         <w:tc>
           <w:tcPr>
-            <w:tcW w:w="900" w:type="dxa"/>
+            <w:tcW w:w="1417" w:type="dxa"/>
           </w:tcPr>
           <w:p>
             <w:pPr>
@@ -33390,7 +34520,7 @@
         </w:tc>
         <w:tc>
           <w:tcPr>
-            <w:tcW w:w="1280" w:type="dxa"/>
+            <w:tcW w:w="1080" w:type="dxa"/>
           </w:tcPr>
           <w:p>
             <w:pPr>
@@ -33403,7 +34533,7 @@
         </w:tc>
         <w:tc>
           <w:tcPr>
-            <w:tcW w:w="5200" w:type="dxa"/>
+            <w:tcW w:w="4883" w:type="dxa"/>
           </w:tcPr>
           <w:p>
             <w:pPr>
@@ -33451,7 +34581,7 @@
         </w:tc>
         <w:tc>
           <w:tcPr>
-            <w:tcW w:w="900" w:type="dxa"/>
+            <w:tcW w:w="1417" w:type="dxa"/>
           </w:tcPr>
           <w:p>
             <w:pPr>
@@ -33464,7 +34594,7 @@
         </w:tc>
         <w:tc>
           <w:tcPr>
-            <w:tcW w:w="1280" w:type="dxa"/>
+            <w:tcW w:w="1080" w:type="dxa"/>
           </w:tcPr>
           <w:p>
             <w:pPr>
@@ -33477,7 +34607,7 @@
         </w:tc>
         <w:tc>
           <w:tcPr>
-            <w:tcW w:w="5200" w:type="dxa"/>
+            <w:tcW w:w="4883" w:type="dxa"/>
           </w:tcPr>
           <w:p>
             <w:pPr>
@@ -33525,7 +34655,7 @@
         </w:tc>
         <w:tc>
           <w:tcPr>
-            <w:tcW w:w="900" w:type="dxa"/>
+            <w:tcW w:w="1417" w:type="dxa"/>
           </w:tcPr>
           <w:p>
             <w:pPr>
@@ -33538,7 +34668,7 @@
         </w:tc>
         <w:tc>
           <w:tcPr>
-            <w:tcW w:w="1280" w:type="dxa"/>
+            <w:tcW w:w="1080" w:type="dxa"/>
           </w:tcPr>
           <w:p>
             <w:pPr>
@@ -33551,7 +34681,7 @@
         </w:tc>
         <w:tc>
           <w:tcPr>
-            <w:tcW w:w="5200" w:type="dxa"/>
+            <w:tcW w:w="4883" w:type="dxa"/>
           </w:tcPr>
           <w:p>
             <w:pPr>
@@ -33599,17 +34729,17 @@
         </w:tc>
         <w:tc>
           <w:tcPr>
-            <w:tcW w:w="900" w:type="dxa"/>
-          </w:tcPr>
-          <w:p>
-            <w:pPr>
-              <w:pStyle w:val="TableEntry"/>
-            </w:pPr>
-          </w:p>
-        </w:tc>
-        <w:tc>
-          <w:tcPr>
-            <w:tcW w:w="1280" w:type="dxa"/>
+            <w:tcW w:w="1417" w:type="dxa"/>
+          </w:tcPr>
+          <w:p>
+            <w:pPr>
+              <w:pStyle w:val="TableEntry"/>
+            </w:pPr>
+          </w:p>
+        </w:tc>
+        <w:tc>
+          <w:tcPr>
+            <w:tcW w:w="1080" w:type="dxa"/>
           </w:tcPr>
           <w:p>
             <w:pPr>
@@ -33622,7 +34752,7 @@
         </w:tc>
         <w:tc>
           <w:tcPr>
-            <w:tcW w:w="5200" w:type="dxa"/>
+            <w:tcW w:w="4883" w:type="dxa"/>
           </w:tcPr>
           <w:p>
             <w:pPr>
@@ -33670,17 +34800,17 @@
         </w:tc>
         <w:tc>
           <w:tcPr>
-            <w:tcW w:w="900" w:type="dxa"/>
-          </w:tcPr>
-          <w:p>
-            <w:pPr>
-              <w:pStyle w:val="TableEntry"/>
-            </w:pPr>
-          </w:p>
-        </w:tc>
-        <w:tc>
-          <w:tcPr>
-            <w:tcW w:w="1280" w:type="dxa"/>
+            <w:tcW w:w="1417" w:type="dxa"/>
+          </w:tcPr>
+          <w:p>
+            <w:pPr>
+              <w:pStyle w:val="TableEntry"/>
+            </w:pPr>
+          </w:p>
+        </w:tc>
+        <w:tc>
+          <w:tcPr>
+            <w:tcW w:w="1080" w:type="dxa"/>
           </w:tcPr>
           <w:p>
             <w:pPr>
@@ -33693,7 +34823,7 @@
         </w:tc>
         <w:tc>
           <w:tcPr>
-            <w:tcW w:w="5200" w:type="dxa"/>
+            <w:tcW w:w="4883" w:type="dxa"/>
           </w:tcPr>
           <w:p>
             <w:pPr>
@@ -33741,17 +34871,17 @@
         </w:tc>
         <w:tc>
           <w:tcPr>
-            <w:tcW w:w="900" w:type="dxa"/>
-          </w:tcPr>
-          <w:p>
-            <w:pPr>
-              <w:pStyle w:val="TableEntry"/>
-            </w:pPr>
-          </w:p>
-        </w:tc>
-        <w:tc>
-          <w:tcPr>
-            <w:tcW w:w="1280" w:type="dxa"/>
+            <w:tcW w:w="1417" w:type="dxa"/>
+          </w:tcPr>
+          <w:p>
+            <w:pPr>
+              <w:pStyle w:val="TableEntry"/>
+            </w:pPr>
+          </w:p>
+        </w:tc>
+        <w:tc>
+          <w:tcPr>
+            <w:tcW w:w="1080" w:type="dxa"/>
           </w:tcPr>
           <w:p>
             <w:pPr>
@@ -33764,18 +34894,18 @@
         </w:tc>
         <w:tc>
           <w:tcPr>
-            <w:tcW w:w="5200" w:type="dxa"/>
-          </w:tcPr>
-          <w:p>
-            <w:pPr>
-              <w:pStyle w:val="TableEntry"/>
-            </w:pPr>
-            <w:r>
-              <w:t xml:space="preserve">The display associated with the code, if provided. If a display is provided a code must be provided. If no display is provided, the server cannot validate the display value, but may choose to return a recommended display name using the display parameter in the </w:t>
+            <w:tcW w:w="4883" w:type="dxa"/>
+          </w:tcPr>
+          <w:p>
+            <w:pPr>
+              <w:pStyle w:val="TableEntry"/>
+            </w:pPr>
+            <w:r>
+              <w:t xml:space="preserve">The display associated with the code, if provided. If a display is provided a code must be provided. If no display is provided, the server cannot validate the display value, but may choose to </w:t>
             </w:r>
             <w:r>
               <w:lastRenderedPageBreak/>
-              <w:t>outcome. Whether displays are case sensitive is code system dependent</w:t>
+              <w:t>return a recommended display name using the display parameter in the outcome. Whether displays are case sensitive is code system dependent</w:t>
             </w:r>
           </w:p>
         </w:tc>
@@ -33817,7 +34947,7 @@
         </w:tc>
         <w:tc>
           <w:tcPr>
-            <w:tcW w:w="900" w:type="dxa"/>
+            <w:tcW w:w="1417" w:type="dxa"/>
           </w:tcPr>
           <w:p>
             <w:pPr>
@@ -33830,7 +34960,7 @@
         </w:tc>
         <w:tc>
           <w:tcPr>
-            <w:tcW w:w="1280" w:type="dxa"/>
+            <w:tcW w:w="1080" w:type="dxa"/>
           </w:tcPr>
           <w:p>
             <w:pPr>
@@ -33843,7 +34973,7 @@
         </w:tc>
         <w:tc>
           <w:tcPr>
-            <w:tcW w:w="5200" w:type="dxa"/>
+            <w:tcW w:w="4883" w:type="dxa"/>
           </w:tcPr>
           <w:p>
             <w:pPr>
@@ -33891,7 +35021,7 @@
         </w:tc>
         <w:tc>
           <w:tcPr>
-            <w:tcW w:w="900" w:type="dxa"/>
+            <w:tcW w:w="1417" w:type="dxa"/>
           </w:tcPr>
           <w:p>
             <w:pPr>
@@ -33904,7 +35034,7 @@
         </w:tc>
         <w:tc>
           <w:tcPr>
-            <w:tcW w:w="1280" w:type="dxa"/>
+            <w:tcW w:w="1080" w:type="dxa"/>
           </w:tcPr>
           <w:p>
             <w:pPr>
@@ -33917,7 +35047,7 @@
         </w:tc>
         <w:tc>
           <w:tcPr>
-            <w:tcW w:w="5200" w:type="dxa"/>
+            <w:tcW w:w="4883" w:type="dxa"/>
           </w:tcPr>
           <w:p>
             <w:pPr>
@@ -33965,17 +35095,17 @@
         </w:tc>
         <w:tc>
           <w:tcPr>
-            <w:tcW w:w="900" w:type="dxa"/>
-          </w:tcPr>
-          <w:p>
-            <w:pPr>
-              <w:pStyle w:val="TableEntry"/>
-            </w:pPr>
-          </w:p>
-        </w:tc>
-        <w:tc>
-          <w:tcPr>
-            <w:tcW w:w="1280" w:type="dxa"/>
+            <w:tcW w:w="1417" w:type="dxa"/>
+          </w:tcPr>
+          <w:p>
+            <w:pPr>
+              <w:pStyle w:val="TableEntry"/>
+            </w:pPr>
+          </w:p>
+        </w:tc>
+        <w:tc>
+          <w:tcPr>
+            <w:tcW w:w="1080" w:type="dxa"/>
           </w:tcPr>
           <w:p>
             <w:pPr>
@@ -33988,7 +35118,7 @@
         </w:tc>
         <w:tc>
           <w:tcPr>
-            <w:tcW w:w="5200" w:type="dxa"/>
+            <w:tcW w:w="4883" w:type="dxa"/>
           </w:tcPr>
           <w:p>
             <w:pPr>
@@ -34036,17 +35166,17 @@
         </w:tc>
         <w:tc>
           <w:tcPr>
-            <w:tcW w:w="900" w:type="dxa"/>
-          </w:tcPr>
-          <w:p>
-            <w:pPr>
-              <w:pStyle w:val="TableEntry"/>
-            </w:pPr>
-          </w:p>
-        </w:tc>
-        <w:tc>
-          <w:tcPr>
-            <w:tcW w:w="1280" w:type="dxa"/>
+            <w:tcW w:w="1417" w:type="dxa"/>
+          </w:tcPr>
+          <w:p>
+            <w:pPr>
+              <w:pStyle w:val="TableEntry"/>
+            </w:pPr>
+          </w:p>
+        </w:tc>
+        <w:tc>
+          <w:tcPr>
+            <w:tcW w:w="1080" w:type="dxa"/>
           </w:tcPr>
           <w:p>
             <w:pPr>
@@ -34059,7 +35189,7 @@
         </w:tc>
         <w:tc>
           <w:tcPr>
-            <w:tcW w:w="5200" w:type="dxa"/>
+            <w:tcW w:w="4883" w:type="dxa"/>
           </w:tcPr>
           <w:p>
             <w:pPr>
@@ -34115,17 +35245,17 @@
         </w:tc>
         <w:tc>
           <w:tcPr>
-            <w:tcW w:w="900" w:type="dxa"/>
-          </w:tcPr>
-          <w:p>
-            <w:pPr>
-              <w:pStyle w:val="TableEntry"/>
-            </w:pPr>
-          </w:p>
-        </w:tc>
-        <w:tc>
-          <w:tcPr>
-            <w:tcW w:w="1280" w:type="dxa"/>
+            <w:tcW w:w="1417" w:type="dxa"/>
+          </w:tcPr>
+          <w:p>
+            <w:pPr>
+              <w:pStyle w:val="TableEntry"/>
+            </w:pPr>
+          </w:p>
+        </w:tc>
+        <w:tc>
+          <w:tcPr>
+            <w:tcW w:w="1080" w:type="dxa"/>
           </w:tcPr>
           <w:p>
             <w:pPr>
@@ -34138,7 +35268,7 @@
         </w:tc>
         <w:tc>
           <w:tcPr>
-            <w:tcW w:w="5200" w:type="dxa"/>
+            <w:tcW w:w="4883" w:type="dxa"/>
           </w:tcPr>
           <w:p>
             <w:pPr>
@@ -34367,6 +35497,7 @@
         <w:rPr>
           <w:noProof w:val="0"/>
         </w:rPr>
+        <w:lastRenderedPageBreak/>
         <w:t>3.</w:t>
       </w:r>
       <w:r>
@@ -34395,7 +35526,6 @@
         <w:pStyle w:val="BodyText"/>
       </w:pPr>
       <w:r>
-        <w:lastRenderedPageBreak/>
         <w:t xml:space="preserve">The response message is a FHIR </w:t>
       </w:r>
       <w:r>
@@ -34418,6 +35548,343 @@
           <w:t>http://hl7.org/fhir/valueset-operation-validate-code.html</w:t>
         </w:r>
       </w:hyperlink>
+      <w:r>
+        <w:rPr>
+          <w:rStyle w:val="Hyperlink"/>
+        </w:rPr>
+        <w:t xml:space="preserve"> </w:t>
+      </w:r>
+      <w:r>
+        <w:t>and reproduced in Table 3.Y</w:t>
+      </w:r>
+      <w:r>
+        <w:t>4</w:t>
+      </w:r>
+      <w:r>
+        <w:t>.4.2.2-1.</w:t>
+      </w:r>
+    </w:p>
+    <w:p>
+      <w:pPr>
+        <w:pStyle w:val="TableTitle"/>
+      </w:pPr>
+      <w:r>
+        <w:t>Table 3.</w:t>
+      </w:r>
+      <w:r>
+        <w:t>Y4</w:t>
+      </w:r>
+      <w:r>
+        <w:t>.4.</w:t>
+      </w:r>
+      <w:r>
+        <w:t>2</w:t>
+      </w:r>
+      <w:r>
+        <w:t xml:space="preserve">.2-1: </w:t>
+      </w:r>
+      <w:r>
+        <w:t xml:space="preserve">Validate </w:t>
+      </w:r>
+      <w:r>
+        <w:t>ValueSet</w:t>
+      </w:r>
+      <w:r>
+        <w:t xml:space="preserve"> Code</w:t>
+      </w:r>
+      <w:r>
+        <w:t xml:space="preserve"> Message HTTP </w:t>
+      </w:r>
+      <w:r>
+        <w:t>Output</w:t>
+      </w:r>
+      <w:r>
+        <w:t xml:space="preserve"> Parameters</w:t>
+      </w:r>
+    </w:p>
+    <w:tbl>
+      <w:tblPr>
+        <w:tblW w:w="9535" w:type="dxa"/>
+        <w:tblBorders>
+          <w:top w:val="single" w:sz="4" w:space="0" w:color="auto"/>
+          <w:left w:val="single" w:sz="4" w:space="0" w:color="auto"/>
+          <w:bottom w:val="single" w:sz="4" w:space="0" w:color="auto"/>
+          <w:right w:val="single" w:sz="4" w:space="0" w:color="auto"/>
+          <w:insideH w:val="single" w:sz="4" w:space="0" w:color="auto"/>
+          <w:insideV w:val="single" w:sz="4" w:space="0" w:color="auto"/>
+        </w:tblBorders>
+        <w:tblLayout w:type="fixed"/>
+        <w:tblLook w:val="00A0" w:firstRow="1" w:lastRow="0" w:firstColumn="1" w:lastColumn="0" w:noHBand="0" w:noVBand="0"/>
+      </w:tblPr>
+      <w:tblGrid>
+        <w:gridCol w:w="2695"/>
+        <w:gridCol w:w="1170"/>
+        <w:gridCol w:w="5670"/>
+      </w:tblGrid>
+      <w:tr>
+        <w:tc>
+          <w:tcPr>
+            <w:tcW w:w="2695" w:type="dxa"/>
+            <w:shd w:val="clear" w:color="auto" w:fill="D9D9D9"/>
+          </w:tcPr>
+          <w:p>
+            <w:pPr>
+              <w:pStyle w:val="TableEntryHeader"/>
+            </w:pPr>
+            <w:r>
+              <w:t>P</w:t>
+            </w:r>
+            <w:r>
+              <w:t>arameter Name</w:t>
+            </w:r>
+          </w:p>
+        </w:tc>
+        <w:tc>
+          <w:tcPr>
+            <w:tcW w:w="1170" w:type="dxa"/>
+            <w:shd w:val="clear" w:color="auto" w:fill="D9D9D9"/>
+          </w:tcPr>
+          <w:p>
+            <w:pPr>
+              <w:pStyle w:val="TableEntryHeader"/>
+            </w:pPr>
+            <w:r>
+              <w:t>Type</w:t>
+            </w:r>
+          </w:p>
+        </w:tc>
+        <w:tc>
+          <w:tcPr>
+            <w:tcW w:w="5670" w:type="dxa"/>
+            <w:shd w:val="clear" w:color="auto" w:fill="D9D9D9"/>
+          </w:tcPr>
+          <w:p>
+            <w:pPr>
+              <w:pStyle w:val="TableEntryHeader"/>
+            </w:pPr>
+            <w:r>
+              <w:t>Description</w:t>
+            </w:r>
+          </w:p>
+        </w:tc>
+      </w:tr>
+      <w:tr>
+        <w:tc>
+          <w:tcPr>
+            <w:tcW w:w="2695" w:type="dxa"/>
+          </w:tcPr>
+          <w:p>
+            <w:pPr>
+              <w:pStyle w:val="TableEntry"/>
+              <w:rPr>
+                <w:rFonts w:ascii="Courier New" w:hAnsi="Courier New" w:cs="Courier New"/>
+              </w:rPr>
+            </w:pPr>
+            <w:r>
+              <w:rPr>
+                <w:rFonts w:ascii="Courier New" w:hAnsi="Courier New" w:cs="Courier New"/>
+              </w:rPr>
+              <w:t>result</w:t>
+            </w:r>
+          </w:p>
+          <w:p>
+            <w:pPr>
+              <w:pStyle w:val="TableEntry"/>
+              <w:rPr>
+                <w:rFonts w:ascii="Courier New" w:hAnsi="Courier New" w:cs="Courier New"/>
+              </w:rPr>
+            </w:pPr>
+            <w:r>
+              <w:rPr>
+                <w:rFonts w:ascii="Courier New" w:hAnsi="Courier New" w:cs="Courier New"/>
+              </w:rPr>
+              <w:t>[1..1]</w:t>
+            </w:r>
+          </w:p>
+        </w:tc>
+        <w:tc>
+          <w:tcPr>
+            <w:tcW w:w="1170" w:type="dxa"/>
+          </w:tcPr>
+          <w:p>
+            <w:pPr>
+              <w:pStyle w:val="TableEntry"/>
+            </w:pPr>
+            <w:r>
+              <w:t>boolean</w:t>
+            </w:r>
+          </w:p>
+        </w:tc>
+        <w:tc>
+          <w:tcPr>
+            <w:tcW w:w="5670" w:type="dxa"/>
+          </w:tcPr>
+          <w:p>
+            <w:pPr>
+              <w:rPr>
+                <w:sz w:val="18"/>
+                <w:szCs w:val="20"/>
+              </w:rPr>
+            </w:pPr>
+            <w:r>
+              <w:rPr>
+                <w:sz w:val="18"/>
+                <w:szCs w:val="20"/>
+              </w:rPr>
+              <w:t>True if the concept details supplied are valid</w:t>
+            </w:r>
+          </w:p>
+        </w:tc>
+      </w:tr>
+      <w:tr>
+        <w:tc>
+          <w:tcPr>
+            <w:tcW w:w="2695" w:type="dxa"/>
+          </w:tcPr>
+          <w:p>
+            <w:pPr>
+              <w:pStyle w:val="TableEntry"/>
+              <w:rPr>
+                <w:rFonts w:ascii="Courier New" w:hAnsi="Courier New" w:cs="Courier New"/>
+              </w:rPr>
+            </w:pPr>
+            <w:r>
+              <w:rPr>
+                <w:rFonts w:ascii="Courier New" w:hAnsi="Courier New" w:cs="Courier New"/>
+              </w:rPr>
+              <w:t>message</w:t>
+            </w:r>
+          </w:p>
+          <w:p>
+            <w:pPr>
+              <w:pStyle w:val="TableEntry"/>
+              <w:rPr>
+                <w:rFonts w:ascii="Courier New" w:hAnsi="Courier New" w:cs="Courier New"/>
+              </w:rPr>
+            </w:pPr>
+            <w:r>
+              <w:rPr>
+                <w:rFonts w:ascii="Courier New" w:hAnsi="Courier New" w:cs="Courier New"/>
+              </w:rPr>
+              <w:t>[0..1]</w:t>
+            </w:r>
+          </w:p>
+        </w:tc>
+        <w:tc>
+          <w:tcPr>
+            <w:tcW w:w="1170" w:type="dxa"/>
+          </w:tcPr>
+          <w:p>
+            <w:pPr>
+              <w:pStyle w:val="TableEntry"/>
+            </w:pPr>
+            <w:r>
+              <w:t>string</w:t>
+            </w:r>
+          </w:p>
+        </w:tc>
+        <w:tc>
+          <w:tcPr>
+            <w:tcW w:w="5670" w:type="dxa"/>
+          </w:tcPr>
+          <w:p>
+            <w:pPr>
+              <w:rPr>
+                <w:sz w:val="18"/>
+                <w:szCs w:val="20"/>
+              </w:rPr>
+            </w:pPr>
+            <w:r>
+              <w:rPr>
+                <w:sz w:val="18"/>
+                <w:szCs w:val="20"/>
+              </w:rPr>
+              <w:t>Error details, if result = false. If this is provided when result = true, the message carries hints and warnings</w:t>
+            </w:r>
+          </w:p>
+        </w:tc>
+      </w:tr>
+      <w:tr>
+        <w:tc>
+          <w:tcPr>
+            <w:tcW w:w="2695" w:type="dxa"/>
+          </w:tcPr>
+          <w:p>
+            <w:pPr>
+              <w:pStyle w:val="TableEntry"/>
+              <w:rPr>
+                <w:rFonts w:ascii="Courier New" w:hAnsi="Courier New" w:cs="Courier New"/>
+              </w:rPr>
+            </w:pPr>
+            <w:r>
+              <w:rPr>
+                <w:rFonts w:ascii="Courier New" w:hAnsi="Courier New" w:cs="Courier New"/>
+              </w:rPr>
+              <w:t>display</w:t>
+            </w:r>
+          </w:p>
+          <w:p>
+            <w:pPr>
+              <w:pStyle w:val="TableEntry"/>
+              <w:rPr>
+                <w:rFonts w:ascii="Courier New" w:hAnsi="Courier New" w:cs="Courier New"/>
+              </w:rPr>
+            </w:pPr>
+            <w:r>
+              <w:rPr>
+                <w:rFonts w:ascii="Courier New" w:hAnsi="Courier New" w:cs="Courier New"/>
+              </w:rPr>
+              <w:t>[0..1]</w:t>
+            </w:r>
+          </w:p>
+        </w:tc>
+        <w:tc>
+          <w:tcPr>
+            <w:tcW w:w="1170" w:type="dxa"/>
+          </w:tcPr>
+          <w:p>
+            <w:pPr>
+              <w:pStyle w:val="TableEntry"/>
+            </w:pPr>
+            <w:r>
+              <w:t>string</w:t>
+            </w:r>
+          </w:p>
+        </w:tc>
+        <w:tc>
+          <w:tcPr>
+            <w:tcW w:w="5670" w:type="dxa"/>
+          </w:tcPr>
+          <w:p>
+            <w:pPr>
+              <w:rPr>
+                <w:sz w:val="18"/>
+                <w:szCs w:val="20"/>
+              </w:rPr>
+            </w:pPr>
+            <w:r>
+              <w:rPr>
+                <w:sz w:val="18"/>
+                <w:szCs w:val="20"/>
+              </w:rPr>
+              <w:t>A valid display for the concept if the system wishes to display this to a user</w:t>
+            </w:r>
+          </w:p>
+          <w:p>
+            <w:pPr>
+              <w:rPr>
+                <w:sz w:val="18"/>
+                <w:szCs w:val="20"/>
+              </w:rPr>
+            </w:pPr>
+          </w:p>
+        </w:tc>
+      </w:tr>
+    </w:tbl>
+    <w:p>
+      <w:pPr>
+        <w:pStyle w:val="BodyText"/>
+      </w:pPr>
     </w:p>
     <w:p>
       <w:pPr>
@@ -34831,6 +36298,7 @@
         <w:pStyle w:val="TableTitle"/>
       </w:pPr>
       <w:r>
+        <w:lastRenderedPageBreak/>
         <w:t>Table 3.</w:t>
       </w:r>
       <w:r>
@@ -34874,9 +36342,9 @@
       </w:tblPr>
       <w:tblGrid>
         <w:gridCol w:w="2178"/>
-        <w:gridCol w:w="900"/>
-        <w:gridCol w:w="1280"/>
-        <w:gridCol w:w="5200"/>
+        <w:gridCol w:w="1417"/>
+        <w:gridCol w:w="1350"/>
+        <w:gridCol w:w="4613"/>
       </w:tblGrid>
       <w:tr>
         <w:tc>
@@ -34889,13 +36357,19 @@
               <w:pStyle w:val="TableEntryHeader"/>
             </w:pPr>
             <w:r>
-              <w:t>Query parameter Name</w:t>
-            </w:r>
-          </w:p>
-        </w:tc>
-        <w:tc>
-          <w:tcPr>
-            <w:tcW w:w="900" w:type="dxa"/>
+              <w:t xml:space="preserve">Query </w:t>
+            </w:r>
+            <w:r>
+              <w:t>P</w:t>
+            </w:r>
+            <w:r>
+              <w:t>arameter Name</w:t>
+            </w:r>
+          </w:p>
+        </w:tc>
+        <w:tc>
+          <w:tcPr>
+            <w:tcW w:w="1417" w:type="dxa"/>
             <w:shd w:val="clear" w:color="auto" w:fill="D9D9D9"/>
           </w:tcPr>
           <w:p>
@@ -34903,13 +36377,13 @@
               <w:pStyle w:val="TableEntryHeader"/>
             </w:pPr>
             <w:r>
-              <w:t>Cardinality</w:t>
-            </w:r>
-          </w:p>
-        </w:tc>
-        <w:tc>
-          <w:tcPr>
-            <w:tcW w:w="1280" w:type="dxa"/>
+              <w:t>IHE Constraint</w:t>
+            </w:r>
+          </w:p>
+        </w:tc>
+        <w:tc>
+          <w:tcPr>
+            <w:tcW w:w="1350" w:type="dxa"/>
             <w:shd w:val="clear" w:color="auto" w:fill="D9D9D9"/>
           </w:tcPr>
           <w:p>
@@ -34923,7 +36397,7 @@
         </w:tc>
         <w:tc>
           <w:tcPr>
-            <w:tcW w:w="5200" w:type="dxa"/>
+            <w:tcW w:w="4613" w:type="dxa"/>
             <w:shd w:val="clear" w:color="auto" w:fill="D9D9D9"/>
           </w:tcPr>
           <w:p>
@@ -34972,7 +36446,7 @@
         </w:tc>
         <w:tc>
           <w:tcPr>
-            <w:tcW w:w="900" w:type="dxa"/>
+            <w:tcW w:w="1417" w:type="dxa"/>
           </w:tcPr>
           <w:p>
             <w:pPr>
@@ -34985,7 +36459,7 @@
         </w:tc>
         <w:tc>
           <w:tcPr>
-            <w:tcW w:w="1280" w:type="dxa"/>
+            <w:tcW w:w="1350" w:type="dxa"/>
           </w:tcPr>
           <w:p>
             <w:pPr>
@@ -34998,7 +36472,7 @@
         </w:tc>
         <w:tc>
           <w:tcPr>
-            <w:tcW w:w="5200" w:type="dxa"/>
+            <w:tcW w:w="4613" w:type="dxa"/>
           </w:tcPr>
           <w:p>
             <w:pPr>
@@ -35046,7 +36520,7 @@
         </w:tc>
         <w:tc>
           <w:tcPr>
-            <w:tcW w:w="900" w:type="dxa"/>
+            <w:tcW w:w="1417" w:type="dxa"/>
           </w:tcPr>
           <w:p>
             <w:pPr>
@@ -35059,7 +36533,7 @@
         </w:tc>
         <w:tc>
           <w:tcPr>
-            <w:tcW w:w="1280" w:type="dxa"/>
+            <w:tcW w:w="1350" w:type="dxa"/>
           </w:tcPr>
           <w:p>
             <w:pPr>
@@ -35072,7 +36546,7 @@
         </w:tc>
         <w:tc>
           <w:tcPr>
-            <w:tcW w:w="5200" w:type="dxa"/>
+            <w:tcW w:w="4613" w:type="dxa"/>
           </w:tcPr>
           <w:p>
             <w:pPr>
@@ -35120,17 +36594,17 @@
         </w:tc>
         <w:tc>
           <w:tcPr>
-            <w:tcW w:w="900" w:type="dxa"/>
-          </w:tcPr>
-          <w:p>
-            <w:pPr>
-              <w:pStyle w:val="TableEntry"/>
-            </w:pPr>
-          </w:p>
-        </w:tc>
-        <w:tc>
-          <w:tcPr>
-            <w:tcW w:w="1280" w:type="dxa"/>
+            <w:tcW w:w="1417" w:type="dxa"/>
+          </w:tcPr>
+          <w:p>
+            <w:pPr>
+              <w:pStyle w:val="TableEntry"/>
+            </w:pPr>
+          </w:p>
+        </w:tc>
+        <w:tc>
+          <w:tcPr>
+            <w:tcW w:w="1350" w:type="dxa"/>
           </w:tcPr>
           <w:p>
             <w:pPr>
@@ -35143,7 +36617,7 @@
         </w:tc>
         <w:tc>
           <w:tcPr>
-            <w:tcW w:w="5200" w:type="dxa"/>
+            <w:tcW w:w="4613" w:type="dxa"/>
           </w:tcPr>
           <w:p>
             <w:pPr>
@@ -35191,7 +36665,7 @@
         </w:tc>
         <w:tc>
           <w:tcPr>
-            <w:tcW w:w="900" w:type="dxa"/>
+            <w:tcW w:w="1417" w:type="dxa"/>
           </w:tcPr>
           <w:p>
             <w:pPr>
@@ -35204,7 +36678,7 @@
         </w:tc>
         <w:tc>
           <w:tcPr>
-            <w:tcW w:w="1280" w:type="dxa"/>
+            <w:tcW w:w="1350" w:type="dxa"/>
           </w:tcPr>
           <w:p>
             <w:pPr>
@@ -35217,7 +36691,7 @@
         </w:tc>
         <w:tc>
           <w:tcPr>
-            <w:tcW w:w="5200" w:type="dxa"/>
+            <w:tcW w:w="4613" w:type="dxa"/>
           </w:tcPr>
           <w:p>
             <w:pPr>
@@ -35265,17 +36739,17 @@
         </w:tc>
         <w:tc>
           <w:tcPr>
-            <w:tcW w:w="900" w:type="dxa"/>
-          </w:tcPr>
-          <w:p>
-            <w:pPr>
-              <w:pStyle w:val="TableEntry"/>
-            </w:pPr>
-          </w:p>
-        </w:tc>
-        <w:tc>
-          <w:tcPr>
-            <w:tcW w:w="1280" w:type="dxa"/>
+            <w:tcW w:w="1417" w:type="dxa"/>
+          </w:tcPr>
+          <w:p>
+            <w:pPr>
+              <w:pStyle w:val="TableEntry"/>
+            </w:pPr>
+          </w:p>
+        </w:tc>
+        <w:tc>
+          <w:tcPr>
+            <w:tcW w:w="1350" w:type="dxa"/>
           </w:tcPr>
           <w:p>
             <w:pPr>
@@ -35288,7 +36762,7 @@
         </w:tc>
         <w:tc>
           <w:tcPr>
-            <w:tcW w:w="5200" w:type="dxa"/>
+            <w:tcW w:w="4613" w:type="dxa"/>
           </w:tcPr>
           <w:p>
             <w:pPr>
@@ -35336,17 +36810,17 @@
         </w:tc>
         <w:tc>
           <w:tcPr>
-            <w:tcW w:w="900" w:type="dxa"/>
-          </w:tcPr>
-          <w:p>
-            <w:pPr>
-              <w:pStyle w:val="TableEntry"/>
-            </w:pPr>
-          </w:p>
-        </w:tc>
-        <w:tc>
-          <w:tcPr>
-            <w:tcW w:w="1280" w:type="dxa"/>
+            <w:tcW w:w="1417" w:type="dxa"/>
+          </w:tcPr>
+          <w:p>
+            <w:pPr>
+              <w:pStyle w:val="TableEntry"/>
+            </w:pPr>
+          </w:p>
+        </w:tc>
+        <w:tc>
+          <w:tcPr>
+            <w:tcW w:w="1350" w:type="dxa"/>
           </w:tcPr>
           <w:p>
             <w:pPr>
@@ -35359,18 +36833,14 @@
         </w:tc>
         <w:tc>
           <w:tcPr>
-            <w:tcW w:w="5200" w:type="dxa"/>
-          </w:tcPr>
-          <w:p>
-            <w:pPr>
-              <w:pStyle w:val="TableEntry"/>
-            </w:pPr>
-            <w:r>
-              <w:t xml:space="preserve">The display associated with the code, if provided. If a display is provided a code must be provided. If no display is provided, the server cannot validate the display value, but may choose to return </w:t>
-            </w:r>
-            <w:r>
-              <w:lastRenderedPageBreak/>
-              <w:t>a recommended display name in an extension in the outcome. Whether displays are case sensitive is code system dependent</w:t>
+            <w:tcW w:w="4613" w:type="dxa"/>
+          </w:tcPr>
+          <w:p>
+            <w:pPr>
+              <w:pStyle w:val="TableEntry"/>
+            </w:pPr>
+            <w:r>
+              <w:t>The display associated with the code, if provided. If a display is provided a code must be provided. If no display is provided, the server cannot validate the display value, but may choose to return a recommended display name in an extension in the outcome. Whether displays are case sensitive is code system dependent</w:t>
             </w:r>
           </w:p>
         </w:tc>
@@ -35391,7 +36861,6 @@
               <w:rPr>
                 <w:rFonts w:ascii="Courier New" w:hAnsi="Courier New" w:cs="Courier New"/>
               </w:rPr>
-              <w:lastRenderedPageBreak/>
               <w:t>coding</w:t>
             </w:r>
           </w:p>
@@ -35412,7 +36881,7 @@
         </w:tc>
         <w:tc>
           <w:tcPr>
-            <w:tcW w:w="900" w:type="dxa"/>
+            <w:tcW w:w="1417" w:type="dxa"/>
           </w:tcPr>
           <w:p>
             <w:pPr>
@@ -35425,7 +36894,7 @@
         </w:tc>
         <w:tc>
           <w:tcPr>
-            <w:tcW w:w="1280" w:type="dxa"/>
+            <w:tcW w:w="1350" w:type="dxa"/>
           </w:tcPr>
           <w:p>
             <w:pPr>
@@ -35438,7 +36907,7 @@
         </w:tc>
         <w:tc>
           <w:tcPr>
-            <w:tcW w:w="5200" w:type="dxa"/>
+            <w:tcW w:w="4613" w:type="dxa"/>
           </w:tcPr>
           <w:p>
             <w:pPr>
@@ -35486,7 +36955,7 @@
         </w:tc>
         <w:tc>
           <w:tcPr>
-            <w:tcW w:w="900" w:type="dxa"/>
+            <w:tcW w:w="1417" w:type="dxa"/>
           </w:tcPr>
           <w:p>
             <w:pPr>
@@ -35499,7 +36968,7 @@
         </w:tc>
         <w:tc>
           <w:tcPr>
-            <w:tcW w:w="1280" w:type="dxa"/>
+            <w:tcW w:w="1350" w:type="dxa"/>
           </w:tcPr>
           <w:p>
             <w:pPr>
@@ -35512,7 +36981,7 @@
         </w:tc>
         <w:tc>
           <w:tcPr>
-            <w:tcW w:w="5200" w:type="dxa"/>
+            <w:tcW w:w="4613" w:type="dxa"/>
           </w:tcPr>
           <w:p>
             <w:pPr>
@@ -35560,17 +37029,17 @@
         </w:tc>
         <w:tc>
           <w:tcPr>
-            <w:tcW w:w="900" w:type="dxa"/>
-          </w:tcPr>
-          <w:p>
-            <w:pPr>
-              <w:pStyle w:val="TableEntry"/>
-            </w:pPr>
-          </w:p>
-        </w:tc>
-        <w:tc>
-          <w:tcPr>
-            <w:tcW w:w="1280" w:type="dxa"/>
+            <w:tcW w:w="1417" w:type="dxa"/>
+          </w:tcPr>
+          <w:p>
+            <w:pPr>
+              <w:pStyle w:val="TableEntry"/>
+            </w:pPr>
+          </w:p>
+        </w:tc>
+        <w:tc>
+          <w:tcPr>
+            <w:tcW w:w="1350" w:type="dxa"/>
           </w:tcPr>
           <w:p>
             <w:pPr>
@@ -35583,7 +37052,7 @@
         </w:tc>
         <w:tc>
           <w:tcPr>
-            <w:tcW w:w="5200" w:type="dxa"/>
+            <w:tcW w:w="4613" w:type="dxa"/>
           </w:tcPr>
           <w:p>
             <w:pPr>
@@ -35631,17 +37100,17 @@
         </w:tc>
         <w:tc>
           <w:tcPr>
-            <w:tcW w:w="900" w:type="dxa"/>
-          </w:tcPr>
-          <w:p>
-            <w:pPr>
-              <w:pStyle w:val="TableEntry"/>
-            </w:pPr>
-          </w:p>
-        </w:tc>
-        <w:tc>
-          <w:tcPr>
-            <w:tcW w:w="1280" w:type="dxa"/>
+            <w:tcW w:w="1417" w:type="dxa"/>
+          </w:tcPr>
+          <w:p>
+            <w:pPr>
+              <w:pStyle w:val="TableEntry"/>
+            </w:pPr>
+          </w:p>
+        </w:tc>
+        <w:tc>
+          <w:tcPr>
+            <w:tcW w:w="1350" w:type="dxa"/>
           </w:tcPr>
           <w:p>
             <w:pPr>
@@ -35654,7 +37123,7 @@
         </w:tc>
         <w:tc>
           <w:tcPr>
-            <w:tcW w:w="5200" w:type="dxa"/>
+            <w:tcW w:w="4613" w:type="dxa"/>
           </w:tcPr>
           <w:p>
             <w:pPr>
@@ -35702,17 +37171,17 @@
         </w:tc>
         <w:tc>
           <w:tcPr>
-            <w:tcW w:w="900" w:type="dxa"/>
-          </w:tcPr>
-          <w:p>
-            <w:pPr>
-              <w:pStyle w:val="TableEntry"/>
-            </w:pPr>
-          </w:p>
-        </w:tc>
-        <w:tc>
-          <w:tcPr>
-            <w:tcW w:w="1280" w:type="dxa"/>
+            <w:tcW w:w="1417" w:type="dxa"/>
+          </w:tcPr>
+          <w:p>
+            <w:pPr>
+              <w:pStyle w:val="TableEntry"/>
+            </w:pPr>
+          </w:p>
+        </w:tc>
+        <w:tc>
+          <w:tcPr>
+            <w:tcW w:w="1350" w:type="dxa"/>
           </w:tcPr>
           <w:p>
             <w:pPr>
@@ -35725,7 +37194,7 @@
         </w:tc>
         <w:tc>
           <w:tcPr>
-            <w:tcW w:w="5200" w:type="dxa"/>
+            <w:tcW w:w="4613" w:type="dxa"/>
           </w:tcPr>
           <w:p>
             <w:pPr>
@@ -35756,6 +37225,7 @@
         <w:rPr>
           <w:noProof w:val="0"/>
         </w:rPr>
+        <w:lastRenderedPageBreak/>
         <w:t>3.</w:t>
       </w:r>
       <w:r>
@@ -36066,8 +37536,342 @@
         </w:r>
       </w:hyperlink>
       <w:r>
-        <w:t>.</w:t>
-      </w:r>
+        <w:t xml:space="preserve"> </w:t>
+      </w:r>
+      <w:r>
+        <w:t>and reproduced in Table 3.Y</w:t>
+      </w:r>
+      <w:r>
+        <w:t>4</w:t>
+      </w:r>
+      <w:r>
+        <w:t>.4.</w:t>
+      </w:r>
+      <w:r>
+        <w:t>4</w:t>
+      </w:r>
+      <w:r>
+        <w:t>.2-1.</w:t>
+      </w:r>
+    </w:p>
+    <w:p>
+      <w:pPr>
+        <w:pStyle w:val="TableTitle"/>
+      </w:pPr>
+      <w:r>
+        <w:t>Table 3.</w:t>
+      </w:r>
+      <w:r>
+        <w:t>Y</w:t>
+      </w:r>
+      <w:r>
+        <w:t>4</w:t>
+      </w:r>
+      <w:r>
+        <w:t>.4.</w:t>
+      </w:r>
+      <w:r>
+        <w:t>4</w:t>
+      </w:r>
+      <w:r>
+        <w:t xml:space="preserve">.2-1: </w:t>
+      </w:r>
+      <w:r>
+        <w:t>Validate CodeSystem Code</w:t>
+      </w:r>
+      <w:r>
+        <w:t xml:space="preserve"> Message HTTP </w:t>
+      </w:r>
+      <w:r>
+        <w:t>Output</w:t>
+      </w:r>
+      <w:r>
+        <w:t xml:space="preserve"> Parameters</w:t>
+      </w:r>
+    </w:p>
+    <w:tbl>
+      <w:tblPr>
+        <w:tblW w:w="9535" w:type="dxa"/>
+        <w:tblBorders>
+          <w:top w:val="single" w:sz="4" w:space="0" w:color="auto"/>
+          <w:left w:val="single" w:sz="4" w:space="0" w:color="auto"/>
+          <w:bottom w:val="single" w:sz="4" w:space="0" w:color="auto"/>
+          <w:right w:val="single" w:sz="4" w:space="0" w:color="auto"/>
+          <w:insideH w:val="single" w:sz="4" w:space="0" w:color="auto"/>
+          <w:insideV w:val="single" w:sz="4" w:space="0" w:color="auto"/>
+        </w:tblBorders>
+        <w:tblLayout w:type="fixed"/>
+        <w:tblLook w:val="00A0" w:firstRow="1" w:lastRow="0" w:firstColumn="1" w:lastColumn="0" w:noHBand="0" w:noVBand="0"/>
+      </w:tblPr>
+      <w:tblGrid>
+        <w:gridCol w:w="2695"/>
+        <w:gridCol w:w="1170"/>
+        <w:gridCol w:w="5670"/>
+      </w:tblGrid>
+      <w:tr>
+        <w:tc>
+          <w:tcPr>
+            <w:tcW w:w="2695" w:type="dxa"/>
+            <w:shd w:val="clear" w:color="auto" w:fill="D9D9D9"/>
+          </w:tcPr>
+          <w:p>
+            <w:pPr>
+              <w:pStyle w:val="TableEntryHeader"/>
+            </w:pPr>
+            <w:r>
+              <w:t>P</w:t>
+            </w:r>
+            <w:r>
+              <w:t>arameter Name</w:t>
+            </w:r>
+          </w:p>
+        </w:tc>
+        <w:tc>
+          <w:tcPr>
+            <w:tcW w:w="1170" w:type="dxa"/>
+            <w:shd w:val="clear" w:color="auto" w:fill="D9D9D9"/>
+          </w:tcPr>
+          <w:p>
+            <w:pPr>
+              <w:pStyle w:val="TableEntryHeader"/>
+            </w:pPr>
+            <w:r>
+              <w:t>Type</w:t>
+            </w:r>
+          </w:p>
+        </w:tc>
+        <w:tc>
+          <w:tcPr>
+            <w:tcW w:w="5670" w:type="dxa"/>
+            <w:shd w:val="clear" w:color="auto" w:fill="D9D9D9"/>
+          </w:tcPr>
+          <w:p>
+            <w:pPr>
+              <w:pStyle w:val="TableEntryHeader"/>
+            </w:pPr>
+            <w:r>
+              <w:t>Description</w:t>
+            </w:r>
+          </w:p>
+        </w:tc>
+      </w:tr>
+      <w:tr>
+        <w:tc>
+          <w:tcPr>
+            <w:tcW w:w="2695" w:type="dxa"/>
+          </w:tcPr>
+          <w:p>
+            <w:pPr>
+              <w:pStyle w:val="TableEntry"/>
+              <w:rPr>
+                <w:rFonts w:ascii="Courier New" w:hAnsi="Courier New" w:cs="Courier New"/>
+              </w:rPr>
+            </w:pPr>
+            <w:r>
+              <w:rPr>
+                <w:rFonts w:ascii="Courier New" w:hAnsi="Courier New" w:cs="Courier New"/>
+              </w:rPr>
+              <w:t>result</w:t>
+            </w:r>
+          </w:p>
+          <w:p>
+            <w:pPr>
+              <w:pStyle w:val="TableEntry"/>
+              <w:rPr>
+                <w:rFonts w:ascii="Courier New" w:hAnsi="Courier New" w:cs="Courier New"/>
+              </w:rPr>
+            </w:pPr>
+            <w:r>
+              <w:rPr>
+                <w:rFonts w:ascii="Courier New" w:hAnsi="Courier New" w:cs="Courier New"/>
+              </w:rPr>
+              <w:t>[1..1]</w:t>
+            </w:r>
+          </w:p>
+        </w:tc>
+        <w:tc>
+          <w:tcPr>
+            <w:tcW w:w="1170" w:type="dxa"/>
+          </w:tcPr>
+          <w:p>
+            <w:pPr>
+              <w:pStyle w:val="TableEntry"/>
+            </w:pPr>
+            <w:r>
+              <w:t>boolean</w:t>
+            </w:r>
+          </w:p>
+        </w:tc>
+        <w:tc>
+          <w:tcPr>
+            <w:tcW w:w="5670" w:type="dxa"/>
+          </w:tcPr>
+          <w:p>
+            <w:pPr>
+              <w:rPr>
+                <w:sz w:val="18"/>
+                <w:szCs w:val="20"/>
+              </w:rPr>
+            </w:pPr>
+            <w:r>
+              <w:rPr>
+                <w:sz w:val="18"/>
+                <w:szCs w:val="20"/>
+              </w:rPr>
+              <w:t>True if the concept details supplied are valid</w:t>
+            </w:r>
+          </w:p>
+        </w:tc>
+      </w:tr>
+      <w:tr>
+        <w:tc>
+          <w:tcPr>
+            <w:tcW w:w="2695" w:type="dxa"/>
+          </w:tcPr>
+          <w:p>
+            <w:pPr>
+              <w:pStyle w:val="TableEntry"/>
+              <w:rPr>
+                <w:rFonts w:ascii="Courier New" w:hAnsi="Courier New" w:cs="Courier New"/>
+              </w:rPr>
+            </w:pPr>
+            <w:r>
+              <w:rPr>
+                <w:rFonts w:ascii="Courier New" w:hAnsi="Courier New" w:cs="Courier New"/>
+              </w:rPr>
+              <w:t>message</w:t>
+            </w:r>
+          </w:p>
+          <w:p>
+            <w:pPr>
+              <w:pStyle w:val="TableEntry"/>
+              <w:rPr>
+                <w:rFonts w:ascii="Courier New" w:hAnsi="Courier New" w:cs="Courier New"/>
+              </w:rPr>
+            </w:pPr>
+            <w:r>
+              <w:rPr>
+                <w:rFonts w:ascii="Courier New" w:hAnsi="Courier New" w:cs="Courier New"/>
+              </w:rPr>
+              <w:t>[0..1]</w:t>
+            </w:r>
+          </w:p>
+        </w:tc>
+        <w:tc>
+          <w:tcPr>
+            <w:tcW w:w="1170" w:type="dxa"/>
+          </w:tcPr>
+          <w:p>
+            <w:pPr>
+              <w:pStyle w:val="TableEntry"/>
+            </w:pPr>
+            <w:r>
+              <w:t>string</w:t>
+            </w:r>
+          </w:p>
+        </w:tc>
+        <w:tc>
+          <w:tcPr>
+            <w:tcW w:w="5670" w:type="dxa"/>
+          </w:tcPr>
+          <w:p>
+            <w:pPr>
+              <w:rPr>
+                <w:sz w:val="18"/>
+                <w:szCs w:val="20"/>
+              </w:rPr>
+            </w:pPr>
+            <w:r>
+              <w:rPr>
+                <w:sz w:val="18"/>
+                <w:szCs w:val="20"/>
+              </w:rPr>
+              <w:t>Error details, if result = false. If this is provided when result = true, the message carries hints and warnings</w:t>
+            </w:r>
+          </w:p>
+        </w:tc>
+      </w:tr>
+      <w:tr>
+        <w:tc>
+          <w:tcPr>
+            <w:tcW w:w="2695" w:type="dxa"/>
+          </w:tcPr>
+          <w:p>
+            <w:pPr>
+              <w:pStyle w:val="TableEntry"/>
+              <w:rPr>
+                <w:rFonts w:ascii="Courier New" w:hAnsi="Courier New" w:cs="Courier New"/>
+              </w:rPr>
+            </w:pPr>
+            <w:r>
+              <w:rPr>
+                <w:rFonts w:ascii="Courier New" w:hAnsi="Courier New" w:cs="Courier New"/>
+              </w:rPr>
+              <w:t>display</w:t>
+            </w:r>
+          </w:p>
+          <w:p>
+            <w:pPr>
+              <w:pStyle w:val="TableEntry"/>
+              <w:rPr>
+                <w:rFonts w:ascii="Courier New" w:hAnsi="Courier New" w:cs="Courier New"/>
+              </w:rPr>
+            </w:pPr>
+            <w:r>
+              <w:rPr>
+                <w:rFonts w:ascii="Courier New" w:hAnsi="Courier New" w:cs="Courier New"/>
+              </w:rPr>
+              <w:t>[0..1]</w:t>
+            </w:r>
+          </w:p>
+        </w:tc>
+        <w:tc>
+          <w:tcPr>
+            <w:tcW w:w="1170" w:type="dxa"/>
+          </w:tcPr>
+          <w:p>
+            <w:pPr>
+              <w:pStyle w:val="TableEntry"/>
+            </w:pPr>
+            <w:r>
+              <w:t>string</w:t>
+            </w:r>
+          </w:p>
+        </w:tc>
+        <w:tc>
+          <w:tcPr>
+            <w:tcW w:w="5670" w:type="dxa"/>
+          </w:tcPr>
+          <w:p>
+            <w:pPr>
+              <w:rPr>
+                <w:sz w:val="18"/>
+                <w:szCs w:val="20"/>
+              </w:rPr>
+            </w:pPr>
+            <w:r>
+              <w:rPr>
+                <w:sz w:val="18"/>
+                <w:szCs w:val="20"/>
+              </w:rPr>
+              <w:t>A valid display for the concept if the system wishes to display this to a user</w:t>
+            </w:r>
+          </w:p>
+          <w:p>
+            <w:pPr>
+              <w:rPr>
+                <w:sz w:val="18"/>
+                <w:szCs w:val="20"/>
+              </w:rPr>
+            </w:pPr>
+          </w:p>
+        </w:tc>
+      </w:tr>
+    </w:tbl>
+    <w:p>
+      <w:pPr>
+        <w:pStyle w:val="BodyText"/>
+      </w:pPr>
     </w:p>
     <w:p>
       <w:pPr>
@@ -36131,7 +37935,6 @@
         <w:rPr>
           <w:noProof w:val="0"/>
         </w:rPr>
-        <w:lastRenderedPageBreak/>
         <w:t>3.</w:t>
       </w:r>
       <w:r>
@@ -36258,6 +38061,7 @@
         <w:rPr>
           <w:noProof w:val="0"/>
         </w:rPr>
+        <w:lastRenderedPageBreak/>
         <w:t>3.</w:t>
       </w:r>
       <w:r>
@@ -36709,7 +38513,6 @@
         <w:rPr>
           <w:noProof w:val="0"/>
         </w:rPr>
-        <w:lastRenderedPageBreak/>
         <w:t>3.</w:t>
       </w:r>
       <w:r>
@@ -37446,6 +39249,7 @@
         <w:rPr>
           <w:noProof w:val="0"/>
         </w:rPr>
+        <w:lastRenderedPageBreak/>
         <w:t>3.</w:t>
       </w:r>
       <w:r>
@@ -37714,9 +39518,9 @@
       </w:tblPr>
       <w:tblGrid>
         <w:gridCol w:w="2178"/>
-        <w:gridCol w:w="900"/>
-        <w:gridCol w:w="1280"/>
-        <w:gridCol w:w="5200"/>
+        <w:gridCol w:w="1417"/>
+        <w:gridCol w:w="1080"/>
+        <w:gridCol w:w="4883"/>
       </w:tblGrid>
       <w:tr>
         <w:tc>
@@ -37729,13 +39533,19 @@
               <w:pStyle w:val="TableEntryHeader"/>
             </w:pPr>
             <w:r>
-              <w:t>Query parameter Name</w:t>
-            </w:r>
-          </w:p>
-        </w:tc>
-        <w:tc>
-          <w:tcPr>
-            <w:tcW w:w="900" w:type="dxa"/>
+              <w:t xml:space="preserve">Query </w:t>
+            </w:r>
+            <w:r>
+              <w:t>P</w:t>
+            </w:r>
+            <w:r>
+              <w:t>arameter Name</w:t>
+            </w:r>
+          </w:p>
+        </w:tc>
+        <w:tc>
+          <w:tcPr>
+            <w:tcW w:w="1417" w:type="dxa"/>
             <w:shd w:val="clear" w:color="auto" w:fill="D9D9D9"/>
           </w:tcPr>
           <w:p>
@@ -37743,13 +39553,13 @@
               <w:pStyle w:val="TableEntryHeader"/>
             </w:pPr>
             <w:r>
-              <w:t>Cardinality</w:t>
-            </w:r>
-          </w:p>
-        </w:tc>
-        <w:tc>
-          <w:tcPr>
-            <w:tcW w:w="1280" w:type="dxa"/>
+              <w:t>IHE Constraint</w:t>
+            </w:r>
+          </w:p>
+        </w:tc>
+        <w:tc>
+          <w:tcPr>
+            <w:tcW w:w="1080" w:type="dxa"/>
             <w:shd w:val="clear" w:color="auto" w:fill="D9D9D9"/>
           </w:tcPr>
           <w:p>
@@ -37763,7 +39573,7 @@
         </w:tc>
         <w:tc>
           <w:tcPr>
-            <w:tcW w:w="5200" w:type="dxa"/>
+            <w:tcW w:w="4883" w:type="dxa"/>
             <w:shd w:val="clear" w:color="auto" w:fill="D9D9D9"/>
           </w:tcPr>
           <w:p>
@@ -37812,7 +39622,7 @@
         </w:tc>
         <w:tc>
           <w:tcPr>
-            <w:tcW w:w="900" w:type="dxa"/>
+            <w:tcW w:w="1417" w:type="dxa"/>
           </w:tcPr>
           <w:p>
             <w:pPr>
@@ -37825,7 +39635,7 @@
         </w:tc>
         <w:tc>
           <w:tcPr>
-            <w:tcW w:w="1280" w:type="dxa"/>
+            <w:tcW w:w="1080" w:type="dxa"/>
           </w:tcPr>
           <w:p>
             <w:pPr>
@@ -37838,7 +39648,7 @@
         </w:tc>
         <w:tc>
           <w:tcPr>
-            <w:tcW w:w="5200" w:type="dxa"/>
+            <w:tcW w:w="4883" w:type="dxa"/>
           </w:tcPr>
           <w:p>
             <w:pPr>
@@ -37892,7 +39702,7 @@
         </w:tc>
         <w:tc>
           <w:tcPr>
-            <w:tcW w:w="900" w:type="dxa"/>
+            <w:tcW w:w="1417" w:type="dxa"/>
           </w:tcPr>
           <w:p>
             <w:pPr>
@@ -37911,7 +39721,7 @@
         </w:tc>
         <w:tc>
           <w:tcPr>
-            <w:tcW w:w="1280" w:type="dxa"/>
+            <w:tcW w:w="1080" w:type="dxa"/>
           </w:tcPr>
           <w:p>
             <w:pPr>
@@ -37924,18 +39734,14 @@
         </w:tc>
         <w:tc>
           <w:tcPr>
-            <w:tcW w:w="5200" w:type="dxa"/>
-          </w:tcPr>
-          <w:p>
-            <w:pPr>
-              <w:pStyle w:val="TableEntry"/>
-            </w:pPr>
-            <w:r>
-              <w:t xml:space="preserve">Identifies the value set used when the concept (system/code pair) was chosen. May be a logical id, or an absolute or relative location. The source value set is an optional parameter because in some cases, the client cannot know what the source value set is. However, without a source value set, the server may be unable to safely identify an applicable concept map, and would return an error. For this reason, a source value set SHOULD always be provided. Note that servers may be able to identify an appropriate </w:t>
-            </w:r>
-            <w:r>
-              <w:lastRenderedPageBreak/>
-              <w:t>concept map without a source value set if there is a full mapping for the entire code system in the concept map, or by manual intervention</w:t>
+            <w:tcW w:w="4883" w:type="dxa"/>
+          </w:tcPr>
+          <w:p>
+            <w:pPr>
+              <w:pStyle w:val="TableEntry"/>
+            </w:pPr>
+            <w:r>
+              <w:t>Identifies the value set used when the concept (system/code pair) was chosen. May be a logical id, or an absolute or relative location. The source value set is an optional parameter because in some cases, the client cannot know what the source value set is. However, without a source value set, the server may be unable to safely identify an applicable concept map, and would return an error. For this reason, a source value set SHOULD always be provided. Note that servers may be able to identify an appropriate concept map without a source value set if there is a full mapping for the entire code system in the concept map, or by manual intervention</w:t>
             </w:r>
           </w:p>
         </w:tc>
@@ -37956,7 +39762,6 @@
               <w:rPr>
                 <w:rFonts w:ascii="Courier New" w:hAnsi="Courier New" w:cs="Courier New"/>
               </w:rPr>
-              <w:lastRenderedPageBreak/>
               <w:t>code</w:t>
             </w:r>
           </w:p>
@@ -37977,7 +39782,7 @@
         </w:tc>
         <w:tc>
           <w:tcPr>
-            <w:tcW w:w="900" w:type="dxa"/>
+            <w:tcW w:w="1417" w:type="dxa"/>
           </w:tcPr>
           <w:p>
             <w:pPr>
@@ -37990,7 +39795,7 @@
         </w:tc>
         <w:tc>
           <w:tcPr>
-            <w:tcW w:w="1280" w:type="dxa"/>
+            <w:tcW w:w="1080" w:type="dxa"/>
           </w:tcPr>
           <w:p>
             <w:pPr>
@@ -38003,7 +39808,7 @@
         </w:tc>
         <w:tc>
           <w:tcPr>
-            <w:tcW w:w="5200" w:type="dxa"/>
+            <w:tcW w:w="4883" w:type="dxa"/>
           </w:tcPr>
           <w:p>
             <w:pPr>
@@ -38051,7 +39856,7 @@
         </w:tc>
         <w:tc>
           <w:tcPr>
-            <w:tcW w:w="900" w:type="dxa"/>
+            <w:tcW w:w="1417" w:type="dxa"/>
           </w:tcPr>
           <w:p>
             <w:pPr>
@@ -38064,7 +39869,7 @@
         </w:tc>
         <w:tc>
           <w:tcPr>
-            <w:tcW w:w="1280" w:type="dxa"/>
+            <w:tcW w:w="1080" w:type="dxa"/>
           </w:tcPr>
           <w:p>
             <w:pPr>
@@ -38077,7 +39882,7 @@
         </w:tc>
         <w:tc>
           <w:tcPr>
-            <w:tcW w:w="5200" w:type="dxa"/>
+            <w:tcW w:w="4883" w:type="dxa"/>
           </w:tcPr>
           <w:p>
             <w:pPr>
@@ -38125,7 +39930,7 @@
         </w:tc>
         <w:tc>
           <w:tcPr>
-            <w:tcW w:w="900" w:type="dxa"/>
+            <w:tcW w:w="1417" w:type="dxa"/>
           </w:tcPr>
           <w:p>
             <w:pPr>
@@ -38138,7 +39943,7 @@
         </w:tc>
         <w:tc>
           <w:tcPr>
-            <w:tcW w:w="1280" w:type="dxa"/>
+            <w:tcW w:w="1080" w:type="dxa"/>
           </w:tcPr>
           <w:p>
             <w:pPr>
@@ -38151,7 +39956,7 @@
         </w:tc>
         <w:tc>
           <w:tcPr>
-            <w:tcW w:w="5200" w:type="dxa"/>
+            <w:tcW w:w="4883" w:type="dxa"/>
           </w:tcPr>
           <w:p>
             <w:pPr>
@@ -38199,17 +40004,17 @@
         </w:tc>
         <w:tc>
           <w:tcPr>
-            <w:tcW w:w="900" w:type="dxa"/>
-          </w:tcPr>
-          <w:p>
-            <w:pPr>
-              <w:pStyle w:val="TableEntry"/>
-            </w:pPr>
-          </w:p>
-        </w:tc>
-        <w:tc>
-          <w:tcPr>
-            <w:tcW w:w="1280" w:type="dxa"/>
+            <w:tcW w:w="1417" w:type="dxa"/>
+          </w:tcPr>
+          <w:p>
+            <w:pPr>
+              <w:pStyle w:val="TableEntry"/>
+            </w:pPr>
+          </w:p>
+        </w:tc>
+        <w:tc>
+          <w:tcPr>
+            <w:tcW w:w="1080" w:type="dxa"/>
           </w:tcPr>
           <w:p>
             <w:pPr>
@@ -38222,7 +40027,7 @@
         </w:tc>
         <w:tc>
           <w:tcPr>
-            <w:tcW w:w="5200" w:type="dxa"/>
+            <w:tcW w:w="4883" w:type="dxa"/>
           </w:tcPr>
           <w:p>
             <w:pPr>
@@ -38270,7 +40075,7 @@
         </w:tc>
         <w:tc>
           <w:tcPr>
-            <w:tcW w:w="900" w:type="dxa"/>
+            <w:tcW w:w="1417" w:type="dxa"/>
           </w:tcPr>
           <w:p>
             <w:pPr>
@@ -38283,7 +40088,7 @@
         </w:tc>
         <w:tc>
           <w:tcPr>
-            <w:tcW w:w="1280" w:type="dxa"/>
+            <w:tcW w:w="1080" w:type="dxa"/>
           </w:tcPr>
           <w:p>
             <w:pPr>
@@ -38296,7 +40101,7 @@
         </w:tc>
         <w:tc>
           <w:tcPr>
-            <w:tcW w:w="5200" w:type="dxa"/>
+            <w:tcW w:w="4883" w:type="dxa"/>
           </w:tcPr>
           <w:p>
             <w:pPr>
@@ -38338,23 +40143,24 @@
               <w:rPr>
                 <w:rFonts w:ascii="Courier New" w:hAnsi="Courier New" w:cs="Courier New"/>
               </w:rPr>
+              <w:lastRenderedPageBreak/>
               <w:t>[0..1]</w:t>
             </w:r>
           </w:p>
         </w:tc>
         <w:tc>
           <w:tcPr>
-            <w:tcW w:w="900" w:type="dxa"/>
-          </w:tcPr>
-          <w:p>
-            <w:pPr>
-              <w:pStyle w:val="TableEntry"/>
-            </w:pPr>
-          </w:p>
-        </w:tc>
-        <w:tc>
-          <w:tcPr>
-            <w:tcW w:w="1280" w:type="dxa"/>
+            <w:tcW w:w="1417" w:type="dxa"/>
+          </w:tcPr>
+          <w:p>
+            <w:pPr>
+              <w:pStyle w:val="TableEntry"/>
+            </w:pPr>
+          </w:p>
+        </w:tc>
+        <w:tc>
+          <w:tcPr>
+            <w:tcW w:w="1080" w:type="dxa"/>
           </w:tcPr>
           <w:p>
             <w:pPr>
@@ -38367,14 +40173,18 @@
         </w:tc>
         <w:tc>
           <w:tcPr>
-            <w:tcW w:w="5200" w:type="dxa"/>
-          </w:tcPr>
-          <w:p>
-            <w:pPr>
-              <w:pStyle w:val="TableEntry"/>
-            </w:pPr>
-            <w:r>
-              <w:t>The identifier that is used to identify a specific version of the concept map to be used for the translation. This is an arbitrary value managed by the concept map author and is not expected to be globally unique. For example, it might be a timestamp (e.g. yyyymmdd) if a managed version is not available.</w:t>
+            <w:tcW w:w="4883" w:type="dxa"/>
+          </w:tcPr>
+          <w:p>
+            <w:pPr>
+              <w:pStyle w:val="TableEntry"/>
+            </w:pPr>
+            <w:r>
+              <w:t xml:space="preserve">The identifier that is used to identify a specific version of the concept map to be used for the translation. This is an arbitrary </w:t>
+            </w:r>
+            <w:r>
+              <w:lastRenderedPageBreak/>
+              <w:t>value managed by the concept map author and is not expected to be globally unique. For example, it might be a timestamp (e.g. yyyymmdd) if a managed version is not available.</w:t>
             </w:r>
           </w:p>
         </w:tc>
@@ -38395,6 +40205,7 @@
               <w:rPr>
                 <w:rFonts w:ascii="Courier New" w:hAnsi="Courier New" w:cs="Courier New"/>
               </w:rPr>
+              <w:lastRenderedPageBreak/>
               <w:t>version</w:t>
             </w:r>
           </w:p>
@@ -38415,17 +40226,17 @@
         </w:tc>
         <w:tc>
           <w:tcPr>
-            <w:tcW w:w="900" w:type="dxa"/>
-          </w:tcPr>
-          <w:p>
-            <w:pPr>
-              <w:pStyle w:val="TableEntry"/>
-            </w:pPr>
-          </w:p>
-        </w:tc>
-        <w:tc>
-          <w:tcPr>
-            <w:tcW w:w="1280" w:type="dxa"/>
+            <w:tcW w:w="1417" w:type="dxa"/>
+          </w:tcPr>
+          <w:p>
+            <w:pPr>
+              <w:pStyle w:val="TableEntry"/>
+            </w:pPr>
+          </w:p>
+        </w:tc>
+        <w:tc>
+          <w:tcPr>
+            <w:tcW w:w="1080" w:type="dxa"/>
           </w:tcPr>
           <w:p>
             <w:pPr>
@@ -38438,7 +40249,7 @@
         </w:tc>
         <w:tc>
           <w:tcPr>
-            <w:tcW w:w="5200" w:type="dxa"/>
+            <w:tcW w:w="4883" w:type="dxa"/>
           </w:tcPr>
           <w:p>
             <w:pPr>
@@ -38486,7 +40297,7 @@
         </w:tc>
         <w:tc>
           <w:tcPr>
-            <w:tcW w:w="900" w:type="dxa"/>
+            <w:tcW w:w="1417" w:type="dxa"/>
           </w:tcPr>
           <w:p>
             <w:pPr>
@@ -38499,7 +40310,7 @@
         </w:tc>
         <w:tc>
           <w:tcPr>
-            <w:tcW w:w="1280" w:type="dxa"/>
+            <w:tcW w:w="1080" w:type="dxa"/>
           </w:tcPr>
           <w:p>
             <w:pPr>
@@ -38512,7 +40323,7 @@
         </w:tc>
         <w:tc>
           <w:tcPr>
-            <w:tcW w:w="5200" w:type="dxa"/>
+            <w:tcW w:w="4883" w:type="dxa"/>
           </w:tcPr>
           <w:p>
             <w:pPr>
@@ -38560,7 +40371,7 @@
         </w:tc>
         <w:tc>
           <w:tcPr>
-            <w:tcW w:w="900" w:type="dxa"/>
+            <w:tcW w:w="1417" w:type="dxa"/>
           </w:tcPr>
           <w:p>
             <w:pPr>
@@ -38573,7 +40384,7 @@
         </w:tc>
         <w:tc>
           <w:tcPr>
-            <w:tcW w:w="1280" w:type="dxa"/>
+            <w:tcW w:w="1080" w:type="dxa"/>
           </w:tcPr>
           <w:p>
             <w:pPr>
@@ -38586,7 +40397,7 @@
         </w:tc>
         <w:tc>
           <w:tcPr>
-            <w:tcW w:w="5200" w:type="dxa"/>
+            <w:tcW w:w="4883" w:type="dxa"/>
           </w:tcPr>
           <w:p>
             <w:pPr>
@@ -38634,7 +40445,7 @@
         </w:tc>
         <w:tc>
           <w:tcPr>
-            <w:tcW w:w="900" w:type="dxa"/>
+            <w:tcW w:w="1417" w:type="dxa"/>
           </w:tcPr>
           <w:p>
             <w:pPr>
@@ -38647,7 +40458,7 @@
         </w:tc>
         <w:tc>
           <w:tcPr>
-            <w:tcW w:w="1280" w:type="dxa"/>
+            <w:tcW w:w="1080" w:type="dxa"/>
           </w:tcPr>
           <w:p>
             <w:pPr>
@@ -38660,7 +40471,7 @@
         </w:tc>
         <w:tc>
           <w:tcPr>
-            <w:tcW w:w="5200" w:type="dxa"/>
+            <w:tcW w:w="4883" w:type="dxa"/>
           </w:tcPr>
           <w:p>
             <w:pPr>
@@ -38708,27 +40519,27 @@
         </w:tc>
         <w:tc>
           <w:tcPr>
-            <w:tcW w:w="900" w:type="dxa"/>
-          </w:tcPr>
-          <w:p>
-            <w:pPr>
-              <w:pStyle w:val="TableEntry"/>
-            </w:pPr>
-          </w:p>
-        </w:tc>
-        <w:tc>
-          <w:tcPr>
-            <w:tcW w:w="1280" w:type="dxa"/>
-          </w:tcPr>
-          <w:p>
-            <w:pPr>
-              <w:pStyle w:val="TableEntry"/>
-            </w:pPr>
-          </w:p>
-        </w:tc>
-        <w:tc>
-          <w:tcPr>
-            <w:tcW w:w="5200" w:type="dxa"/>
+            <w:tcW w:w="1417" w:type="dxa"/>
+          </w:tcPr>
+          <w:p>
+            <w:pPr>
+              <w:pStyle w:val="TableEntry"/>
+            </w:pPr>
+          </w:p>
+        </w:tc>
+        <w:tc>
+          <w:tcPr>
+            <w:tcW w:w="1080" w:type="dxa"/>
+          </w:tcPr>
+          <w:p>
+            <w:pPr>
+              <w:pStyle w:val="TableEntry"/>
+            </w:pPr>
+          </w:p>
+        </w:tc>
+        <w:tc>
+          <w:tcPr>
+            <w:tcW w:w="4883" w:type="dxa"/>
           </w:tcPr>
           <w:p>
             <w:pPr>
@@ -38776,17 +40587,17 @@
         </w:tc>
         <w:tc>
           <w:tcPr>
-            <w:tcW w:w="900" w:type="dxa"/>
-          </w:tcPr>
-          <w:p>
-            <w:pPr>
-              <w:pStyle w:val="TableEntry"/>
-            </w:pPr>
-          </w:p>
-        </w:tc>
-        <w:tc>
-          <w:tcPr>
-            <w:tcW w:w="1280" w:type="dxa"/>
+            <w:tcW w:w="1417" w:type="dxa"/>
+          </w:tcPr>
+          <w:p>
+            <w:pPr>
+              <w:pStyle w:val="TableEntry"/>
+            </w:pPr>
+          </w:p>
+        </w:tc>
+        <w:tc>
+          <w:tcPr>
+            <w:tcW w:w="1080" w:type="dxa"/>
           </w:tcPr>
           <w:p>
             <w:pPr>
@@ -38799,7 +40610,7 @@
         </w:tc>
         <w:tc>
           <w:tcPr>
-            <w:tcW w:w="5200" w:type="dxa"/>
+            <w:tcW w:w="4883" w:type="dxa"/>
           </w:tcPr>
           <w:p>
             <w:pPr>
@@ -38847,17 +40658,17 @@
         </w:tc>
         <w:tc>
           <w:tcPr>
-            <w:tcW w:w="900" w:type="dxa"/>
-          </w:tcPr>
-          <w:p>
-            <w:pPr>
-              <w:pStyle w:val="TableEntry"/>
-            </w:pPr>
-          </w:p>
-        </w:tc>
-        <w:tc>
-          <w:tcPr>
-            <w:tcW w:w="1280" w:type="dxa"/>
+            <w:tcW w:w="1417" w:type="dxa"/>
+          </w:tcPr>
+          <w:p>
+            <w:pPr>
+              <w:pStyle w:val="TableEntry"/>
+            </w:pPr>
+          </w:p>
+        </w:tc>
+        <w:tc>
+          <w:tcPr>
+            <w:tcW w:w="1080" w:type="dxa"/>
           </w:tcPr>
           <w:p>
             <w:pPr>
@@ -38870,7 +40681,7 @@
         </w:tc>
         <w:tc>
           <w:tcPr>
-            <w:tcW w:w="5200" w:type="dxa"/>
+            <w:tcW w:w="4883" w:type="dxa"/>
           </w:tcPr>
           <w:p>
             <w:pPr>
@@ -38918,17 +40729,17 @@
         </w:tc>
         <w:tc>
           <w:tcPr>
-            <w:tcW w:w="900" w:type="dxa"/>
-          </w:tcPr>
-          <w:p>
-            <w:pPr>
-              <w:pStyle w:val="TableEntry"/>
-            </w:pPr>
-          </w:p>
-        </w:tc>
-        <w:tc>
-          <w:tcPr>
-            <w:tcW w:w="1280" w:type="dxa"/>
+            <w:tcW w:w="1417" w:type="dxa"/>
+          </w:tcPr>
+          <w:p>
+            <w:pPr>
+              <w:pStyle w:val="TableEntry"/>
+            </w:pPr>
+          </w:p>
+        </w:tc>
+        <w:tc>
+          <w:tcPr>
+            <w:tcW w:w="1080" w:type="dxa"/>
           </w:tcPr>
           <w:p>
             <w:pPr>
@@ -38941,7 +40752,7 @@
         </w:tc>
         <w:tc>
           <w:tcPr>
-            <w:tcW w:w="5200" w:type="dxa"/>
+            <w:tcW w:w="4883" w:type="dxa"/>
           </w:tcPr>
           <w:p>
             <w:pPr>
@@ -39046,7 +40857,6 @@
         <w:rPr>
           <w:noProof w:val="0"/>
         </w:rPr>
-        <w:lastRenderedPageBreak/>
         <w:t>3.</w:t>
       </w:r>
       <w:r>
@@ -39132,8 +40942,6 @@
       <w:r>
         <w:t>Translate Code</w:t>
       </w:r>
-      <w:bookmarkStart w:id="175" w:name="_GoBack"/>
-      <w:bookmarkEnd w:id="175"/>
       <w:r>
         <w:t xml:space="preserve"> Response to the </w:t>
       </w:r>
@@ -39210,8 +41018,756 @@
         </w:r>
       </w:hyperlink>
       <w:r>
-        <w:t>.</w:t>
-      </w:r>
+        <w:t xml:space="preserve"> and reproduced in Table 3.Y5.4.2.2-1.</w:t>
+      </w:r>
+    </w:p>
+    <w:p>
+      <w:pPr>
+        <w:pStyle w:val="TableTitle"/>
+      </w:pPr>
+      <w:r>
+        <w:lastRenderedPageBreak/>
+        <w:t>Table 3.</w:t>
+      </w:r>
+      <w:r>
+        <w:t>Y5</w:t>
+      </w:r>
+      <w:r>
+        <w:t>.4.</w:t>
+      </w:r>
+      <w:r>
+        <w:t>2</w:t>
+      </w:r>
+      <w:r>
+        <w:t xml:space="preserve">.2-1: </w:t>
+      </w:r>
+      <w:r>
+        <w:t>Translate Code</w:t>
+      </w:r>
+      <w:r>
+        <w:t xml:space="preserve"> Message HTTP </w:t>
+      </w:r>
+      <w:r>
+        <w:t>Output</w:t>
+      </w:r>
+      <w:r>
+        <w:t xml:space="preserve"> Parameters</w:t>
+      </w:r>
+    </w:p>
+    <w:tbl>
+      <w:tblPr>
+        <w:tblW w:w="9535" w:type="dxa"/>
+        <w:tblBorders>
+          <w:top w:val="single" w:sz="4" w:space="0" w:color="auto"/>
+          <w:left w:val="single" w:sz="4" w:space="0" w:color="auto"/>
+          <w:bottom w:val="single" w:sz="4" w:space="0" w:color="auto"/>
+          <w:right w:val="single" w:sz="4" w:space="0" w:color="auto"/>
+          <w:insideH w:val="single" w:sz="4" w:space="0" w:color="auto"/>
+          <w:insideV w:val="single" w:sz="4" w:space="0" w:color="auto"/>
+        </w:tblBorders>
+        <w:tblLayout w:type="fixed"/>
+        <w:tblLook w:val="00A0" w:firstRow="1" w:lastRow="0" w:firstColumn="1" w:lastColumn="0" w:noHBand="0" w:noVBand="0"/>
+      </w:tblPr>
+      <w:tblGrid>
+        <w:gridCol w:w="2695"/>
+        <w:gridCol w:w="1170"/>
+        <w:gridCol w:w="5670"/>
+      </w:tblGrid>
+      <w:tr>
+        <w:tc>
+          <w:tcPr>
+            <w:tcW w:w="2695" w:type="dxa"/>
+            <w:shd w:val="clear" w:color="auto" w:fill="D9D9D9"/>
+          </w:tcPr>
+          <w:p>
+            <w:pPr>
+              <w:pStyle w:val="TableEntryHeader"/>
+            </w:pPr>
+            <w:r>
+              <w:t>P</w:t>
+            </w:r>
+            <w:r>
+              <w:t>arameter Name</w:t>
+            </w:r>
+          </w:p>
+        </w:tc>
+        <w:tc>
+          <w:tcPr>
+            <w:tcW w:w="1170" w:type="dxa"/>
+            <w:shd w:val="clear" w:color="auto" w:fill="D9D9D9"/>
+          </w:tcPr>
+          <w:p>
+            <w:pPr>
+              <w:pStyle w:val="TableEntryHeader"/>
+            </w:pPr>
+            <w:r>
+              <w:t>Type</w:t>
+            </w:r>
+          </w:p>
+        </w:tc>
+        <w:tc>
+          <w:tcPr>
+            <w:tcW w:w="5670" w:type="dxa"/>
+            <w:shd w:val="clear" w:color="auto" w:fill="D9D9D9"/>
+          </w:tcPr>
+          <w:p>
+            <w:pPr>
+              <w:pStyle w:val="TableEntryHeader"/>
+            </w:pPr>
+            <w:r>
+              <w:t>Description</w:t>
+            </w:r>
+          </w:p>
+        </w:tc>
+      </w:tr>
+      <w:tr>
+        <w:tc>
+          <w:tcPr>
+            <w:tcW w:w="2695" w:type="dxa"/>
+          </w:tcPr>
+          <w:p>
+            <w:pPr>
+              <w:pStyle w:val="TableEntry"/>
+              <w:rPr>
+                <w:rFonts w:ascii="Courier New" w:hAnsi="Courier New" w:cs="Courier New"/>
+              </w:rPr>
+            </w:pPr>
+            <w:r>
+              <w:rPr>
+                <w:rFonts w:ascii="Courier New" w:hAnsi="Courier New" w:cs="Courier New"/>
+              </w:rPr>
+              <w:t>result</w:t>
+            </w:r>
+          </w:p>
+          <w:p>
+            <w:pPr>
+              <w:pStyle w:val="TableEntry"/>
+              <w:rPr>
+                <w:rFonts w:ascii="Courier New" w:hAnsi="Courier New" w:cs="Courier New"/>
+              </w:rPr>
+            </w:pPr>
+            <w:r>
+              <w:rPr>
+                <w:rFonts w:ascii="Courier New" w:hAnsi="Courier New" w:cs="Courier New"/>
+              </w:rPr>
+              <w:t>[1..1]</w:t>
+            </w:r>
+          </w:p>
+        </w:tc>
+        <w:tc>
+          <w:tcPr>
+            <w:tcW w:w="1170" w:type="dxa"/>
+          </w:tcPr>
+          <w:p>
+            <w:pPr>
+              <w:pStyle w:val="TableEntry"/>
+            </w:pPr>
+            <w:r>
+              <w:t>boolean</w:t>
+            </w:r>
+          </w:p>
+        </w:tc>
+        <w:tc>
+          <w:tcPr>
+            <w:tcW w:w="5670" w:type="dxa"/>
+          </w:tcPr>
+          <w:p>
+            <w:pPr>
+              <w:rPr>
+                <w:sz w:val="18"/>
+                <w:szCs w:val="20"/>
+              </w:rPr>
+            </w:pPr>
+            <w:r>
+              <w:rPr>
+                <w:sz w:val="18"/>
+                <w:szCs w:val="20"/>
+              </w:rPr>
+              <w:t>True if the concept could be translated successfully. The value can only be true if at least one returned match has an equivalence which is not unmatched or disjoint</w:t>
+            </w:r>
+          </w:p>
+        </w:tc>
+      </w:tr>
+      <w:tr>
+        <w:tc>
+          <w:tcPr>
+            <w:tcW w:w="2695" w:type="dxa"/>
+          </w:tcPr>
+          <w:p>
+            <w:pPr>
+              <w:pStyle w:val="TableEntry"/>
+              <w:rPr>
+                <w:rFonts w:ascii="Courier New" w:hAnsi="Courier New" w:cs="Courier New"/>
+              </w:rPr>
+            </w:pPr>
+            <w:r>
+              <w:rPr>
+                <w:rFonts w:ascii="Courier New" w:hAnsi="Courier New" w:cs="Courier New"/>
+              </w:rPr>
+              <w:t>message</w:t>
+            </w:r>
+          </w:p>
+          <w:p>
+            <w:pPr>
+              <w:pStyle w:val="TableEntry"/>
+              <w:rPr>
+                <w:rFonts w:ascii="Courier New" w:hAnsi="Courier New" w:cs="Courier New"/>
+              </w:rPr>
+            </w:pPr>
+            <w:r>
+              <w:rPr>
+                <w:rFonts w:ascii="Courier New" w:hAnsi="Courier New" w:cs="Courier New"/>
+              </w:rPr>
+              <w:t>[0..1]</w:t>
+            </w:r>
+          </w:p>
+        </w:tc>
+        <w:tc>
+          <w:tcPr>
+            <w:tcW w:w="1170" w:type="dxa"/>
+          </w:tcPr>
+          <w:p>
+            <w:pPr>
+              <w:pStyle w:val="TableEntry"/>
+            </w:pPr>
+            <w:r>
+              <w:t>string</w:t>
+            </w:r>
+          </w:p>
+        </w:tc>
+        <w:tc>
+          <w:tcPr>
+            <w:tcW w:w="5670" w:type="dxa"/>
+          </w:tcPr>
+          <w:p>
+            <w:pPr>
+              <w:rPr>
+                <w:sz w:val="18"/>
+                <w:szCs w:val="20"/>
+              </w:rPr>
+            </w:pPr>
+            <w:r>
+              <w:rPr>
+                <w:sz w:val="18"/>
+                <w:szCs w:val="20"/>
+              </w:rPr>
+              <w:t>Error details, for display to a human. If this is provided when result = true, the message carries hints and warnings (e.g. a note that the matches could be improved by providing additional detail)</w:t>
+            </w:r>
+          </w:p>
+        </w:tc>
+      </w:tr>
+      <w:tr>
+        <w:tc>
+          <w:tcPr>
+            <w:tcW w:w="2695" w:type="dxa"/>
+          </w:tcPr>
+          <w:p>
+            <w:pPr>
+              <w:pStyle w:val="TableEntry"/>
+              <w:rPr>
+                <w:rFonts w:ascii="Courier New" w:hAnsi="Courier New" w:cs="Courier New"/>
+              </w:rPr>
+            </w:pPr>
+            <w:r>
+              <w:rPr>
+                <w:rFonts w:ascii="Courier New" w:hAnsi="Courier New" w:cs="Courier New"/>
+              </w:rPr>
+              <w:t>match</w:t>
+            </w:r>
+          </w:p>
+          <w:p>
+            <w:pPr>
+              <w:pStyle w:val="TableEntry"/>
+              <w:rPr>
+                <w:rFonts w:ascii="Courier New" w:hAnsi="Courier New" w:cs="Courier New"/>
+              </w:rPr>
+            </w:pPr>
+            <w:r>
+              <w:rPr>
+                <w:rFonts w:ascii="Courier New" w:hAnsi="Courier New" w:cs="Courier New"/>
+              </w:rPr>
+              <w:t>[0..*]</w:t>
+            </w:r>
+          </w:p>
+        </w:tc>
+        <w:tc>
+          <w:tcPr>
+            <w:tcW w:w="1170" w:type="dxa"/>
+          </w:tcPr>
+          <w:p>
+            <w:pPr>
+              <w:pStyle w:val="TableEntry"/>
+            </w:pPr>
+          </w:p>
+        </w:tc>
+        <w:tc>
+          <w:tcPr>
+            <w:tcW w:w="5670" w:type="dxa"/>
+          </w:tcPr>
+          <w:p>
+            <w:pPr>
+              <w:rPr>
+                <w:sz w:val="18"/>
+                <w:szCs w:val="20"/>
+              </w:rPr>
+            </w:pPr>
+            <w:r>
+              <w:rPr>
+                <w:sz w:val="18"/>
+                <w:szCs w:val="20"/>
+              </w:rPr>
+              <w:t>A concept in the target value set with an equivalence. Note that there may be multiple matches of equal or differing equivalence, and the matches may include equivalence values that mean that there is no match</w:t>
+            </w:r>
+          </w:p>
+        </w:tc>
+      </w:tr>
+      <w:tr>
+        <w:tc>
+          <w:tcPr>
+            <w:tcW w:w="2695" w:type="dxa"/>
+          </w:tcPr>
+          <w:p>
+            <w:pPr>
+              <w:pStyle w:val="TableEntry"/>
+              <w:rPr>
+                <w:rFonts w:ascii="Courier New" w:hAnsi="Courier New" w:cs="Courier New"/>
+              </w:rPr>
+            </w:pPr>
+            <w:r>
+              <w:rPr>
+                <w:rFonts w:ascii="Courier New" w:hAnsi="Courier New" w:cs="Courier New"/>
+              </w:rPr>
+              <w:t>match.equivalence</w:t>
+            </w:r>
+          </w:p>
+          <w:p>
+            <w:pPr>
+              <w:pStyle w:val="TableEntry"/>
+              <w:rPr>
+                <w:rFonts w:ascii="Courier New" w:hAnsi="Courier New" w:cs="Courier New"/>
+              </w:rPr>
+            </w:pPr>
+            <w:r>
+              <w:rPr>
+                <w:rFonts w:ascii="Courier New" w:hAnsi="Courier New" w:cs="Courier New"/>
+              </w:rPr>
+              <w:t>[0..1]</w:t>
+            </w:r>
+          </w:p>
+        </w:tc>
+        <w:tc>
+          <w:tcPr>
+            <w:tcW w:w="1170" w:type="dxa"/>
+          </w:tcPr>
+          <w:p>
+            <w:pPr>
+              <w:pStyle w:val="TableEntry"/>
+            </w:pPr>
+            <w:r>
+              <w:t>code</w:t>
+            </w:r>
+          </w:p>
+        </w:tc>
+        <w:tc>
+          <w:tcPr>
+            <w:tcW w:w="5670" w:type="dxa"/>
+          </w:tcPr>
+          <w:p>
+            <w:pPr>
+              <w:rPr>
+                <w:sz w:val="18"/>
+                <w:szCs w:val="20"/>
+              </w:rPr>
+            </w:pPr>
+            <w:r>
+              <w:rPr>
+                <w:sz w:val="18"/>
+                <w:szCs w:val="20"/>
+              </w:rPr>
+              <w:t xml:space="preserve">A code indicating the equivalence of the translation, using values from </w:t>
+            </w:r>
+            <w:hyperlink r:id="rId71" w:history="1">
+              <w:r>
+                <w:rPr>
+                  <w:rStyle w:val="Hyperlink"/>
+                  <w:sz w:val="18"/>
+                  <w:szCs w:val="20"/>
+                </w:rPr>
+                <w:t>http://hl7.org/fhir/valueset-concept-map-equivalence.html</w:t>
+              </w:r>
+            </w:hyperlink>
+          </w:p>
+          <w:p>
+            <w:pPr>
+              <w:tabs>
+                <w:tab w:val="left" w:pos="1510"/>
+              </w:tabs>
+              <w:rPr>
+                <w:sz w:val="18"/>
+                <w:szCs w:val="20"/>
+              </w:rPr>
+            </w:pPr>
+          </w:p>
+        </w:tc>
+      </w:tr>
+      <w:tr>
+        <w:tc>
+          <w:tcPr>
+            <w:tcW w:w="2695" w:type="dxa"/>
+          </w:tcPr>
+          <w:p>
+            <w:pPr>
+              <w:pStyle w:val="TableEntry"/>
+              <w:rPr>
+                <w:rFonts w:ascii="Courier New" w:hAnsi="Courier New" w:cs="Courier New"/>
+              </w:rPr>
+            </w:pPr>
+            <w:r>
+              <w:rPr>
+                <w:rFonts w:ascii="Courier New" w:hAnsi="Courier New" w:cs="Courier New"/>
+              </w:rPr>
+              <w:t>match.concept</w:t>
+            </w:r>
+          </w:p>
+          <w:p>
+            <w:pPr>
+              <w:pStyle w:val="TableEntry"/>
+              <w:rPr>
+                <w:rFonts w:ascii="Courier New" w:hAnsi="Courier New" w:cs="Courier New"/>
+              </w:rPr>
+            </w:pPr>
+            <w:r>
+              <w:rPr>
+                <w:rFonts w:ascii="Courier New" w:hAnsi="Courier New" w:cs="Courier New"/>
+              </w:rPr>
+              <w:t>[0..1]</w:t>
+            </w:r>
+          </w:p>
+        </w:tc>
+        <w:tc>
+          <w:tcPr>
+            <w:tcW w:w="1170" w:type="dxa"/>
+          </w:tcPr>
+          <w:p>
+            <w:pPr>
+              <w:pStyle w:val="TableEntry"/>
+            </w:pPr>
+            <w:r>
+              <w:t>Coding</w:t>
+            </w:r>
+          </w:p>
+        </w:tc>
+        <w:tc>
+          <w:tcPr>
+            <w:tcW w:w="5670" w:type="dxa"/>
+          </w:tcPr>
+          <w:p>
+            <w:pPr>
+              <w:rPr>
+                <w:sz w:val="18"/>
+                <w:szCs w:val="20"/>
+              </w:rPr>
+            </w:pPr>
+            <w:r>
+              <w:rPr>
+                <w:sz w:val="18"/>
+                <w:szCs w:val="20"/>
+              </w:rPr>
+              <w:t>The translation outcome. Note that this would never have userSelected = true, since the process of translations implies that the user is not selecting the code (and only the client could know differently)</w:t>
+            </w:r>
+          </w:p>
+        </w:tc>
+      </w:tr>
+      <w:tr>
+        <w:tc>
+          <w:tcPr>
+            <w:tcW w:w="2695" w:type="dxa"/>
+          </w:tcPr>
+          <w:p>
+            <w:pPr>
+              <w:pStyle w:val="TableEntry"/>
+              <w:rPr>
+                <w:rFonts w:ascii="Courier New" w:hAnsi="Courier New" w:cs="Courier New"/>
+              </w:rPr>
+            </w:pPr>
+            <w:r>
+              <w:rPr>
+                <w:rFonts w:ascii="Courier New" w:hAnsi="Courier New" w:cs="Courier New"/>
+              </w:rPr>
+              <w:t>match.product</w:t>
+            </w:r>
+          </w:p>
+          <w:p>
+            <w:pPr>
+              <w:pStyle w:val="TableEntry"/>
+              <w:rPr>
+                <w:rFonts w:ascii="Courier New" w:hAnsi="Courier New" w:cs="Courier New"/>
+              </w:rPr>
+            </w:pPr>
+            <w:r>
+              <w:rPr>
+                <w:rFonts w:ascii="Courier New" w:hAnsi="Courier New" w:cs="Courier New"/>
+              </w:rPr>
+              <w:t>[0..*]</w:t>
+            </w:r>
+          </w:p>
+        </w:tc>
+        <w:tc>
+          <w:tcPr>
+            <w:tcW w:w="1170" w:type="dxa"/>
+          </w:tcPr>
+          <w:p>
+            <w:pPr>
+              <w:pStyle w:val="TableEntry"/>
+            </w:pPr>
+          </w:p>
+        </w:tc>
+        <w:tc>
+          <w:tcPr>
+            <w:tcW w:w="5670" w:type="dxa"/>
+          </w:tcPr>
+          <w:p>
+            <w:pPr>
+              <w:rPr>
+                <w:sz w:val="18"/>
+                <w:szCs w:val="20"/>
+              </w:rPr>
+            </w:pPr>
+            <w:r>
+              <w:rPr>
+                <w:sz w:val="18"/>
+                <w:szCs w:val="20"/>
+              </w:rPr>
+              <w:t>Another element that is the product of this mapping</w:t>
+            </w:r>
+          </w:p>
+        </w:tc>
+      </w:tr>
+      <w:tr>
+        <w:tc>
+          <w:tcPr>
+            <w:tcW w:w="2695" w:type="dxa"/>
+          </w:tcPr>
+          <w:p>
+            <w:pPr>
+              <w:pStyle w:val="TableEntry"/>
+              <w:rPr>
+                <w:rFonts w:ascii="Courier New" w:hAnsi="Courier New" w:cs="Courier New"/>
+              </w:rPr>
+            </w:pPr>
+            <w:r>
+              <w:rPr>
+                <w:rFonts w:ascii="Courier New" w:hAnsi="Courier New" w:cs="Courier New"/>
+              </w:rPr>
+              <w:t>match.product.element</w:t>
+            </w:r>
+          </w:p>
+          <w:p>
+            <w:pPr>
+              <w:pStyle w:val="TableEntry"/>
+              <w:rPr>
+                <w:rFonts w:ascii="Courier New" w:hAnsi="Courier New" w:cs="Courier New"/>
+              </w:rPr>
+            </w:pPr>
+            <w:r>
+              <w:rPr>
+                <w:rFonts w:ascii="Courier New" w:hAnsi="Courier New" w:cs="Courier New"/>
+              </w:rPr>
+              <w:t>[0..1]</w:t>
+            </w:r>
+          </w:p>
+        </w:tc>
+        <w:tc>
+          <w:tcPr>
+            <w:tcW w:w="1170" w:type="dxa"/>
+          </w:tcPr>
+          <w:p>
+            <w:pPr>
+              <w:pStyle w:val="TableEntry"/>
+            </w:pPr>
+            <w:r>
+              <w:t>uri</w:t>
+            </w:r>
+          </w:p>
+        </w:tc>
+        <w:tc>
+          <w:tcPr>
+            <w:tcW w:w="5670" w:type="dxa"/>
+          </w:tcPr>
+          <w:p>
+            <w:pPr>
+              <w:rPr>
+                <w:sz w:val="18"/>
+                <w:szCs w:val="20"/>
+              </w:rPr>
+            </w:pPr>
+            <w:r>
+              <w:rPr>
+                <w:sz w:val="18"/>
+                <w:szCs w:val="20"/>
+              </w:rPr>
+              <w:t>The element for this product</w:t>
+            </w:r>
+          </w:p>
+          <w:p>
+            <w:pPr>
+              <w:rPr>
+                <w:sz w:val="18"/>
+                <w:szCs w:val="20"/>
+              </w:rPr>
+            </w:pPr>
+          </w:p>
+        </w:tc>
+      </w:tr>
+      <w:tr>
+        <w:tc>
+          <w:tcPr>
+            <w:tcW w:w="2695" w:type="dxa"/>
+          </w:tcPr>
+          <w:p>
+            <w:pPr>
+              <w:pStyle w:val="TableEntry"/>
+              <w:rPr>
+                <w:rFonts w:ascii="Courier New" w:hAnsi="Courier New" w:cs="Courier New"/>
+              </w:rPr>
+            </w:pPr>
+            <w:r>
+              <w:rPr>
+                <w:rFonts w:ascii="Courier New" w:hAnsi="Courier New" w:cs="Courier New"/>
+              </w:rPr>
+              <w:t>match.product.concept</w:t>
+            </w:r>
+          </w:p>
+          <w:p>
+            <w:pPr>
+              <w:pStyle w:val="TableEntry"/>
+              <w:rPr>
+                <w:rFonts w:ascii="Courier New" w:hAnsi="Courier New" w:cs="Courier New"/>
+              </w:rPr>
+            </w:pPr>
+            <w:r>
+              <w:rPr>
+                <w:rFonts w:ascii="Courier New" w:hAnsi="Courier New" w:cs="Courier New"/>
+              </w:rPr>
+              <w:t>[0..1]</w:t>
+            </w:r>
+          </w:p>
+        </w:tc>
+        <w:tc>
+          <w:tcPr>
+            <w:tcW w:w="1170" w:type="dxa"/>
+          </w:tcPr>
+          <w:p>
+            <w:pPr>
+              <w:pStyle w:val="TableEntry"/>
+            </w:pPr>
+            <w:r>
+              <w:t>Coding</w:t>
+            </w:r>
+          </w:p>
+        </w:tc>
+        <w:tc>
+          <w:tcPr>
+            <w:tcW w:w="5670" w:type="dxa"/>
+          </w:tcPr>
+          <w:p>
+            <w:pPr>
+              <w:rPr>
+                <w:sz w:val="18"/>
+                <w:szCs w:val="20"/>
+              </w:rPr>
+            </w:pPr>
+            <w:r>
+              <w:rPr>
+                <w:sz w:val="18"/>
+                <w:szCs w:val="20"/>
+              </w:rPr>
+              <w:t>The value for this product</w:t>
+            </w:r>
+          </w:p>
+        </w:tc>
+      </w:tr>
+      <w:tr>
+        <w:tc>
+          <w:tcPr>
+            <w:tcW w:w="2695" w:type="dxa"/>
+          </w:tcPr>
+          <w:p>
+            <w:pPr>
+              <w:pStyle w:val="TableEntry"/>
+              <w:rPr>
+                <w:rFonts w:ascii="Courier New" w:hAnsi="Courier New" w:cs="Courier New"/>
+              </w:rPr>
+            </w:pPr>
+            <w:r>
+              <w:rPr>
+                <w:rFonts w:ascii="Courier New" w:hAnsi="Courier New" w:cs="Courier New"/>
+              </w:rPr>
+              <w:t>match.source</w:t>
+            </w:r>
+          </w:p>
+          <w:p>
+            <w:pPr>
+              <w:pStyle w:val="TableEntry"/>
+              <w:rPr>
+                <w:rFonts w:ascii="Courier New" w:hAnsi="Courier New" w:cs="Courier New"/>
+              </w:rPr>
+            </w:pPr>
+            <w:r>
+              <w:rPr>
+                <w:rFonts w:ascii="Courier New" w:hAnsi="Courier New" w:cs="Courier New"/>
+              </w:rPr>
+              <w:t>[0..1]</w:t>
+            </w:r>
+          </w:p>
+        </w:tc>
+        <w:tc>
+          <w:tcPr>
+            <w:tcW w:w="1170" w:type="dxa"/>
+          </w:tcPr>
+          <w:p>
+            <w:pPr>
+              <w:pStyle w:val="TableEntry"/>
+            </w:pPr>
+            <w:r>
+              <w:t>uri</w:t>
+            </w:r>
+          </w:p>
+        </w:tc>
+        <w:tc>
+          <w:tcPr>
+            <w:tcW w:w="5670" w:type="dxa"/>
+          </w:tcPr>
+          <w:p>
+            <w:pPr>
+              <w:rPr>
+                <w:sz w:val="18"/>
+                <w:szCs w:val="20"/>
+              </w:rPr>
+            </w:pPr>
+            <w:r>
+              <w:rPr>
+                <w:sz w:val="18"/>
+                <w:szCs w:val="20"/>
+              </w:rPr>
+              <w:t>The canonical reference to the concept map from which this mapping comes from</w:t>
+            </w:r>
+          </w:p>
+          <w:p>
+            <w:pPr>
+              <w:rPr>
+                <w:sz w:val="18"/>
+                <w:szCs w:val="20"/>
+              </w:rPr>
+            </w:pPr>
+          </w:p>
+        </w:tc>
+      </w:tr>
+    </w:tbl>
+    <w:p>
+      <w:pPr>
+        <w:pStyle w:val="BodyText"/>
+      </w:pPr>
     </w:p>
     <w:p>
       <w:pPr>
@@ -40260,7 +42816,7 @@
       <w:r>
         <w:t xml:space="preserve">Connectathon results based on national testing being recognized elsewhere. For more information, see </w:t>
       </w:r>
-      <w:hyperlink r:id="rId71" w:history="1">
+      <w:hyperlink r:id="rId72" w:history="1">
         <w:r>
           <w:rPr>
             <w:rStyle w:val="Hyperlink"/>
@@ -41588,10 +44144,10 @@
       </w:pPr>
     </w:p>
     <w:sectPr>
-      <w:headerReference w:type="default" r:id="rId72"/>
-      <w:footerReference w:type="even" r:id="rId73"/>
-      <w:footerReference w:type="default" r:id="rId74"/>
-      <w:footerReference w:type="first" r:id="rId75"/>
+      <w:headerReference w:type="default" r:id="rId73"/>
+      <w:footerReference w:type="even" r:id="rId74"/>
+      <w:footerReference w:type="default" r:id="rId75"/>
+      <w:footerReference w:type="first" r:id="rId76"/>
       <w:pgSz w:w="12240" w:h="15840" w:code="1"/>
       <w:pgMar w:top="1440" w:right="1080" w:bottom="1440" w:left="1800" w:header="720" w:footer="720" w:gutter="0"/>
       <w:lnNumType w:countBy="5" w:restart="continuous"/>
@@ -49231,7 +51787,7 @@
 </file>
 
 <file path=customXml/itemProps1.xml><?xml version="1.0" encoding="utf-8"?>
-<ds:datastoreItem xmlns:ds="http://schemas.openxmlformats.org/officeDocument/2006/customXml" ds:itemID="{607CB9EB-6A21-4227-B718-6964F9CA88A1}">
+<ds:datastoreItem xmlns:ds="http://schemas.openxmlformats.org/officeDocument/2006/customXml" ds:itemID="{A5871566-4A68-4743-AAEB-A0A38D4A1C07}">
   <ds:schemaRefs>
     <ds:schemaRef ds:uri="http://schemas.openxmlformats.org/officeDocument/2006/bibliography"/>
   </ds:schemaRefs>

</xml_diff>